<commit_message>
Tests completed up to requirement 5
</commit_message>
<xml_diff>
--- a/docs/Requirements analysis - IT2.docx
+++ b/docs/Requirements analysis - IT2.docx
@@ -1312,7 +1312,7 @@
               <w:rPr>
                 <w:rtl w:val="0"/>
               </w:rPr>
-              <w:t xml:space="preserve">quanAvailable</w:t>
+              <w:t xml:space="preserve">quantity</w:t>
             </w:r>
             <w:r>
               <w:rPr>
@@ -9544,13 +9544,13 @@
               <w:rPr>
                 <w:rtl w:val="0"/>
               </w:rPr>
-              <w:t xml:space="preserve">P</w:t>
-            </w:r>
-            <w:r>
-              <w:rPr>
-                <w:rtl w:val="0"/>
-              </w:rPr>
-              <w:t xml:space="preserve">roductTest</w:t>
+              <w:t xml:space="preserve">Controller</w:t>
+            </w:r>
+            <w:r>
+              <w:rPr>
+                <w:rtl w:val="0"/>
+              </w:rPr>
+              <w:t xml:space="preserve">Test</w:t>
             </w:r>
             <w:r>
               <w:rPr>
@@ -9580,7 +9580,7 @@
               <w:rPr>
                 <w:rtl w:val="0"/>
               </w:rPr>
-              <w:t xml:space="preserve">An object of the Product class: name = “HD laptop”, Description =  “Intel Core, 2 Ram, 500GB HDD”, price = 1’200.000, quanAviable = 7, category = ELECTRONIC</w:t>
+              <w:t xml:space="preserve">An empty object of the Store class.</w:t>
             </w:r>
           </w:p>
         </w:tc>
@@ -9607,6 +9607,7 @@
               <w:jc w:val="both"/>
               <w:rPr/>
             </w:pPr>
+            <w:commentRangeStart w:id="0"/>
             <w:r>
               <w:rPr>
                 <w:rtl w:val="0"/>
@@ -9636,7 +9637,7 @@
               <w:rPr>
                 <w:rtl w:val="0"/>
               </w:rPr>
-              <w:t xml:space="preserve">ProductTest</w:t>
+              <w:t xml:space="preserve">ControllerTest</w:t>
             </w:r>
           </w:p>
         </w:tc>
@@ -9657,11 +9658,268 @@
               <w:spacing w:line="240" w:lineRule="auto"/>
               <w:rPr/>
             </w:pPr>
-            <w:r>
-              <w:rPr>
-                <w:rtl w:val="0"/>
-              </w:rPr>
-              <w:t xml:space="preserve">An empty object of the Store class.</w:t>
+            <w:commentRangeEnd w:id="0"/>
+            <w:r>
+              <w:commentReference w:id="0"/>
+            </w:r>
+            <w:r>
+              <w:rPr>
+                <w:rtl w:val="0"/>
+              </w:rPr>
+              <w:t xml:space="preserve">The objects of the Searcher class are initialized. Also, an ArrayList called ‘productsList’ with three objects of the Product class is created: {[</w:t>
+            </w:r>
+          </w:p>
+          <w:p>
+            <w:pPr>
+              <w:widowControl w:val="0"/>
+              <w:spacing w:line="240" w:lineRule="auto"/>
+              <w:rPr/>
+            </w:pPr>
+            <w:r>
+              <w:rPr>
+                <w:rtl w:val="0"/>
+              </w:rPr>
+              <w:t xml:space="preserve">  "name": "Miguel in Wonderland",</w:t>
+            </w:r>
+          </w:p>
+          <w:p>
+            <w:pPr>
+              <w:widowControl w:val="0"/>
+              <w:spacing w:line="240" w:lineRule="auto"/>
+              <w:rPr/>
+            </w:pPr>
+            <w:r>
+              <w:rPr>
+                <w:rtl w:val="0"/>
+              </w:rPr>
+              <w:t xml:space="preserve">  "description": "An unexpected adventure awaits Miguel in wonderland. Join him on his journey.",</w:t>
+            </w:r>
+          </w:p>
+          <w:p>
+            <w:pPr>
+              <w:widowControl w:val="0"/>
+              <w:spacing w:line="240" w:lineRule="auto"/>
+              <w:rPr/>
+            </w:pPr>
+            <w:r>
+              <w:rPr>
+                <w:rtl w:val="0"/>
+              </w:rPr>
+              <w:t xml:space="preserve">  "price": 100000,</w:t>
+            </w:r>
+          </w:p>
+          <w:p>
+            <w:pPr>
+              <w:widowControl w:val="0"/>
+              <w:spacing w:line="240" w:lineRule="auto"/>
+              <w:rPr/>
+            </w:pPr>
+            <w:r>
+              <w:rPr>
+                <w:rtl w:val="0"/>
+              </w:rPr>
+              <w:t xml:space="preserve">  "quantity": 7,</w:t>
+            </w:r>
+          </w:p>
+          <w:p>
+            <w:pPr>
+              <w:widowControl w:val="0"/>
+              <w:spacing w:line="240" w:lineRule="auto"/>
+              <w:rPr/>
+            </w:pPr>
+            <w:r>
+              <w:rPr>
+                <w:rtl w:val="0"/>
+              </w:rPr>
+              <w:t xml:space="preserve">  "category": "BOOKS",</w:t>
+            </w:r>
+          </w:p>
+          <w:p>
+            <w:pPr>
+              <w:widowControl w:val="0"/>
+              <w:spacing w:line="240" w:lineRule="auto"/>
+              <w:rPr/>
+            </w:pPr>
+            <w:r>
+              <w:rPr>
+                <w:rtl w:val="0"/>
+              </w:rPr>
+              <w:t xml:space="preserve">  "timesPurchased": 0]</w:t>
+            </w:r>
+          </w:p>
+          <w:p>
+            <w:pPr>
+              <w:widowControl w:val="0"/>
+              <w:spacing w:line="240" w:lineRule="auto"/>
+              <w:rPr/>
+            </w:pPr>
+            <w:r>
+              <w:rPr>
+                <w:rtl w:val="0"/>
+              </w:rPr>
+              <w:t xml:space="preserve">"name": "Cboc Two",</w:t>
+            </w:r>
+          </w:p>
+          <w:p>
+            <w:pPr>
+              <w:widowControl w:val="0"/>
+              <w:spacing w:line="240" w:lineRule="auto"/>
+              <w:rPr/>
+            </w:pPr>
+            <w:r>
+              <w:rPr>
+                <w:rtl w:val="0"/>
+              </w:rPr>
+              <w:t xml:space="preserve">  "description": "An incredible video game console.",</w:t>
+            </w:r>
+          </w:p>
+          <w:p>
+            <w:pPr>
+              <w:widowControl w:val="0"/>
+              <w:spacing w:line="240" w:lineRule="auto"/>
+              <w:rPr/>
+            </w:pPr>
+            <w:r>
+              <w:rPr>
+                <w:rtl w:val="0"/>
+              </w:rPr>
+              <w:t xml:space="preserve">  "price": 2000000,</w:t>
+            </w:r>
+          </w:p>
+          <w:p>
+            <w:pPr>
+              <w:widowControl w:val="0"/>
+              <w:spacing w:line="240" w:lineRule="auto"/>
+              <w:rPr/>
+            </w:pPr>
+            <w:r>
+              <w:rPr>
+                <w:rtl w:val="0"/>
+              </w:rPr>
+              <w:t xml:space="preserve">  "quantity": 9,</w:t>
+            </w:r>
+          </w:p>
+          <w:p>
+            <w:pPr>
+              <w:widowControl w:val="0"/>
+              <w:spacing w:line="240" w:lineRule="auto"/>
+              <w:rPr/>
+            </w:pPr>
+            <w:r>
+              <w:rPr>
+                <w:rtl w:val="0"/>
+              </w:rPr>
+              <w:t xml:space="preserve">  "category": "ELECTRONIC",</w:t>
+            </w:r>
+          </w:p>
+          <w:p>
+            <w:pPr>
+              <w:widowControl w:val="0"/>
+              <w:spacing w:line="240" w:lineRule="auto"/>
+              <w:rPr/>
+            </w:pPr>
+            <w:r>
+              <w:rPr>
+                <w:rtl w:val="0"/>
+              </w:rPr>
+              <w:t xml:space="preserve">  "timesPurchased": 0[]</w:t>
+            </w:r>
+          </w:p>
+          <w:p>
+            <w:pPr>
+              <w:widowControl w:val="0"/>
+              <w:spacing w:line="240" w:lineRule="auto"/>
+              <w:rPr/>
+            </w:pPr>
+            <w:r>
+              <w:rPr>
+                <w:rtl w:val="0"/>
+              </w:rPr>
+              <w:t xml:space="preserve">["name": "HD laptop",</w:t>
+            </w:r>
+          </w:p>
+          <w:p>
+            <w:pPr>
+              <w:widowControl w:val="0"/>
+              <w:spacing w:line="240" w:lineRule="auto"/>
+              <w:rPr/>
+            </w:pPr>
+            <w:r>
+              <w:rPr>
+                <w:rtl w:val="0"/>
+              </w:rPr>
+              <w:t xml:space="preserve">  "description": "Intel Core, 2 Ram, 500GB HDD",</w:t>
+            </w:r>
+          </w:p>
+          <w:p>
+            <w:pPr>
+              <w:widowControl w:val="0"/>
+              <w:spacing w:line="240" w:lineRule="auto"/>
+              <w:rPr/>
+            </w:pPr>
+            <w:r>
+              <w:rPr>
+                <w:rtl w:val="0"/>
+              </w:rPr>
+              <w:t xml:space="preserve">  "price": 1200000,</w:t>
+            </w:r>
+          </w:p>
+          <w:p>
+            <w:pPr>
+              <w:widowControl w:val="0"/>
+              <w:spacing w:line="240" w:lineRule="auto"/>
+              <w:rPr/>
+            </w:pPr>
+            <w:r>
+              <w:rPr>
+                <w:rtl w:val="0"/>
+              </w:rPr>
+              <w:t xml:space="preserve">  "quantity": 7,</w:t>
+            </w:r>
+          </w:p>
+          <w:p>
+            <w:pPr>
+              <w:widowControl w:val="0"/>
+              <w:spacing w:line="240" w:lineRule="auto"/>
+              <w:rPr/>
+            </w:pPr>
+            <w:r>
+              <w:rPr>
+                <w:rtl w:val="0"/>
+              </w:rPr>
+              <w:t xml:space="preserve">  "category": "ELECTRONIC",</w:t>
+            </w:r>
+          </w:p>
+          <w:p>
+            <w:pPr>
+              <w:widowControl w:val="0"/>
+              <w:spacing w:line="240" w:lineRule="auto"/>
+              <w:rPr/>
+            </w:pPr>
+            <w:r>
+              <w:rPr>
+                <w:rtl w:val="0"/>
+              </w:rPr>
+              <w:t xml:space="preserve">  "timesPurchased": 0]</w:t>
+            </w:r>
+          </w:p>
+          <w:p>
+            <w:pPr>
+              <w:widowControl w:val="0"/>
+              <w:spacing w:line="240" w:lineRule="auto"/>
+              <w:rPr/>
+            </w:pPr>
+            <w:r>
+              <w:rPr>
+                <w:rtl w:val="0"/>
+              </w:rPr>
+              <w:t xml:space="preserve"> }</w:t>
+            </w:r>
+            <w:commentRangeStart w:id="1"/>
+            <w:r>
+              <w:rPr>
+                <w:rtl w:val="0"/>
+              </w:rPr>
             </w:r>
           </w:p>
         </w:tc>
@@ -9688,16 +9946,22 @@
               <w:jc w:val="both"/>
               <w:rPr/>
             </w:pPr>
-            <w:r>
-              <w:rPr>
-                <w:rtl w:val="0"/>
-              </w:rPr>
-              <w:t xml:space="preserve">setupStage1</w:t>
-            </w:r>
-            <w:r>
-              <w:rPr>
-                <w:rtl w:val="0"/>
-              </w:rPr>
+            <w:commentRangeEnd w:id="1"/>
+            <w:r>
+              <w:commentReference w:id="1"/>
+            </w:r>
+            <w:commentRangeStart w:id="2"/>
+            <w:r>
+              <w:rPr>
+                <w:rtl w:val="0"/>
+              </w:rPr>
+              <w:t xml:space="preserve">setupStage</w:t>
+            </w:r>
+            <w:r>
+              <w:rPr>
+                <w:rtl w:val="0"/>
+              </w:rPr>
+              <w:t xml:space="preserve">2</w:t>
             </w:r>
           </w:p>
         </w:tc>
@@ -9747,94 +10011,7 @@
               <w:rPr>
                 <w:rtl w:val="0"/>
               </w:rPr>
-              <w:t xml:space="preserve">Initialize a Store object called “store”. Three objects of the Product class are added: </w:t>
-            </w:r>
-          </w:p>
-          <w:p>
-            <w:pPr>
-              <w:widowControl w:val="0"/>
-              <w:spacing w:line="240" w:lineRule="auto"/>
-              <w:rPr/>
-            </w:pPr>
-            <w:r>
-              <w:rPr>
-                <w:rtl w:val="0"/>
-              </w:rPr>
-            </w:r>
-          </w:p>
-          <w:p>
-            <w:pPr>
-              <w:widowControl w:val="0"/>
-              <w:spacing w:line="240" w:lineRule="auto"/>
-              <w:rPr/>
-            </w:pPr>
-            <w:r>
-              <w:rPr>
-                <w:rtl w:val="0"/>
-              </w:rPr>
-              <w:t xml:space="preserve">product1 = (name = ”Miguel in Wonderland”, description = ”An unexpected adventure awaits Miguel in wonderland. Join him on his journey.”, price = 100000, </w:t>
-            </w:r>
-            <w:r>
-              <w:rPr>
-                <w:rtl w:val="0"/>
-              </w:rPr>
-              <w:t xml:space="preserve">quanAvailable</w:t>
-            </w:r>
-            <w:r>
-              <w:rPr>
-                <w:rtl w:val="0"/>
-              </w:rPr>
-              <w:t xml:space="preserve"> = 7, category = BOOK)</w:t>
-            </w:r>
-          </w:p>
-          <w:p>
-            <w:pPr>
-              <w:widowControl w:val="0"/>
-              <w:spacing w:line="240" w:lineRule="auto"/>
-              <w:rPr/>
-            </w:pPr>
-            <w:r>
-              <w:rPr>
-                <w:rtl w:val="0"/>
-              </w:rPr>
-            </w:r>
-          </w:p>
-          <w:p>
-            <w:pPr>
-              <w:widowControl w:val="0"/>
-              <w:spacing w:line="240" w:lineRule="auto"/>
-              <w:rPr/>
-            </w:pPr>
-            <w:r>
-              <w:rPr>
-                <w:rtl w:val="0"/>
-              </w:rPr>
-              <w:t xml:space="preserve">product2 = (name=”Cboc Two”, description = “An incredible video game console.” , price = 2000000, quanAvailable =  9, category = ELECTRONIC)</w:t>
-            </w:r>
-          </w:p>
-          <w:p>
-            <w:pPr>
-              <w:widowControl w:val="0"/>
-              <w:spacing w:line="240" w:lineRule="auto"/>
-              <w:rPr/>
-            </w:pPr>
-            <w:r>
-              <w:rPr>
-                <w:rtl w:val="0"/>
-              </w:rPr>
-            </w:r>
-          </w:p>
-          <w:p>
-            <w:pPr>
-              <w:widowControl w:val="0"/>
-              <w:spacing w:line="240" w:lineRule="auto"/>
-              <w:rPr/>
-            </w:pPr>
-            <w:r>
-              <w:rPr>
-                <w:rtl w:val="0"/>
-              </w:rPr>
-              <w:t xml:space="preserve">product3 = (name = “HD laptop”, Description =  “Intel Core, 2 Ram, 500GB HDD”, price = 1’200.000, quanAviable = 7, category = ELECTRONIC)</w:t>
+              <w:t xml:space="preserve">Initialize a Store object called “store”. (Previously, a JSON file with 3 products and 2 orders must have been placed in the directory where the project data is stored.)</w:t>
             </w:r>
           </w:p>
         </w:tc>
@@ -9861,6 +10038,11 @@
               <w:jc w:val="both"/>
               <w:rPr/>
             </w:pPr>
+            <w:commentRangeEnd w:id="2"/>
+            <w:r>
+              <w:commentReference w:id="2"/>
+            </w:r>
+            <w:commentRangeStart w:id="3"/>
             <w:r>
               <w:rPr>
                 <w:rtl w:val="0"/>
@@ -9871,7 +10053,7 @@
               <w:rPr>
                 <w:rtl w:val="0"/>
               </w:rPr>
-              <w:t xml:space="preserve">2</w:t>
+              <w:t xml:space="preserve">3</w:t>
             </w:r>
           </w:p>
         </w:tc>
@@ -9921,7 +10103,7 @@
               <w:rPr>
                 <w:rtl w:val="0"/>
               </w:rPr>
-              <w:t xml:space="preserve">Initialize a Store object called “store”. (Previously, a JSON file with 3 products and 2 orders must have been placed in the directory where the project data is stored.)</w:t>
+              <w:t xml:space="preserve">Initialize a Store object called “store”. (The data directory does not exist.)</w:t>
             </w:r>
           </w:p>
         </w:tc>
@@ -9933,7 +10115,6 @@
         </w:trPr>
         <w:tc>
           <w:tcPr>
-            <w:shd w:fill="auto" w:val="clear"/>
             <w:tcMar>
               <w:top w:w="100.0" w:type="dxa"/>
               <w:left w:w="100.0" w:type="dxa"/>
@@ -9948,6 +10129,10 @@
               <w:jc w:val="both"/>
               <w:rPr/>
             </w:pPr>
+            <w:commentRangeEnd w:id="3"/>
+            <w:r>
+              <w:commentReference w:id="3"/>
+            </w:r>
             <w:r>
               <w:rPr>
                 <w:rtl w:val="0"/>
@@ -9958,13 +10143,12 @@
               <w:rPr>
                 <w:rtl w:val="0"/>
               </w:rPr>
-              <w:t xml:space="preserve">3</w:t>
-            </w:r>
-          </w:p>
-        </w:tc>
-        <w:tc>
-          <w:tcPr>
-            <w:shd w:fill="auto" w:val="clear"/>
+              <w:t xml:space="preserve">1</w:t>
+            </w:r>
+          </w:p>
+        </w:tc>
+        <w:tc>
+          <w:tcPr>
             <w:tcMar>
               <w:top w:w="100.0" w:type="dxa"/>
               <w:left w:w="100.0" w:type="dxa"/>
@@ -9983,13 +10167,23 @@
               <w:rPr>
                 <w:rtl w:val="0"/>
               </w:rPr>
-              <w:t xml:space="preserve">StoreTest</w:t>
-            </w:r>
-          </w:p>
-        </w:tc>
-        <w:tc>
-          <w:tcPr>
-            <w:shd w:fill="auto" w:val="clear"/>
+              <w:t xml:space="preserve">S</w:t>
+            </w:r>
+            <w:r>
+              <w:rPr>
+                <w:rtl w:val="0"/>
+              </w:rPr>
+              <w:t xml:space="preserve">earcherTest</w:t>
+            </w:r>
+            <w:r>
+              <w:rPr>
+                <w:rtl w:val="0"/>
+              </w:rPr>
+            </w:r>
+          </w:p>
+        </w:tc>
+        <w:tc>
+          <w:tcPr>
             <w:tcMar>
               <w:top w:w="100.0" w:type="dxa"/>
               <w:left w:w="100.0" w:type="dxa"/>
@@ -10002,13 +10196,80 @@
             <w:pPr>
               <w:widowControl w:val="0"/>
               <w:spacing w:line="240" w:lineRule="auto"/>
-              <w:rPr/>
-            </w:pPr>
-            <w:r>
-              <w:rPr>
-                <w:rtl w:val="0"/>
-              </w:rPr>
-              <w:t xml:space="preserve">Initialize a Store object called “store”. (The data directory does not exist.)</w:t>
+              <w:ind w:left="0" w:firstLine="0"/>
+              <w:rPr/>
+            </w:pPr>
+            <w:r>
+              <w:rPr>
+                <w:rtl w:val="0"/>
+              </w:rPr>
+              <w:t xml:space="preserve">The objects of the Searcher class are initialized. Also, an ArrayList called ‘productsList’ with three objects of the Product class is created: { [ name=”Cboc Two”, description = “An incredible video game console.” , price =</w:t>
+            </w:r>
+            <w:r>
+              <w:rPr>
+                <w:rtl w:val="0"/>
+              </w:rPr>
+              <w:t xml:space="preserve">120000.0</w:t>
+            </w:r>
+          </w:p>
+          <w:p>
+            <w:pPr>
+              <w:widowControl w:val="0"/>
+              <w:spacing w:line="240" w:lineRule="auto"/>
+              <w:ind w:left="0" w:firstLine="0"/>
+              <w:rPr/>
+            </w:pPr>
+            <w:r>
+              <w:rPr>
+                <w:rtl w:val="0"/>
+              </w:rPr>
+              <w:t xml:space="preserve">, quantityAvailable =  2, category = ELECTRONIC, timesPurchased = 6 ], [name = “Ball”, Description =  “Soccer ball”, price = </w:t>
+            </w:r>
+            <w:r>
+              <w:rPr>
+                <w:rtl w:val="0"/>
+              </w:rPr>
+              <w:t xml:space="preserve">200000.0</w:t>
+            </w:r>
+          </w:p>
+          <w:p>
+            <w:pPr>
+              <w:widowControl w:val="0"/>
+              <w:spacing w:line="240" w:lineRule="auto"/>
+              <w:ind w:left="0" w:firstLine="0"/>
+              <w:rPr/>
+            </w:pPr>
+            <w:r>
+              <w:rPr>
+                <w:rtl w:val="0"/>
+              </w:rPr>
+              <w:t xml:space="preserve">, quantityAvailable = 7, category = SPORTS, timesPurchased = 4], [ name = ”Miguel in Wonderland”, description = ”An unexpected adventure awaits Miguel in wonderland. Join him on his journey.”, price = 300000.0</w:t>
+            </w:r>
+          </w:p>
+          <w:p>
+            <w:pPr>
+              <w:widowControl w:val="0"/>
+              <w:spacing w:line="240" w:lineRule="auto"/>
+              <w:ind w:left="0" w:firstLine="0"/>
+              <w:rPr/>
+            </w:pPr>
+            <w:r>
+              <w:rPr>
+                <w:rtl w:val="0"/>
+              </w:rPr>
+              <w:t xml:space="preserve">, </w:t>
+            </w:r>
+            <w:r>
+              <w:rPr>
+                <w:rtl w:val="0"/>
+              </w:rPr>
+              <w:t xml:space="preserve">quantity</w:t>
+            </w:r>
+            <w:r>
+              <w:rPr>
+                <w:rtl w:val="0"/>
+              </w:rPr>
+              <w:t xml:space="preserve">Available = 2, category = BOOKS, timesPurchased = 5] }</w:t>
             </w:r>
           </w:p>
         </w:tc>
@@ -10038,13 +10299,7 @@
               <w:rPr>
                 <w:rtl w:val="0"/>
               </w:rPr>
-              <w:t xml:space="preserve">setupStage</w:t>
-            </w:r>
-            <w:r>
-              <w:rPr>
-                <w:rtl w:val="0"/>
-              </w:rPr>
-              <w:t xml:space="preserve">1</w:t>
+              <w:t xml:space="preserve">setupStage2</w:t>
             </w:r>
           </w:p>
         </w:tc>
@@ -10068,18 +10323,7 @@
               <w:rPr>
                 <w:rtl w:val="0"/>
               </w:rPr>
-              <w:t xml:space="preserve">S</w:t>
-            </w:r>
-            <w:r>
-              <w:rPr>
-                <w:rtl w:val="0"/>
-              </w:rPr>
-              <w:t xml:space="preserve">earchTest</w:t>
-            </w:r>
-            <w:r>
-              <w:rPr>
-                <w:rtl w:val="0"/>
-              </w:rPr>
+              <w:t xml:space="preserve">SearcherTest</w:t>
             </w:r>
           </w:p>
         </w:tc>
@@ -10097,26 +10341,13 @@
             <w:pPr>
               <w:widowControl w:val="0"/>
               <w:spacing w:line="240" w:lineRule="auto"/>
-              <w:ind w:left="0" w:firstLine="0"/>
-              <w:rPr/>
-            </w:pPr>
-            <w:r>
-              <w:rPr>
-                <w:rtl w:val="0"/>
-              </w:rPr>
-              <w:t xml:space="preserve">An ArrayList called ‘productsList’ with three objects of the Product class is created: { [ name = ”Miguel in Wonderland”, description = ”An unexpected adventure awaits Miguel in wonderland. Join him on his journey.”, price = 100000, </w:t>
-            </w:r>
-            <w:r>
-              <w:rPr>
-                <w:rtl w:val="0"/>
-              </w:rPr>
-              <w:t xml:space="preserve">quanAvailable</w:t>
-            </w:r>
-            <w:r>
-              <w:rPr>
-                <w:rtl w:val="0"/>
-              </w:rPr>
-              <w:t xml:space="preserve"> = 2, category = BOOK ], [ name=”Cboc Two”, description = “An incredible video game console.” , price = 2000000, quanAvailable =  2, category = ELECTRONIC ], [name = “HD laptop”, Description =  “Intel Core, 2 Ram, 500GB HDD”, price = 1’200.000, quanAviable = 7, category = ELECTRONIC] }</w:t>
+              <w:rPr/>
+            </w:pPr>
+            <w:r>
+              <w:rPr>
+                <w:rtl w:val="0"/>
+              </w:rPr>
+              <w:t xml:space="preserve">The objects of the Searcher class are initialized. Also, an ArrayList called ‘productsList’ is inicializated</w:t>
             </w:r>
           </w:p>
         </w:tc>
@@ -10146,7 +10377,7 @@
               <w:rPr>
                 <w:rtl w:val="0"/>
               </w:rPr>
-              <w:t xml:space="preserve">setupStage2</w:t>
+              <w:t xml:space="preserve">setupStage3</w:t>
             </w:r>
           </w:p>
         </w:tc>
@@ -10170,7 +10401,7 @@
               <w:rPr>
                 <w:rtl w:val="0"/>
               </w:rPr>
-              <w:t xml:space="preserve">SearchTest</w:t>
+              <w:t xml:space="preserve">SearcherTest</w:t>
             </w:r>
           </w:p>
         </w:tc>
@@ -10188,14 +10419,13 @@
             <w:pPr>
               <w:widowControl w:val="0"/>
               <w:spacing w:line="240" w:lineRule="auto"/>
-              <w:ind w:left="0" w:firstLine="0"/>
-              <w:rPr/>
-            </w:pPr>
-            <w:r>
-              <w:rPr>
-                <w:rtl w:val="0"/>
-              </w:rPr>
-              <w:t xml:space="preserve">An ArrayList called ‘ordersList’ with four objects of the Order class is created : { [ buyerName = “Esteban“, ProductsList = [ (“HP laptop”, 1), (“ apple watch  “,1) ], totalPrice = 3600000, datePurchase = march 16 2023 ], [ buyerName = “Camilo”, productList = [(“</w:t>
+              <w:rPr/>
+            </w:pPr>
+            <w:r>
+              <w:rPr>
+                <w:rtl w:val="0"/>
+              </w:rPr>
+              <w:t xml:space="preserve">The objects of the Searcher class are initialized. After, ArrayList called ‘ordersList’ with four objects of the Order class is created : { [ buyerName = “Esteban“, ProductsList = [ (“HP laptop”, …), (“ apple watch  “, …) ], totalPrice = 3600000, datePurchase = march 16 2023 ], [ buyerName = “Camilo”, productList = [(“</w:t>
             </w:r>
             <w:r>
               <w:rPr>
@@ -10539,7 +10769,7 @@
               <w:rPr>
                 <w:rtl w:val="0"/>
               </w:rPr>
-              <w:t xml:space="preserve">Store</w:t>
+              <w:t xml:space="preserve">Controller</w:t>
             </w:r>
           </w:p>
         </w:tc>
@@ -10563,7 +10793,7 @@
               <w:rPr>
                 <w:rtl w:val="0"/>
               </w:rPr>
-              <w:t xml:space="preserve">registerProduct</w:t>
+              <w:t xml:space="preserve">addProduct</w:t>
             </w:r>
           </w:p>
         </w:tc>
@@ -10587,7 +10817,7 @@
               <w:rPr>
                 <w:rtl w:val="0"/>
               </w:rPr>
-              <w:t xml:space="preserve">setupStage2</w:t>
+              <w:t xml:space="preserve">setupStage1</w:t>
             </w:r>
           </w:p>
         </w:tc>
@@ -10618,13 +10848,13 @@
               <w:rPr>
                 <w:rtl w:val="0"/>
               </w:rPr>
-              <w:t xml:space="preserve">quanAvailable</w:t>
-            </w:r>
-            <w:r>
-              <w:rPr>
-                <w:rtl w:val="0"/>
-              </w:rPr>
-              <w:t xml:space="preserve"> = 7, category = BOOK</w:t>
+              <w:t xml:space="preserve">quantity</w:t>
+            </w:r>
+            <w:r>
+              <w:rPr>
+                <w:rtl w:val="0"/>
+              </w:rPr>
+              <w:t xml:space="preserve"> = 7, category = 1 (BOOK)</w:t>
             </w:r>
           </w:p>
         </w:tc>
@@ -10678,6 +10908,7 @@
               <w:rPr>
                 <w:rtl w:val="0"/>
               </w:rPr>
+              <w:t xml:space="preserve">Controller</w:t>
             </w:r>
           </w:p>
         </w:tc>
@@ -10701,75 +10932,142 @@
               <w:rPr>
                 <w:rtl w:val="0"/>
               </w:rPr>
-            </w:r>
-          </w:p>
-        </w:tc>
-        <w:tc>
-          <w:tcPr>
-            <w:shd w:fill="auto" w:val="clear"/>
-            <w:tcMar>
-              <w:top w:w="100.0" w:type="dxa"/>
-              <w:left w:w="100.0" w:type="dxa"/>
-              <w:bottom w:w="100.0" w:type="dxa"/>
-              <w:right w:w="100.0" w:type="dxa"/>
-            </w:tcMar>
-            <w:vAlign w:val="center"/>
-          </w:tcPr>
-          <w:p>
-            <w:pPr>
-              <w:widowControl w:val="0"/>
-              <w:rPr/>
-            </w:pPr>
-            <w:r>
-              <w:rPr>
-                <w:rtl w:val="0"/>
-              </w:rPr>
-            </w:r>
-          </w:p>
-        </w:tc>
-        <w:tc>
-          <w:tcPr>
-            <w:shd w:fill="auto" w:val="clear"/>
-            <w:tcMar>
-              <w:top w:w="100.0" w:type="dxa"/>
-              <w:left w:w="100.0" w:type="dxa"/>
-              <w:bottom w:w="100.0" w:type="dxa"/>
-              <w:right w:w="100.0" w:type="dxa"/>
-            </w:tcMar>
-            <w:vAlign w:val="center"/>
-          </w:tcPr>
-          <w:p>
-            <w:pPr>
-              <w:spacing w:line="240" w:lineRule="auto"/>
-              <w:rPr/>
-            </w:pPr>
-            <w:r>
-              <w:rPr>
-                <w:rtl w:val="0"/>
-              </w:rPr>
-            </w:r>
-          </w:p>
-        </w:tc>
-        <w:tc>
-          <w:tcPr>
-            <w:shd w:fill="auto" w:val="clear"/>
-            <w:tcMar>
-              <w:top w:w="100.0" w:type="dxa"/>
-              <w:left w:w="100.0" w:type="dxa"/>
-              <w:bottom w:w="100.0" w:type="dxa"/>
-              <w:right w:w="100.0" w:type="dxa"/>
-            </w:tcMar>
-            <w:vAlign w:val="center"/>
-          </w:tcPr>
-          <w:p>
-            <w:pPr>
-              <w:widowControl w:val="0"/>
-              <w:rPr/>
-            </w:pPr>
-            <w:r>
-              <w:rPr>
-                <w:rtl w:val="0"/>
-              </w:rPr>
+              <w:t xml:space="preserve">addProduct</w:t>
+            </w:r>
+          </w:p>
+        </w:tc>
+        <w:tc>
+          <w:tcPr>
+            <w:tcMar>
+              <w:top w:w="100.0" w:type="dxa"/>
+              <w:left w:w="100.0" w:type="dxa"/>
+              <w:bottom w:w="100.0" w:type="dxa"/>
+              <w:right w:w="100.0" w:type="dxa"/>
+            </w:tcMar>
+            <w:vAlign w:val="center"/>
+          </w:tcPr>
+          <w:p>
+            <w:pPr>
+              <w:widowControl w:val="0"/>
+              <w:rPr/>
+            </w:pPr>
+            <w:r>
+              <w:rPr>
+                <w:rtl w:val="0"/>
+              </w:rPr>
+              <w:t xml:space="preserve">setupStage1</w:t>
+            </w:r>
+          </w:p>
+        </w:tc>
+        <w:tc>
+          <w:tcPr>
+            <w:tcMar>
+              <w:top w:w="100.0" w:type="dxa"/>
+              <w:left w:w="100.0" w:type="dxa"/>
+              <w:bottom w:w="100.0" w:type="dxa"/>
+              <w:right w:w="100.0" w:type="dxa"/>
+            </w:tcMar>
+            <w:vAlign w:val="center"/>
+          </w:tcPr>
+          <w:p>
+            <w:pPr>
+              <w:widowControl w:val="0"/>
+              <w:spacing w:line="240" w:lineRule="auto"/>
+              <w:rPr/>
+            </w:pPr>
+            <w:r>
+              <w:rPr>
+                <w:rtl w:val="0"/>
+              </w:rPr>
+              <w:t xml:space="preserve">name: "HD laptop",</w:t>
+            </w:r>
+          </w:p>
+          <w:p>
+            <w:pPr>
+              <w:widowControl w:val="0"/>
+              <w:spacing w:line="240" w:lineRule="auto"/>
+              <w:rPr/>
+            </w:pPr>
+            <w:r>
+              <w:rPr>
+                <w:rtl w:val="0"/>
+              </w:rPr>
+              <w:t xml:space="preserve">  description: "Intel Core, 2 Ram, 500GB HDD",</w:t>
+            </w:r>
+          </w:p>
+          <w:p>
+            <w:pPr>
+              <w:widowControl w:val="0"/>
+              <w:spacing w:line="240" w:lineRule="auto"/>
+              <w:rPr/>
+            </w:pPr>
+            <w:r>
+              <w:rPr>
+                <w:rtl w:val="0"/>
+              </w:rPr>
+              <w:t xml:space="preserve">  price: 1200000,</w:t>
+            </w:r>
+          </w:p>
+          <w:p>
+            <w:pPr>
+              <w:widowControl w:val="0"/>
+              <w:spacing w:line="240" w:lineRule="auto"/>
+              <w:rPr/>
+            </w:pPr>
+            <w:r>
+              <w:rPr>
+                <w:rtl w:val="0"/>
+              </w:rPr>
+              <w:t xml:space="preserve">  quantity: 7,</w:t>
+            </w:r>
+          </w:p>
+          <w:p>
+            <w:pPr>
+              <w:widowControl w:val="0"/>
+              <w:spacing w:line="240" w:lineRule="auto"/>
+              <w:rPr/>
+            </w:pPr>
+            <w:r>
+              <w:rPr>
+                <w:rtl w:val="0"/>
+              </w:rPr>
+              <w:t xml:space="preserve">  category: 2 (ELECTRONIC),</w:t>
+            </w:r>
+          </w:p>
+          <w:p>
+            <w:pPr>
+              <w:widowControl w:val="0"/>
+              <w:spacing w:line="240" w:lineRule="auto"/>
+              <w:rPr/>
+            </w:pPr>
+            <w:r>
+              <w:rPr>
+                <w:rtl w:val="0"/>
+              </w:rPr>
+              <w:t xml:space="preserve">  timesPurchased: 0</w:t>
+            </w:r>
+          </w:p>
+        </w:tc>
+        <w:tc>
+          <w:tcPr>
+            <w:tcMar>
+              <w:top w:w="100.0" w:type="dxa"/>
+              <w:left w:w="100.0" w:type="dxa"/>
+              <w:bottom w:w="100.0" w:type="dxa"/>
+              <w:right w:w="100.0" w:type="dxa"/>
+            </w:tcMar>
+            <w:vAlign w:val="center"/>
+          </w:tcPr>
+          <w:p>
+            <w:pPr>
+              <w:widowControl w:val="0"/>
+              <w:rPr/>
+            </w:pPr>
+            <w:r>
+              <w:rPr>
+                <w:rtl w:val="0"/>
+              </w:rPr>
+              <w:t xml:space="preserve">The product is registered in the system with the given information</w:t>
             </w:r>
           </w:p>
         </w:tc>
@@ -11055,7 +11353,7 @@
               <w:rPr>
                 <w:rtl w:val="0"/>
               </w:rPr>
-              <w:t xml:space="preserve">Store</w:t>
+              <w:t xml:space="preserve">Controller</w:t>
             </w:r>
           </w:p>
         </w:tc>
@@ -11103,7 +11401,7 @@
               <w:rPr>
                 <w:rtl w:val="0"/>
               </w:rPr>
-              <w:t xml:space="preserve">setupStage2</w:t>
+              <w:t xml:space="preserve">setupStage1</w:t>
             </w:r>
           </w:p>
         </w:tc>
@@ -11134,7 +11432,7 @@
               <w:rPr>
                 <w:rtl w:val="0"/>
               </w:rPr>
-              <w:t xml:space="preserve">quanAvailable</w:t>
+              <w:t xml:space="preserve">quantity</w:t>
             </w:r>
             <w:r>
               <w:rPr>
@@ -11194,7 +11492,7 @@
               <w:rPr>
                 <w:rtl w:val="0"/>
               </w:rPr>
-              <w:t xml:space="preserve">Store</w:t>
+              <w:t xml:space="preserve">Controller</w:t>
             </w:r>
           </w:p>
         </w:tc>
@@ -11242,7 +11540,7 @@
               <w:rPr>
                 <w:rtl w:val="0"/>
               </w:rPr>
-              <w:t xml:space="preserve">setupStage2</w:t>
+              <w:t xml:space="preserve">setupStage1</w:t>
             </w:r>
           </w:p>
         </w:tc>
@@ -11273,7 +11571,7 @@
               <w:rPr>
                 <w:rtl w:val="0"/>
               </w:rPr>
-              <w:t xml:space="preserve">quanAvailable</w:t>
+              <w:t xml:space="preserve">quantity</w:t>
             </w:r>
             <w:r>
               <w:rPr>
@@ -11304,6 +11602,145 @@
                 <w:rtl w:val="0"/>
               </w:rPr>
               <w:t xml:space="preserve">An exception is thrown because the amount of product you are trying to add is a negative number.</w:t>
+            </w:r>
+          </w:p>
+        </w:tc>
+      </w:tr>
+      <w:tr>
+        <w:trPr>
+          <w:cantSplit w:val="0"/>
+          <w:tblHeader w:val="0"/>
+        </w:trPr>
+        <w:tc>
+          <w:tcPr>
+            <w:shd w:fill="auto" w:val="clear"/>
+            <w:tcMar>
+              <w:top w:w="100.0" w:type="dxa"/>
+              <w:left w:w="100.0" w:type="dxa"/>
+              <w:bottom w:w="100.0" w:type="dxa"/>
+              <w:right w:w="100.0" w:type="dxa"/>
+            </w:tcMar>
+            <w:vAlign w:val="center"/>
+          </w:tcPr>
+          <w:p>
+            <w:pPr>
+              <w:widowControl w:val="0"/>
+              <w:rPr/>
+            </w:pPr>
+            <w:r>
+              <w:rPr>
+                <w:rtl w:val="0"/>
+              </w:rPr>
+              <w:t xml:space="preserve">Controller</w:t>
+            </w:r>
+          </w:p>
+        </w:tc>
+        <w:tc>
+          <w:tcPr>
+            <w:shd w:fill="auto" w:val="clear"/>
+            <w:tcMar>
+              <w:top w:w="100.0" w:type="dxa"/>
+              <w:left w:w="100.0" w:type="dxa"/>
+              <w:bottom w:w="100.0" w:type="dxa"/>
+              <w:right w:w="100.0" w:type="dxa"/>
+            </w:tcMar>
+            <w:vAlign w:val="center"/>
+          </w:tcPr>
+          <w:p>
+            <w:pPr>
+              <w:widowControl w:val="0"/>
+              <w:rPr/>
+            </w:pPr>
+            <w:r>
+              <w:rPr>
+                <w:rtl w:val="0"/>
+              </w:rPr>
+              <w:t xml:space="preserve">registerProduct</w:t>
+            </w:r>
+          </w:p>
+        </w:tc>
+        <w:tc>
+          <w:tcPr>
+            <w:shd w:fill="auto" w:val="clear"/>
+            <w:tcMar>
+              <w:top w:w="100.0" w:type="dxa"/>
+              <w:left w:w="100.0" w:type="dxa"/>
+              <w:bottom w:w="100.0" w:type="dxa"/>
+              <w:right w:w="100.0" w:type="dxa"/>
+            </w:tcMar>
+            <w:vAlign w:val="center"/>
+          </w:tcPr>
+          <w:p>
+            <w:pPr>
+              <w:widowControl w:val="0"/>
+              <w:rPr/>
+            </w:pPr>
+            <w:r>
+              <w:rPr>
+                <w:rtl w:val="0"/>
+              </w:rPr>
+              <w:t xml:space="preserve">setupStage1</w:t>
+            </w:r>
+          </w:p>
+        </w:tc>
+        <w:tc>
+          <w:tcPr>
+            <w:shd w:fill="auto" w:val="clear"/>
+            <w:tcMar>
+              <w:top w:w="100.0" w:type="dxa"/>
+              <w:left w:w="100.0" w:type="dxa"/>
+              <w:bottom w:w="100.0" w:type="dxa"/>
+              <w:right w:w="100.0" w:type="dxa"/>
+            </w:tcMar>
+            <w:vAlign w:val="center"/>
+          </w:tcPr>
+          <w:p>
+            <w:pPr>
+              <w:widowControl w:val="0"/>
+              <w:spacing w:line="240" w:lineRule="auto"/>
+              <w:rPr/>
+            </w:pPr>
+            <w:r>
+              <w:rPr>
+                <w:rtl w:val="0"/>
+              </w:rPr>
+              <w:t xml:space="preserve">name = ””, description = ”An unexpected adventure awaits Miguel in wonderland. Join him on his journey.”, price = 100000, </w:t>
+            </w:r>
+            <w:r>
+              <w:rPr>
+                <w:rtl w:val="0"/>
+              </w:rPr>
+              <w:t xml:space="preserve">quantity</w:t>
+            </w:r>
+            <w:r>
+              <w:rPr>
+                <w:rtl w:val="0"/>
+              </w:rPr>
+              <w:t xml:space="preserve"> = 7, category = 10</w:t>
+            </w:r>
+          </w:p>
+        </w:tc>
+        <w:tc>
+          <w:tcPr>
+            <w:shd w:fill="auto" w:val="clear"/>
+            <w:tcMar>
+              <w:top w:w="100.0" w:type="dxa"/>
+              <w:left w:w="100.0" w:type="dxa"/>
+              <w:bottom w:w="100.0" w:type="dxa"/>
+              <w:right w:w="100.0" w:type="dxa"/>
+            </w:tcMar>
+            <w:vAlign w:val="center"/>
+          </w:tcPr>
+          <w:p>
+            <w:pPr>
+              <w:widowControl w:val="0"/>
+              <w:rPr/>
+            </w:pPr>
+            <w:r>
+              <w:rPr>
+                <w:rtl w:val="0"/>
+              </w:rPr>
+              <w:t xml:space="preserve">An exception is expected because the category don't exist.</w:t>
             </w:r>
           </w:p>
         </w:tc>
@@ -11590,7 +12027,7 @@
               <w:rPr>
                 <w:rtl w:val="0"/>
               </w:rPr>
-              <w:t xml:space="preserve">Store</w:t>
+              <w:t xml:space="preserve">Controller</w:t>
             </w:r>
           </w:p>
         </w:tc>
@@ -11638,12 +12075,13 @@
               <w:rPr>
                 <w:rtl w:val="0"/>
               </w:rPr>
-              <w:t xml:space="preserve">setupStage1</w:t>
-            </w:r>
-            <w:r>
-              <w:rPr>
-                <w:rtl w:val="0"/>
-              </w:rPr>
+              <w:t xml:space="preserve">setupStage</w:t>
+            </w:r>
+            <w:r>
+              <w:rPr>
+                <w:rtl w:val="0"/>
+              </w:rPr>
+              <w:t xml:space="preserve">2</w:t>
             </w:r>
           </w:p>
         </w:tc>
@@ -11780,7 +12218,7 @@
               <w:rPr>
                 <w:rtl w:val="0"/>
               </w:rPr>
-              <w:t xml:space="preserve">Store</w:t>
+              <w:t xml:space="preserve">Controller</w:t>
             </w:r>
           </w:p>
         </w:tc>
@@ -11828,12 +12266,13 @@
               <w:rPr>
                 <w:rtl w:val="0"/>
               </w:rPr>
-              <w:t xml:space="preserve">setupStage1</w:t>
-            </w:r>
-            <w:r>
-              <w:rPr>
-                <w:rtl w:val="0"/>
-              </w:rPr>
+              <w:t xml:space="preserve">setupStage</w:t>
+            </w:r>
+            <w:r>
+              <w:rPr>
+                <w:rtl w:val="0"/>
+              </w:rPr>
+              <w:t xml:space="preserve">2</w:t>
             </w:r>
           </w:p>
         </w:tc>
@@ -11966,7 +12405,7 @@
               <w:rPr>
                 <w:rtl w:val="0"/>
               </w:rPr>
-              <w:t xml:space="preserve">The order is saved with the products and quantities indicated, the success message is displayed. Stocks of products “Miguel in wonderland” and “Cboc Two” are updated to 4 the stock of “HD laptop” is updated to 5.</w:t>
+              <w:t xml:space="preserve">The order is saved with the products and quantities indicated, the success message is displayed. Stocks of products “Miguel in wonderland” and “Cboc Two” are updated to 4. The stock of “HD laptop” is updated to 5.</w:t>
             </w:r>
           </w:p>
         </w:tc>
@@ -12238,7 +12677,7 @@
               <w:rPr>
                 <w:rtl w:val="0"/>
               </w:rPr>
-              <w:t xml:space="preserve">Store</w:t>
+              <w:t xml:space="preserve">Controller</w:t>
             </w:r>
           </w:p>
         </w:tc>
@@ -12286,7 +12725,7 @@
               <w:rPr>
                 <w:rtl w:val="0"/>
               </w:rPr>
-              <w:t xml:space="preserve">setupStage1</w:t>
+              <w:t xml:space="preserve">setupStage2</w:t>
             </w:r>
           </w:p>
         </w:tc>
@@ -12454,6 +12893,7 @@
               <w:rPr>
                 <w:rtl w:val="0"/>
               </w:rPr>
+              <w:t xml:space="preserve">Controller</w:t>
             </w:r>
           </w:p>
         </w:tc>
@@ -12477,6 +12917,7 @@
               <w:rPr>
                 <w:rtl w:val="0"/>
               </w:rPr>
+              <w:t xml:space="preserve">addOrder</w:t>
             </w:r>
           </w:p>
         </w:tc>
@@ -12500,6 +12941,7 @@
               <w:rPr>
                 <w:rtl w:val="0"/>
               </w:rPr>
+              <w:t xml:space="preserve">setupStage2</w:t>
             </w:r>
           </w:p>
         </w:tc>
@@ -12612,6 +13054,132 @@
                 <w:rtl w:val="0"/>
               </w:rPr>
               <w:t xml:space="preserve">An exception is thrown because the specified quantity of product “Miguel in wonderland” exceeds the stock of the product</w:t>
+            </w:r>
+          </w:p>
+        </w:tc>
+      </w:tr>
+      <w:tr>
+        <w:trPr>
+          <w:cantSplit w:val="0"/>
+          <w:tblHeader w:val="0"/>
+        </w:trPr>
+        <w:tc>
+          <w:tcPr>
+            <w:shd w:fill="auto" w:val="clear"/>
+            <w:tcMar>
+              <w:top w:w="100.0" w:type="dxa"/>
+              <w:left w:w="100.0" w:type="dxa"/>
+              <w:bottom w:w="100.0" w:type="dxa"/>
+              <w:right w:w="100.0" w:type="dxa"/>
+            </w:tcMar>
+            <w:vAlign w:val="center"/>
+          </w:tcPr>
+          <w:p>
+            <w:pPr>
+              <w:widowControl w:val="0"/>
+              <w:rPr/>
+            </w:pPr>
+            <w:r>
+              <w:rPr>
+                <w:rtl w:val="0"/>
+              </w:rPr>
+              <w:t xml:space="preserve">Controller</w:t>
+            </w:r>
+          </w:p>
+        </w:tc>
+        <w:tc>
+          <w:tcPr>
+            <w:shd w:fill="auto" w:val="clear"/>
+            <w:tcMar>
+              <w:top w:w="100.0" w:type="dxa"/>
+              <w:left w:w="100.0" w:type="dxa"/>
+              <w:bottom w:w="100.0" w:type="dxa"/>
+              <w:right w:w="100.0" w:type="dxa"/>
+            </w:tcMar>
+            <w:vAlign w:val="center"/>
+          </w:tcPr>
+          <w:p>
+            <w:pPr>
+              <w:widowControl w:val="0"/>
+              <w:rPr/>
+            </w:pPr>
+            <w:r>
+              <w:rPr>
+                <w:rtl w:val="0"/>
+              </w:rPr>
+              <w:t xml:space="preserve">addOrder</w:t>
+            </w:r>
+          </w:p>
+        </w:tc>
+        <w:tc>
+          <w:tcPr>
+            <w:tcMar>
+              <w:top w:w="100.0" w:type="dxa"/>
+              <w:left w:w="100.0" w:type="dxa"/>
+              <w:bottom w:w="100.0" w:type="dxa"/>
+              <w:right w:w="100.0" w:type="dxa"/>
+            </w:tcMar>
+            <w:vAlign w:val="center"/>
+          </w:tcPr>
+          <w:p>
+            <w:pPr>
+              <w:widowControl w:val="0"/>
+              <w:rPr/>
+            </w:pPr>
+            <w:r>
+              <w:rPr>
+                <w:rtl w:val="0"/>
+              </w:rPr>
+              <w:t xml:space="preserve">setupStage2</w:t>
+            </w:r>
+          </w:p>
+        </w:tc>
+        <w:tc>
+          <w:tcPr>
+            <w:shd w:fill="d9d9d9" w:val="clear"/>
+            <w:tcMar>
+              <w:top w:w="100.0" w:type="dxa"/>
+              <w:left w:w="100.0" w:type="dxa"/>
+              <w:bottom w:w="100.0" w:type="dxa"/>
+              <w:right w:w="100.0" w:type="dxa"/>
+            </w:tcMar>
+            <w:vAlign w:val="center"/>
+          </w:tcPr>
+          <w:p>
+            <w:pPr>
+              <w:widowControl w:val="0"/>
+              <w:spacing w:line="240" w:lineRule="auto"/>
+              <w:jc w:val="center"/>
+              <w:rPr/>
+            </w:pPr>
+            <w:r>
+              <w:rPr>
+                <w:rtl w:val="0"/>
+              </w:rPr>
+              <w:t xml:space="preserve">none</w:t>
+            </w:r>
+          </w:p>
+        </w:tc>
+        <w:tc>
+          <w:tcPr>
+            <w:tcMar>
+              <w:top w:w="100.0" w:type="dxa"/>
+              <w:left w:w="100.0" w:type="dxa"/>
+              <w:bottom w:w="100.0" w:type="dxa"/>
+              <w:right w:w="100.0" w:type="dxa"/>
+            </w:tcMar>
+            <w:vAlign w:val="center"/>
+          </w:tcPr>
+          <w:p>
+            <w:pPr>
+              <w:widowControl w:val="0"/>
+              <w:rPr/>
+            </w:pPr>
+            <w:r>
+              <w:rPr>
+                <w:rtl w:val="0"/>
+              </w:rPr>
+              <w:t xml:space="preserve">An exception is expected as the product list is empty.</w:t>
             </w:r>
           </w:p>
         </w:tc>
@@ -12739,7 +13307,7 @@
               <w:rPr>
                 <w:rtl w:val="0"/>
               </w:rPr>
-              <w:t xml:space="preserve">Verify that the method increaseAvailableQuantity works correctly for a product.</w:t>
+              <w:t xml:space="preserve">Verify that the method increaseQuantity works correctly for a product.</w:t>
             </w:r>
           </w:p>
         </w:tc>
@@ -12910,7 +13478,7 @@
               <w:rPr>
                 <w:rtl w:val="0"/>
               </w:rPr>
-              <w:t xml:space="preserve">Product</w:t>
+              <w:t xml:space="preserve">Controller</w:t>
             </w:r>
           </w:p>
         </w:tc>
@@ -12934,7 +13502,7 @@
               <w:rPr>
                 <w:rtl w:val="0"/>
               </w:rPr>
-              <w:t xml:space="preserve">increaseAvailableQuantity</w:t>
+              <w:t xml:space="preserve">increaseQuantity</w:t>
             </w:r>
           </w:p>
         </w:tc>
@@ -13041,7 +13609,7 @@
               <w:rPr>
                 <w:rtl w:val="0"/>
               </w:rPr>
-              <w:t xml:space="preserve">Product</w:t>
+              <w:t xml:space="preserve">Controller</w:t>
             </w:r>
           </w:p>
         </w:tc>
@@ -13065,7 +13633,7 @@
               <w:rPr>
                 <w:rtl w:val="0"/>
               </w:rPr>
-              <w:t xml:space="preserve">increaseAvailableQuantity</w:t>
+              <w:t xml:space="preserve">increaseQuantity</w:t>
             </w:r>
           </w:p>
         </w:tc>
@@ -13257,7 +13825,7 @@
               <w:rPr>
                 <w:rtl w:val="0"/>
               </w:rPr>
-              <w:t xml:space="preserve">Verify that the method increaseAvailableQuantity throws correctly an exception when invalid data is entered</w:t>
+              <w:t xml:space="preserve">Verify that the method increaseQuantity throws correctly an exception when invalid data is entered</w:t>
             </w:r>
           </w:p>
         </w:tc>
@@ -13428,7 +13996,7 @@
               <w:rPr>
                 <w:rtl w:val="0"/>
               </w:rPr>
-              <w:t xml:space="preserve">Product</w:t>
+              <w:t xml:space="preserve">Controller</w:t>
             </w:r>
           </w:p>
         </w:tc>
@@ -13452,7 +14020,7 @@
               <w:rPr>
                 <w:rtl w:val="0"/>
               </w:rPr>
-              <w:t xml:space="preserve">increaseAvailableQuantity</w:t>
+              <w:t xml:space="preserve">increaseQuantity</w:t>
             </w:r>
           </w:p>
         </w:tc>
@@ -13559,7 +14127,7 @@
               <w:rPr>
                 <w:rtl w:val="0"/>
               </w:rPr>
-              <w:t xml:space="preserve">Product</w:t>
+              <w:t xml:space="preserve">Controller</w:t>
             </w:r>
           </w:p>
         </w:tc>
@@ -13583,7 +14151,7 @@
               <w:rPr>
                 <w:rtl w:val="0"/>
               </w:rPr>
-              <w:t xml:space="preserve">increaseAvailableQuantity</w:t>
+              <w:t xml:space="preserve">increaseQuantity</w:t>
             </w:r>
           </w:p>
         </w:tc>
@@ -14052,7 +14620,7 @@
               <w:rPr>
                 <w:rtl w:val="0"/>
               </w:rPr>
-              <w:t xml:space="preserve">A message indicating that the product was not found is displayed. </w:t>
+              <w:t xml:space="preserve">A null is expected. This indicates that the product wasn’t found.</w:t>
             </w:r>
           </w:p>
         </w:tc>
@@ -14159,7 +14727,7 @@
               <w:rPr>
                 <w:rtl w:val="0"/>
               </w:rPr>
-              <w:t xml:space="preserve">products = productsList &amp; searchVariable = 2 (price) &amp; searchValue = 100000</w:t>
+              <w:t xml:space="preserve">products = productsList &amp; searchVariable = 2 (price) &amp; searchValue = 100000.0</w:t>
             </w:r>
           </w:p>
         </w:tc>
@@ -14184,19 +14752,32 @@
               <w:rPr>
                 <w:rtl w:val="0"/>
               </w:rPr>
-              <w:t xml:space="preserve">A message with the information of the product found([ name = ”Miguel in Wonderland '', description = ”An unexpected adventure awaits Miguel in wonderland. Join him on his journey.”, price = 100000, </w:t>
-            </w:r>
-            <w:r>
-              <w:rPr>
-                <w:rtl w:val="0"/>
-              </w:rPr>
-              <w:t xml:space="preserve">quanAvailable</w:t>
-            </w:r>
-            <w:r>
-              <w:rPr>
-                <w:rtl w:val="0"/>
-              </w:rPr>
-              <w:t xml:space="preserve"> = 2, category = BOOK ]) is displayed.</w:t>
+              <w:t xml:space="preserve">The product [ name = ”Miguel in Wonderland”, description = ”An unexpected adventure awaits Miguel in wonderland. Join him on his journey.”, price = 300000.0</w:t>
+            </w:r>
+          </w:p>
+          <w:p>
+            <w:pPr>
+              <w:widowControl w:val="0"/>
+              <w:spacing w:line="240" w:lineRule="auto"/>
+              <w:rPr/>
+            </w:pPr>
+            <w:r>
+              <w:rPr>
+                <w:rtl w:val="0"/>
+              </w:rPr>
+              <w:t xml:space="preserve">, </w:t>
+            </w:r>
+            <w:r>
+              <w:rPr>
+                <w:rtl w:val="0"/>
+              </w:rPr>
+              <w:t xml:space="preserve">quantity</w:t>
+            </w:r>
+            <w:r>
+              <w:rPr>
+                <w:rtl w:val="0"/>
+              </w:rPr>
+              <w:t xml:space="preserve">Available = 2, category = BOOKS, timesPurchased = 5] is expected. </w:t>
             </w:r>
           </w:p>
         </w:tc>
@@ -14328,7 +14909,140 @@
               <w:rPr>
                 <w:rtl w:val="0"/>
               </w:rPr>
-              <w:t xml:space="preserve">A message with the information of the product found (     [ name=”Cboc Two”, description = “An incredible video game console.” , price = 2000000, quanAvailable =  2, category = ELECTRONIC ] ) is displayed.</w:t>
+              <w:t xml:space="preserve">The product [ name=”Cboc Two”, description = “An incredible video game console.” , price = 2000000, quantity =  2, category = ELECTRONIC ] is expected.</w:t>
+            </w:r>
+          </w:p>
+        </w:tc>
+      </w:tr>
+      <w:tr>
+        <w:trPr>
+          <w:cantSplit w:val="0"/>
+          <w:trHeight w:val="390" w:hRule="atLeast"/>
+          <w:tblHeader w:val="0"/>
+        </w:trPr>
+        <w:tc>
+          <w:tcPr>
+            <w:shd w:fill="auto" w:val="clear"/>
+            <w:tcMar>
+              <w:top w:w="100.0" w:type="dxa"/>
+              <w:left w:w="100.0" w:type="dxa"/>
+              <w:bottom w:w="100.0" w:type="dxa"/>
+              <w:right w:w="100.0" w:type="dxa"/>
+            </w:tcMar>
+            <w:vAlign w:val="center"/>
+          </w:tcPr>
+          <w:p>
+            <w:pPr>
+              <w:widowControl w:val="0"/>
+              <w:rPr/>
+            </w:pPr>
+            <w:r>
+              <w:rPr>
+                <w:rtl w:val="0"/>
+              </w:rPr>
+              <w:t xml:space="preserve">Search</w:t>
+            </w:r>
+          </w:p>
+        </w:tc>
+        <w:tc>
+          <w:tcPr>
+            <w:shd w:fill="auto" w:val="clear"/>
+            <w:tcMar>
+              <w:top w:w="100.0" w:type="dxa"/>
+              <w:left w:w="100.0" w:type="dxa"/>
+              <w:bottom w:w="100.0" w:type="dxa"/>
+              <w:right w:w="100.0" w:type="dxa"/>
+            </w:tcMar>
+            <w:vAlign w:val="center"/>
+          </w:tcPr>
+          <w:p>
+            <w:pPr>
+              <w:widowControl w:val="0"/>
+              <w:rPr/>
+            </w:pPr>
+            <w:r>
+              <w:rPr>
+                <w:rtl w:val="0"/>
+              </w:rPr>
+              <w:t xml:space="preserve">searchProduct</w:t>
+            </w:r>
+          </w:p>
+        </w:tc>
+        <w:tc>
+          <w:tcPr>
+            <w:shd w:fill="auto" w:val="clear"/>
+            <w:tcMar>
+              <w:top w:w="100.0" w:type="dxa"/>
+              <w:left w:w="100.0" w:type="dxa"/>
+              <w:bottom w:w="100.0" w:type="dxa"/>
+              <w:right w:w="100.0" w:type="dxa"/>
+            </w:tcMar>
+            <w:vAlign w:val="center"/>
+          </w:tcPr>
+          <w:p>
+            <w:pPr>
+              <w:widowControl w:val="0"/>
+              <w:rPr/>
+            </w:pPr>
+            <w:r>
+              <w:rPr>
+                <w:rtl w:val="0"/>
+              </w:rPr>
+              <w:t xml:space="preserve">setupStage</w:t>
+            </w:r>
+            <w:r>
+              <w:rPr>
+                <w:rtl w:val="0"/>
+              </w:rPr>
+              <w:t xml:space="preserve">2</w:t>
+            </w:r>
+          </w:p>
+        </w:tc>
+        <w:tc>
+          <w:tcPr>
+            <w:shd w:fill="auto" w:val="clear"/>
+            <w:tcMar>
+              <w:top w:w="100.0" w:type="dxa"/>
+              <w:left w:w="100.0" w:type="dxa"/>
+              <w:bottom w:w="100.0" w:type="dxa"/>
+              <w:right w:w="100.0" w:type="dxa"/>
+            </w:tcMar>
+            <w:vAlign w:val="center"/>
+          </w:tcPr>
+          <w:p>
+            <w:pPr>
+              <w:spacing w:line="240" w:lineRule="auto"/>
+              <w:rPr/>
+            </w:pPr>
+            <w:r>
+              <w:rPr>
+                <w:rtl w:val="0"/>
+              </w:rPr>
+              <w:t xml:space="preserve">products = new ArrayList&lt;&gt;()  &amp; searchVariable 1 (name) &amp; searchValue = “andres”.</w:t>
+            </w:r>
+          </w:p>
+        </w:tc>
+        <w:tc>
+          <w:tcPr>
+            <w:shd w:fill="auto" w:val="clear"/>
+            <w:tcMar>
+              <w:top w:w="100.0" w:type="dxa"/>
+              <w:left w:w="100.0" w:type="dxa"/>
+              <w:bottom w:w="100.0" w:type="dxa"/>
+              <w:right w:w="100.0" w:type="dxa"/>
+            </w:tcMar>
+            <w:vAlign w:val="center"/>
+          </w:tcPr>
+          <w:p>
+            <w:pPr>
+              <w:widowControl w:val="0"/>
+              <w:rPr/>
+            </w:pPr>
+            <w:r>
+              <w:rPr>
+                <w:rtl w:val="0"/>
+              </w:rPr>
+              <w:t xml:space="preserve">Since the product list is empty, a null is expected to be returned.</w:t>
             </w:r>
           </w:p>
         </w:tc>
@@ -14677,7 +15391,7 @@
               <w:rPr>
                 <w:rtl w:val="0"/>
               </w:rPr>
-              <w:t xml:space="preserve">products = productsList &amp; searchVariable = 2(price) &amp; searchValue = “100”</w:t>
+              <w:t xml:space="preserve">products = productsList &amp; searchVariable = “pricess” &amp; searchValue = “100”</w:t>
             </w:r>
           </w:p>
         </w:tc>
@@ -14701,7 +15415,7 @@
               <w:rPr>
                 <w:rtl w:val="0"/>
               </w:rPr>
-              <w:t xml:space="preserve"> An exception indicating that the searchValue is not valid is thrown.</w:t>
+              <w:t xml:space="preserve"> An exception indicating that the searchVariable is not valid is thrown.</w:t>
             </w:r>
           </w:p>
         </w:tc>
@@ -14713,144 +15427,123 @@
         </w:trPr>
         <w:tc>
           <w:tcPr>
-            <w:shd w:fill="auto" w:val="clear"/>
-            <w:tcMar>
-              <w:top w:w="100.0" w:type="dxa"/>
-              <w:left w:w="100.0" w:type="dxa"/>
-              <w:bottom w:w="100.0" w:type="dxa"/>
-              <w:right w:w="100.0" w:type="dxa"/>
-            </w:tcMar>
-            <w:vAlign w:val="center"/>
-          </w:tcPr>
-          <w:p>
-            <w:pPr>
-              <w:widowControl w:val="0"/>
-              <w:rPr/>
-            </w:pPr>
-            <w:r>
-              <w:rPr>
-                <w:rtl w:val="0"/>
-              </w:rPr>
-              <w:t xml:space="preserve">Search</w:t>
-            </w:r>
-          </w:p>
-        </w:tc>
-        <w:tc>
-          <w:tcPr>
-            <w:shd w:fill="auto" w:val="clear"/>
-            <w:tcMar>
-              <w:top w:w="100.0" w:type="dxa"/>
-              <w:left w:w="100.0" w:type="dxa"/>
-              <w:bottom w:w="100.0" w:type="dxa"/>
-              <w:right w:w="100.0" w:type="dxa"/>
-            </w:tcMar>
-            <w:vAlign w:val="center"/>
-          </w:tcPr>
-          <w:p>
-            <w:pPr>
-              <w:widowControl w:val="0"/>
-              <w:rPr/>
-            </w:pPr>
-            <w:r>
-              <w:rPr>
-                <w:rtl w:val="0"/>
-              </w:rPr>
-              <w:t xml:space="preserve">searchProduct</w:t>
-            </w:r>
-          </w:p>
-        </w:tc>
-        <w:tc>
-          <w:tcPr>
-            <w:shd w:fill="auto" w:val="clear"/>
-            <w:tcMar>
-              <w:top w:w="100.0" w:type="dxa"/>
-              <w:left w:w="100.0" w:type="dxa"/>
-              <w:bottom w:w="100.0" w:type="dxa"/>
-              <w:right w:w="100.0" w:type="dxa"/>
-            </w:tcMar>
-            <w:vAlign w:val="center"/>
-          </w:tcPr>
-          <w:p>
-            <w:pPr>
-              <w:widowControl w:val="0"/>
-              <w:rPr/>
-            </w:pPr>
-            <w:r>
-              <w:rPr>
-                <w:rtl w:val="0"/>
-              </w:rPr>
-              <w:t xml:space="preserve">setupStage</w:t>
-            </w:r>
-            <w:r>
-              <w:rPr>
-                <w:rtl w:val="0"/>
-              </w:rPr>
-              <w:t xml:space="preserve">1</w:t>
-            </w:r>
-          </w:p>
-        </w:tc>
-        <w:tc>
-          <w:tcPr>
-            <w:shd w:fill="auto" w:val="clear"/>
-            <w:tcMar>
-              <w:top w:w="100.0" w:type="dxa"/>
-              <w:left w:w="100.0" w:type="dxa"/>
-              <w:bottom w:w="100.0" w:type="dxa"/>
-              <w:right w:w="100.0" w:type="dxa"/>
-            </w:tcMar>
-            <w:vAlign w:val="center"/>
-          </w:tcPr>
-          <w:p>
-            <w:pPr>
-              <w:spacing w:line="240" w:lineRule="auto"/>
-              <w:rPr/>
-            </w:pPr>
-            <w:r>
-              <w:rPr>
-                <w:rtl w:val="0"/>
-              </w:rPr>
-              <w:t xml:space="preserve">products = null  &amp; searchVariable 1 (name) &amp; searchValue = “andres”.</w:t>
-            </w:r>
-          </w:p>
-        </w:tc>
-        <w:tc>
-          <w:tcPr>
-            <w:shd w:fill="auto" w:val="clear"/>
-            <w:tcMar>
-              <w:top w:w="100.0" w:type="dxa"/>
-              <w:left w:w="100.0" w:type="dxa"/>
-              <w:bottom w:w="100.0" w:type="dxa"/>
-              <w:right w:w="100.0" w:type="dxa"/>
-            </w:tcMar>
-            <w:vAlign w:val="center"/>
-          </w:tcPr>
-          <w:p>
-            <w:pPr>
-              <w:widowControl w:val="0"/>
-              <w:rPr/>
-            </w:pPr>
-            <w:r>
-              <w:rPr>
-                <w:rtl w:val="0"/>
-              </w:rPr>
-              <w:t xml:space="preserve">An exception indicating that the products list is null is thrown.</w:t>
+            <w:shd w:fill="ff0000" w:val="clear"/>
+            <w:tcMar>
+              <w:top w:w="100.0" w:type="dxa"/>
+              <w:left w:w="100.0" w:type="dxa"/>
+              <w:bottom w:w="100.0" w:type="dxa"/>
+              <w:right w:w="100.0" w:type="dxa"/>
+            </w:tcMar>
+            <w:vAlign w:val="center"/>
+          </w:tcPr>
+          <w:p>
+            <w:pPr>
+              <w:widowControl w:val="0"/>
+              <w:rPr/>
+            </w:pPr>
+            <w:commentRangeStart w:id="4"/>
+            <w:r>
+              <w:rPr>
+                <w:rtl w:val="0"/>
+              </w:rPr>
+            </w:r>
+          </w:p>
+        </w:tc>
+        <w:tc>
+          <w:tcPr>
+            <w:shd w:fill="ff0000" w:val="clear"/>
+            <w:tcMar>
+              <w:top w:w="100.0" w:type="dxa"/>
+              <w:left w:w="100.0" w:type="dxa"/>
+              <w:bottom w:w="100.0" w:type="dxa"/>
+              <w:right w:w="100.0" w:type="dxa"/>
+            </w:tcMar>
+            <w:vAlign w:val="center"/>
+          </w:tcPr>
+          <w:p>
+            <w:pPr>
+              <w:widowControl w:val="0"/>
+              <w:rPr/>
+            </w:pPr>
+            <w:r>
+              <w:rPr>
+                <w:rtl w:val="0"/>
+              </w:rPr>
+            </w:r>
+          </w:p>
+        </w:tc>
+        <w:tc>
+          <w:tcPr>
+            <w:shd w:fill="ff0000" w:val="clear"/>
+            <w:tcMar>
+              <w:top w:w="100.0" w:type="dxa"/>
+              <w:left w:w="100.0" w:type="dxa"/>
+              <w:bottom w:w="100.0" w:type="dxa"/>
+              <w:right w:w="100.0" w:type="dxa"/>
+            </w:tcMar>
+            <w:vAlign w:val="center"/>
+          </w:tcPr>
+          <w:p>
+            <w:pPr>
+              <w:widowControl w:val="0"/>
+              <w:rPr/>
+            </w:pPr>
+            <w:r>
+              <w:rPr>
+                <w:rtl w:val="0"/>
+              </w:rPr>
+            </w:r>
+          </w:p>
+        </w:tc>
+        <w:tc>
+          <w:tcPr>
+            <w:shd w:fill="ff0000" w:val="clear"/>
+            <w:tcMar>
+              <w:top w:w="100.0" w:type="dxa"/>
+              <w:left w:w="100.0" w:type="dxa"/>
+              <w:bottom w:w="100.0" w:type="dxa"/>
+              <w:right w:w="100.0" w:type="dxa"/>
+            </w:tcMar>
+            <w:vAlign w:val="center"/>
+          </w:tcPr>
+          <w:p>
+            <w:pPr>
+              <w:spacing w:line="240" w:lineRule="auto"/>
+              <w:rPr/>
+            </w:pPr>
+            <w:r>
+              <w:rPr>
+                <w:rtl w:val="0"/>
+              </w:rPr>
+            </w:r>
+          </w:p>
+        </w:tc>
+        <w:tc>
+          <w:tcPr>
+            <w:shd w:fill="ff0000" w:val="clear"/>
+            <w:tcMar>
+              <w:top w:w="100.0" w:type="dxa"/>
+              <w:left w:w="100.0" w:type="dxa"/>
+              <w:bottom w:w="100.0" w:type="dxa"/>
+              <w:right w:w="100.0" w:type="dxa"/>
+            </w:tcMar>
+            <w:vAlign w:val="center"/>
+          </w:tcPr>
+          <w:p>
+            <w:pPr>
+              <w:widowControl w:val="0"/>
+              <w:rPr/>
+            </w:pPr>
+            <w:r>
+              <w:rPr>
+                <w:rtl w:val="0"/>
+              </w:rPr>
+              <w:t xml:space="preserve">s</w:t>
             </w:r>
           </w:p>
         </w:tc>
       </w:tr>
     </w:tbl>
-    <w:p>
-      <w:pPr>
-        <w:rPr>
-          <w:b w:val="1"/>
-        </w:rPr>
-      </w:pPr>
-      <w:r>
-        <w:rPr>
-          <w:rtl w:val="0"/>
-        </w:rPr>
-      </w:r>
-    </w:p>
     <w:p>
       <w:pPr>
         <w:rPr>
@@ -15186,12 +15879,13 @@
               <w:rPr>
                 <w:rtl w:val="0"/>
               </w:rPr>
-              <w:t xml:space="preserve">setUpStage2</w:t>
-            </w:r>
-            <w:r>
-              <w:rPr>
-                <w:rtl w:val="0"/>
-              </w:rPr>
+              <w:t xml:space="preserve">setUpStage</w:t>
+            </w:r>
+            <w:r>
+              <w:rPr>
+                <w:rtl w:val="0"/>
+              </w:rPr>
+              <w:t xml:space="preserve">3</w:t>
             </w:r>
           </w:p>
         </w:tc>
@@ -15323,12 +16017,13 @@
               <w:rPr>
                 <w:rtl w:val="0"/>
               </w:rPr>
-              <w:t xml:space="preserve">setUpStage2</w:t>
-            </w:r>
-            <w:r>
-              <w:rPr>
-                <w:rtl w:val="0"/>
-              </w:rPr>
+              <w:t xml:space="preserve">setUpStage</w:t>
+            </w:r>
+            <w:r>
+              <w:rPr>
+                <w:rtl w:val="0"/>
+              </w:rPr>
+              <w:t xml:space="preserve">3</w:t>
             </w:r>
           </w:p>
         </w:tc>
@@ -15460,12 +16155,13 @@
               <w:rPr>
                 <w:rtl w:val="0"/>
               </w:rPr>
-              <w:t xml:space="preserve">setUpStage2</w:t>
-            </w:r>
-            <w:r>
-              <w:rPr>
-                <w:rtl w:val="0"/>
-              </w:rPr>
+              <w:t xml:space="preserve">setUpStage</w:t>
+            </w:r>
+            <w:r>
+              <w:rPr>
+                <w:rtl w:val="0"/>
+              </w:rPr>
+              <w:t xml:space="preserve">3</w:t>
             </w:r>
           </w:p>
         </w:tc>
@@ -21120,13 +21816,273 @@
       </w:r>
     </w:p>
     <w:sectPr>
-      <w:headerReference r:id="rId6" w:type="default"/>
+      <w:headerReference r:id="rId7" w:type="default"/>
       <w:pgSz w:h="16834" w:w="11909" w:orient="portrait"/>
       <w:pgMar w:bottom="1440" w:top="1440" w:left="1440" w:right="1440" w:header="720" w:footer="720"/>
       <w:pgNumType w:start="1"/>
     </w:sectPr>
   </w:body>
 </w:document>
+</file>
+
+<file path=word/comments.xml><?xml version="1.0" encoding="utf-8"?>
+<w:comments xmlns:mc="http://schemas.openxmlformats.org/markup-compatibility/2006" xmlns:o="urn:schemas-microsoft-com:office:office" xmlns:r="http://schemas.openxmlformats.org/officeDocument/2006/relationships" xmlns:m="http://schemas.openxmlformats.org/officeDocument/2006/math" xmlns:v="urn:schemas-microsoft-com:vml" xmlns:wp="http://schemas.openxmlformats.org/drawingml/2006/wordprocessingDrawing" xmlns:w10="urn:schemas-microsoft-com:office:word" xmlns:w="http://schemas.openxmlformats.org/wordprocessingml/2006/main" xmlns:wne="http://schemas.microsoft.com/office/word/2006/wordml" xmlns:sl="http://schemas.openxmlformats.org/schemaLibrary/2006/main" xmlns:a="http://schemas.openxmlformats.org/drawingml/2006/main" xmlns:pic="http://schemas.openxmlformats.org/drawingml/2006/picture" xmlns:c="http://schemas.openxmlformats.org/drawingml/2006/chart" xmlns:lc="http://schemas.openxmlformats.org/drawingml/2006/lockedCanvas" xmlns:dgm="http://schemas.openxmlformats.org/drawingml/2006/diagram" xmlns:wps="http://schemas.microsoft.com/office/word/2010/wordprocessingShape" xmlns:wpg="http://schemas.microsoft.com/office/word/2010/wordprocessingGroup" xmlns:w14="http://schemas.microsoft.com/office/word/2010/wordml" xmlns:w15="http://schemas.microsoft.com/office/word/2012/wordml">
+  <w:comment w:author="Esteban Gaviria" w:id="4" w:date="2023-05-03T00:49:52Z">
+    <w:p>
+      <w:pPr>
+        <w:keepNext w:val="0"/>
+        <w:keepLines w:val="0"/>
+        <w:pageBreakBefore w:val="0"/>
+        <w:widowControl w:val="0"/>
+        <w:pBdr>
+          <w:top w:space="0" w:sz="0" w:val="nil"/>
+          <w:left w:space="0" w:sz="0" w:val="nil"/>
+          <w:bottom w:space="0" w:sz="0" w:val="nil"/>
+          <w:right w:space="0" w:sz="0" w:val="nil"/>
+          <w:between w:space="0" w:sz="0" w:val="nil"/>
+        </w:pBdr>
+        <w:shd w:fill="auto" w:val="clear"/>
+        <w:spacing w:after="0" w:before="0" w:line="240" w:lineRule="auto"/>
+        <w:ind w:left="0" w:right="0" w:firstLine="0"/>
+        <w:jc w:val="left"/>
+        <w:rPr>
+          <w:rFonts w:ascii="Arial" w:cs="Arial" w:eastAsia="Arial" w:hAnsi="Arial"/>
+          <w:b w:val="0"/>
+          <w:i w:val="0"/>
+          <w:smallCaps w:val="0"/>
+          <w:strike w:val="0"/>
+          <w:color w:val="000000"/>
+          <w:sz w:val="22"/>
+          <w:szCs w:val="22"/>
+          <w:u w:val="none"/>
+          <w:shd w:fill="auto" w:val="clear"/>
+          <w:vertAlign w:val="baseline"/>
+        </w:rPr>
+      </w:pPr>
+      <w:r>
+        <w:rPr>
+          <w:rFonts w:ascii="Arial" w:cs="Arial" w:eastAsia="Arial" w:hAnsi="Arial"/>
+          <w:b w:val="0"/>
+          <w:i w:val="0"/>
+          <w:smallCaps w:val="0"/>
+          <w:strike w:val="0"/>
+          <w:color w:val="000000"/>
+          <w:sz w:val="22"/>
+          <w:szCs w:val="22"/>
+          <w:u w:val="none"/>
+          <w:shd w:fill="auto" w:val="clear"/>
+          <w:vertAlign w:val="baseline"/>
+          <w:rtl w:val="0"/>
+        </w:rPr>
+        <w:t xml:space="preserve">Falta un caso de prueba para completar la prueba</w:t>
+      </w:r>
+    </w:p>
+  </w:comment>
+  <w:comment w:author="Esteban Gaviria" w:id="0" w:date="2023-05-02T19:10:31Z">
+    <w:p>
+      <w:pPr>
+        <w:keepNext w:val="0"/>
+        <w:keepLines w:val="0"/>
+        <w:pageBreakBefore w:val="0"/>
+        <w:widowControl w:val="0"/>
+        <w:pBdr>
+          <w:top w:space="0" w:sz="0" w:val="nil"/>
+          <w:left w:space="0" w:sz="0" w:val="nil"/>
+          <w:bottom w:space="0" w:sz="0" w:val="nil"/>
+          <w:right w:space="0" w:sz="0" w:val="nil"/>
+          <w:between w:space="0" w:sz="0" w:val="nil"/>
+        </w:pBdr>
+        <w:shd w:fill="auto" w:val="clear"/>
+        <w:spacing w:after="0" w:before="0" w:line="240" w:lineRule="auto"/>
+        <w:ind w:left="0" w:right="0" w:firstLine="0"/>
+        <w:jc w:val="left"/>
+        <w:rPr>
+          <w:rFonts w:ascii="Arial" w:cs="Arial" w:eastAsia="Arial" w:hAnsi="Arial"/>
+          <w:b w:val="0"/>
+          <w:i w:val="0"/>
+          <w:smallCaps w:val="0"/>
+          <w:strike w:val="0"/>
+          <w:color w:val="000000"/>
+          <w:sz w:val="22"/>
+          <w:szCs w:val="22"/>
+          <w:u w:val="none"/>
+          <w:shd w:fill="auto" w:val="clear"/>
+          <w:vertAlign w:val="baseline"/>
+        </w:rPr>
+      </w:pPr>
+      <w:r>
+        <w:rPr>
+          <w:rFonts w:ascii="Arial" w:cs="Arial" w:eastAsia="Arial" w:hAnsi="Arial"/>
+          <w:b w:val="0"/>
+          <w:i w:val="0"/>
+          <w:smallCaps w:val="0"/>
+          <w:strike w:val="0"/>
+          <w:color w:val="000000"/>
+          <w:sz w:val="22"/>
+          <w:szCs w:val="22"/>
+          <w:u w:val="none"/>
+          <w:shd w:fill="auto" w:val="clear"/>
+          <w:vertAlign w:val="baseline"/>
+          <w:rtl w:val="0"/>
+        </w:rPr>
+        <w:t xml:space="preserve">Revisar congruencia con las pruebas (Este recordatorio lo dejo para mí :) )</w:t>
+      </w:r>
+    </w:p>
+  </w:comment>
+  <w:comment w:author="Esteban Gaviria" w:id="1" w:date="2023-05-02T19:10:31Z">
+    <w:p>
+      <w:pPr>
+        <w:keepNext w:val="0"/>
+        <w:keepLines w:val="0"/>
+        <w:pageBreakBefore w:val="0"/>
+        <w:widowControl w:val="0"/>
+        <w:pBdr>
+          <w:top w:space="0" w:sz="0" w:val="nil"/>
+          <w:left w:space="0" w:sz="0" w:val="nil"/>
+          <w:bottom w:space="0" w:sz="0" w:val="nil"/>
+          <w:right w:space="0" w:sz="0" w:val="nil"/>
+          <w:between w:space="0" w:sz="0" w:val="nil"/>
+        </w:pBdr>
+        <w:shd w:fill="auto" w:val="clear"/>
+        <w:spacing w:after="0" w:before="0" w:line="240" w:lineRule="auto"/>
+        <w:ind w:left="0" w:right="0" w:firstLine="0"/>
+        <w:jc w:val="left"/>
+        <w:rPr>
+          <w:rFonts w:ascii="Arial" w:cs="Arial" w:eastAsia="Arial" w:hAnsi="Arial"/>
+          <w:b w:val="0"/>
+          <w:i w:val="0"/>
+          <w:smallCaps w:val="0"/>
+          <w:strike w:val="0"/>
+          <w:color w:val="000000"/>
+          <w:sz w:val="22"/>
+          <w:szCs w:val="22"/>
+          <w:u w:val="none"/>
+          <w:shd w:fill="auto" w:val="clear"/>
+          <w:vertAlign w:val="baseline"/>
+        </w:rPr>
+      </w:pPr>
+      <w:r>
+        <w:rPr>
+          <w:rFonts w:ascii="Arial" w:cs="Arial" w:eastAsia="Arial" w:hAnsi="Arial"/>
+          <w:b w:val="0"/>
+          <w:i w:val="0"/>
+          <w:smallCaps w:val="0"/>
+          <w:strike w:val="0"/>
+          <w:color w:val="000000"/>
+          <w:sz w:val="22"/>
+          <w:szCs w:val="22"/>
+          <w:u w:val="none"/>
+          <w:shd w:fill="auto" w:val="clear"/>
+          <w:vertAlign w:val="baseline"/>
+          <w:rtl w:val="0"/>
+        </w:rPr>
+        <w:t xml:space="preserve">Revisar congruencia con las pruebas (Este recordatorio lo dejo para mí :) )</w:t>
+      </w:r>
+    </w:p>
+  </w:comment>
+  <w:comment w:author="Esteban Gaviria" w:id="2" w:date="2023-05-02T19:10:31Z">
+    <w:p>
+      <w:pPr>
+        <w:keepNext w:val="0"/>
+        <w:keepLines w:val="0"/>
+        <w:pageBreakBefore w:val="0"/>
+        <w:widowControl w:val="0"/>
+        <w:pBdr>
+          <w:top w:space="0" w:sz="0" w:val="nil"/>
+          <w:left w:space="0" w:sz="0" w:val="nil"/>
+          <w:bottom w:space="0" w:sz="0" w:val="nil"/>
+          <w:right w:space="0" w:sz="0" w:val="nil"/>
+          <w:between w:space="0" w:sz="0" w:val="nil"/>
+        </w:pBdr>
+        <w:shd w:fill="auto" w:val="clear"/>
+        <w:spacing w:after="0" w:before="0" w:line="240" w:lineRule="auto"/>
+        <w:ind w:left="0" w:right="0" w:firstLine="0"/>
+        <w:jc w:val="left"/>
+        <w:rPr>
+          <w:rFonts w:ascii="Arial" w:cs="Arial" w:eastAsia="Arial" w:hAnsi="Arial"/>
+          <w:b w:val="0"/>
+          <w:i w:val="0"/>
+          <w:smallCaps w:val="0"/>
+          <w:strike w:val="0"/>
+          <w:color w:val="000000"/>
+          <w:sz w:val="22"/>
+          <w:szCs w:val="22"/>
+          <w:u w:val="none"/>
+          <w:shd w:fill="auto" w:val="clear"/>
+          <w:vertAlign w:val="baseline"/>
+        </w:rPr>
+      </w:pPr>
+      <w:r>
+        <w:rPr>
+          <w:rFonts w:ascii="Arial" w:cs="Arial" w:eastAsia="Arial" w:hAnsi="Arial"/>
+          <w:b w:val="0"/>
+          <w:i w:val="0"/>
+          <w:smallCaps w:val="0"/>
+          <w:strike w:val="0"/>
+          <w:color w:val="000000"/>
+          <w:sz w:val="22"/>
+          <w:szCs w:val="22"/>
+          <w:u w:val="none"/>
+          <w:shd w:fill="auto" w:val="clear"/>
+          <w:vertAlign w:val="baseline"/>
+          <w:rtl w:val="0"/>
+        </w:rPr>
+        <w:t xml:space="preserve">Revisar congruencia con las pruebas (Este recordatorio lo dejo para mí :) )</w:t>
+      </w:r>
+    </w:p>
+  </w:comment>
+  <w:comment w:author="Esteban Gaviria" w:id="3" w:date="2023-05-02T19:10:31Z">
+    <w:p>
+      <w:pPr>
+        <w:keepNext w:val="0"/>
+        <w:keepLines w:val="0"/>
+        <w:pageBreakBefore w:val="0"/>
+        <w:widowControl w:val="0"/>
+        <w:pBdr>
+          <w:top w:space="0" w:sz="0" w:val="nil"/>
+          <w:left w:space="0" w:sz="0" w:val="nil"/>
+          <w:bottom w:space="0" w:sz="0" w:val="nil"/>
+          <w:right w:space="0" w:sz="0" w:val="nil"/>
+          <w:between w:space="0" w:sz="0" w:val="nil"/>
+        </w:pBdr>
+        <w:shd w:fill="auto" w:val="clear"/>
+        <w:spacing w:after="0" w:before="0" w:line="240" w:lineRule="auto"/>
+        <w:ind w:left="0" w:right="0" w:firstLine="0"/>
+        <w:jc w:val="left"/>
+        <w:rPr>
+          <w:rFonts w:ascii="Arial" w:cs="Arial" w:eastAsia="Arial" w:hAnsi="Arial"/>
+          <w:b w:val="0"/>
+          <w:i w:val="0"/>
+          <w:smallCaps w:val="0"/>
+          <w:strike w:val="0"/>
+          <w:color w:val="000000"/>
+          <w:sz w:val="22"/>
+          <w:szCs w:val="22"/>
+          <w:u w:val="none"/>
+          <w:shd w:fill="auto" w:val="clear"/>
+          <w:vertAlign w:val="baseline"/>
+        </w:rPr>
+      </w:pPr>
+      <w:r>
+        <w:rPr>
+          <w:rFonts w:ascii="Arial" w:cs="Arial" w:eastAsia="Arial" w:hAnsi="Arial"/>
+          <w:b w:val="0"/>
+          <w:i w:val="0"/>
+          <w:smallCaps w:val="0"/>
+          <w:strike w:val="0"/>
+          <w:color w:val="000000"/>
+          <w:sz w:val="22"/>
+          <w:szCs w:val="22"/>
+          <w:u w:val="none"/>
+          <w:shd w:fill="auto" w:val="clear"/>
+          <w:vertAlign w:val="baseline"/>
+          <w:rtl w:val="0"/>
+        </w:rPr>
+        <w:t xml:space="preserve">Revisar congruencia con las pruebas (Este recordatorio lo dejo para mí :) )</w:t>
+      </w:r>
+    </w:p>
+  </w:comment>
+</w:comments>
 </file>
 
 <file path=word/header1.xml><?xml version="1.0" encoding="utf-8"?>

</xml_diff>

<commit_message>
Tests for interval searching
</commit_message>
<xml_diff>
--- a/docs/Requirements analysis - IT2.docx
+++ b/docs/Requirements analysis - IT2.docx
@@ -6065,23 +6065,6 @@
               <w:rPr>
                 <w:rtl w:val="0"/>
               </w:rPr>
-              <w:t xml:space="preserve">Construct a search expression with the input minimum and maximum value.</w:t>
-            </w:r>
-          </w:p>
-          <w:p>
-            <w:pPr>
-              <w:numPr>
-                <w:ilvl w:val="0"/>
-                <w:numId w:val="4"/>
-              </w:numPr>
-              <w:spacing w:line="240" w:lineRule="auto"/>
-              <w:ind w:left="720" w:hanging="360"/>
-              <w:rPr/>
-            </w:pPr>
-            <w:r>
-              <w:rPr>
-                <w:rtl w:val="0"/>
-              </w:rPr>
               <w:t xml:space="preserve">Query the products that fall within the specified range</w:t>
             </w:r>
           </w:p>
@@ -6759,7 +6742,7 @@
               <w:rPr>
                 <w:rtl w:val="0"/>
               </w:rPr>
-              <w:t xml:space="preserve">prefix</w:t>
+              <w:t xml:space="preserve">startPrefix</w:t>
             </w:r>
             <w:r>
               <w:rPr>
@@ -6845,7 +6828,7 @@
               <w:rPr>
                 <w:rtl w:val="0"/>
               </w:rPr>
-              <w:t xml:space="preserve">suffix</w:t>
+              <w:t xml:space="preserve">finalPrefix</w:t>
             </w:r>
           </w:p>
         </w:tc>
@@ -6962,7 +6945,7 @@
               <w:rPr>
                 <w:rtl w:val="0"/>
               </w:rPr>
-              <w:t xml:space="preserve">Read the search prefix</w:t>
+              <w:t xml:space="preserve">Read the search startprefix</w:t>
             </w:r>
           </w:p>
           <w:p>
@@ -6996,7 +6979,7 @@
               <w:rPr>
                 <w:rtl w:val="0"/>
               </w:rPr>
-              <w:t xml:space="preserve">Read the search suffix</w:t>
+              <w:t xml:space="preserve">Read the search finalPrefix</w:t>
             </w:r>
           </w:p>
           <w:p>
@@ -7013,7 +6996,7 @@
               <w:rPr>
                 <w:rtl w:val="0"/>
               </w:rPr>
-              <w:t xml:space="preserve">Validate the entered search suffix</w:t>
+              <w:t xml:space="preserve">Validate the entered search finalPrefix</w:t>
             </w:r>
           </w:p>
           <w:p>
@@ -7030,7 +7013,7 @@
               <w:rPr>
                 <w:rtl w:val="0"/>
               </w:rPr>
-              <w:t xml:space="preserve">Construct a search expression with the input sort variable, prefix and suffix.</w:t>
+              <w:t xml:space="preserve">Query the products that fall within the specified range.</w:t>
             </w:r>
           </w:p>
           <w:p>
@@ -7047,7 +7030,7 @@
               <w:rPr>
                 <w:rtl w:val="0"/>
               </w:rPr>
-              <w:t xml:space="preserve">Query the products that fall within the specified range.</w:t>
+              <w:t xml:space="preserve">Choose the order in which the results will be displayed (see FR8).</w:t>
             </w:r>
           </w:p>
           <w:p>
@@ -7064,24 +7047,7 @@
               <w:rPr>
                 <w:rtl w:val="0"/>
               </w:rPr>
-              <w:t xml:space="preserve">Choose the order in which the results will be displayed (see FR8).</w:t>
-            </w:r>
-          </w:p>
-          <w:p>
-            <w:pPr>
-              <w:numPr>
-                <w:ilvl w:val="0"/>
-                <w:numId w:val="9"/>
-              </w:numPr>
-              <w:spacing w:line="240" w:lineRule="auto"/>
-              <w:ind w:left="720" w:hanging="360"/>
-              <w:rPr/>
-            </w:pPr>
-            <w:r>
-              <w:rPr>
-                <w:rtl w:val="0"/>
-              </w:rPr>
-              <w:t xml:space="preserve">Display the ordered search results</w:t>
+              <w:t xml:space="preserve">Display the ordered search results.</w:t>
             </w:r>
             <w:r>
               <w:rPr>
@@ -18670,31 +18636,31 @@
               <w:rPr>
                 <w:rtl w:val="0"/>
               </w:rPr>
-              <w:t xml:space="preserve">searchVariable = 1 (name)</w:t>
-            </w:r>
-          </w:p>
-          <w:p>
-            <w:pPr>
-              <w:spacing w:line="240" w:lineRule="auto"/>
-              <w:rPr/>
-            </w:pPr>
-            <w:r>
-              <w:rPr>
-                <w:rtl w:val="0"/>
-              </w:rPr>
-              <w:t xml:space="preserve">prefix = “Aa”;</w:t>
-            </w:r>
-          </w:p>
-          <w:p>
-            <w:pPr>
-              <w:spacing w:line="240" w:lineRule="auto"/>
-              <w:rPr/>
-            </w:pPr>
-            <w:r>
-              <w:rPr>
-                <w:rtl w:val="0"/>
-              </w:rPr>
-              <w:t xml:space="preserve">suffix = “Bb”;</w:t>
+              <w:t xml:space="preserve">searchVariable = “name”</w:t>
+            </w:r>
+          </w:p>
+          <w:p>
+            <w:pPr>
+              <w:spacing w:line="240" w:lineRule="auto"/>
+              <w:rPr/>
+            </w:pPr>
+            <w:r>
+              <w:rPr>
+                <w:rtl w:val="0"/>
+              </w:rPr>
+              <w:t xml:space="preserve">startPrefix = “Aa”;</w:t>
+            </w:r>
+          </w:p>
+          <w:p>
+            <w:pPr>
+              <w:spacing w:line="240" w:lineRule="auto"/>
+              <w:rPr/>
+            </w:pPr>
+            <w:r>
+              <w:rPr>
+                <w:rtl w:val="0"/>
+              </w:rPr>
+              <w:t xml:space="preserve">finalPrefix = “Bb”;</w:t>
             </w:r>
           </w:p>
         </w:tc>
@@ -18832,7 +18798,7 @@
               <w:rPr>
                 <w:rtl w:val="0"/>
               </w:rPr>
-              <w:t xml:space="preserve">searchVariable = 1 (name)</w:t>
+              <w:t xml:space="preserve">searchVariable = “name”</w:t>
             </w:r>
           </w:p>
           <w:p>
@@ -18980,7 +18946,7 @@
               <w:rPr>
                 <w:rtl w:val="0"/>
               </w:rPr>
-              <w:t xml:space="preserve">Verify that the searchByInterval method throws an exception when the user enters a prefix or suffix with more than 3 characters.</w:t>
+              <w:t xml:space="preserve">Check that the searchByInterval method throws an exception when the user enters an endPrefix that is lexicographically less than the startPrefix.</w:t>
             </w:r>
           </w:p>
         </w:tc>
@@ -19235,31 +19201,31 @@
               <w:rPr>
                 <w:rtl w:val="0"/>
               </w:rPr>
-              <w:t xml:space="preserve">searchVariable = 1 (name)</w:t>
-            </w:r>
-          </w:p>
-          <w:p>
-            <w:pPr>
-              <w:spacing w:line="240" w:lineRule="auto"/>
-              <w:rPr/>
-            </w:pPr>
-            <w:r>
-              <w:rPr>
-                <w:rtl w:val="0"/>
-              </w:rPr>
-              <w:t xml:space="preserve">prefix = “Play”;</w:t>
-            </w:r>
-          </w:p>
-          <w:p>
-            <w:pPr>
-              <w:spacing w:line="240" w:lineRule="auto"/>
-              <w:rPr/>
-            </w:pPr>
-            <w:r>
-              <w:rPr>
-                <w:rtl w:val="0"/>
-              </w:rPr>
-              <w:t xml:space="preserve">suffix = “5”;</w:t>
+              <w:t xml:space="preserve">searchVariable = “name”</w:t>
+            </w:r>
+          </w:p>
+          <w:p>
+            <w:pPr>
+              <w:spacing w:line="240" w:lineRule="auto"/>
+              <w:rPr/>
+            </w:pPr>
+            <w:r>
+              <w:rPr>
+                <w:rtl w:val="0"/>
+              </w:rPr>
+              <w:t xml:space="preserve">prefix = “Zz”;</w:t>
+            </w:r>
+          </w:p>
+          <w:p>
+            <w:pPr>
+              <w:spacing w:line="240" w:lineRule="auto"/>
+              <w:rPr/>
+            </w:pPr>
+            <w:r>
+              <w:rPr>
+                <w:rtl w:val="0"/>
+              </w:rPr>
+              <w:t xml:space="preserve">suffix = “Aa”;</w:t>
             </w:r>
           </w:p>
         </w:tc>
@@ -19283,7 +19249,7 @@
               <w:rPr>
                 <w:rtl w:val="0"/>
               </w:rPr>
-              <w:t xml:space="preserve">Throws an exception saying that the prefix cannot contain more than three characters.</w:t>
+              <w:t xml:space="preserve">Throws an exception saying that the startPrefix cannot be greater than the finalPrefix</w:t>
             </w:r>
           </w:p>
         </w:tc>
@@ -19397,31 +19363,31 @@
               <w:rPr>
                 <w:rtl w:val="0"/>
               </w:rPr>
-              <w:t xml:space="preserve">searchVariable = 1 (name)</w:t>
-            </w:r>
-          </w:p>
-          <w:p>
-            <w:pPr>
-              <w:spacing w:line="240" w:lineRule="auto"/>
-              <w:rPr/>
-            </w:pPr>
-            <w:r>
-              <w:rPr>
-                <w:rtl w:val="0"/>
-              </w:rPr>
-              <w:t xml:space="preserve">prefix = “P”;</w:t>
-            </w:r>
-          </w:p>
-          <w:p>
-            <w:pPr>
-              <w:spacing w:line="240" w:lineRule="auto"/>
-              <w:rPr/>
-            </w:pPr>
-            <w:r>
-              <w:rPr>
-                <w:rtl w:val="0"/>
-              </w:rPr>
-              <w:t xml:space="preserve">suffix = “Station 5”;</w:t>
+              <w:t xml:space="preserve">searchVariable = “totalPrice”</w:t>
+            </w:r>
+          </w:p>
+          <w:p>
+            <w:pPr>
+              <w:spacing w:line="240" w:lineRule="auto"/>
+              <w:rPr/>
+            </w:pPr>
+            <w:r>
+              <w:rPr>
+                <w:rtl w:val="0"/>
+              </w:rPr>
+              <w:t xml:space="preserve">prefix = “Bb”;</w:t>
+            </w:r>
+          </w:p>
+          <w:p>
+            <w:pPr>
+              <w:spacing w:line="240" w:lineRule="auto"/>
+              <w:rPr/>
+            </w:pPr>
+            <w:r>
+              <w:rPr>
+                <w:rtl w:val="0"/>
+              </w:rPr>
+              <w:t xml:space="preserve">suffix = “Aa”;</w:t>
             </w:r>
           </w:p>
         </w:tc>
@@ -19445,7 +19411,7 @@
               <w:rPr>
                 <w:rtl w:val="0"/>
               </w:rPr>
-              <w:t xml:space="preserve">Throws an exception saying that the suffix cannot contain more than three characters.</w:t>
+              <w:t xml:space="preserve">Throws an exception saying that the startPrefix cannot be greater than the finalPrefix</w:t>
             </w:r>
           </w:p>
         </w:tc>
@@ -19845,7 +19811,7 @@
               <w:rPr>
                 <w:rtl w:val="0"/>
               </w:rPr>
-              <w:t xml:space="preserve"> = 1 (ascendant),</w:t>
+              <w:t xml:space="preserve"> = “ascendant”,</w:t>
             </w:r>
           </w:p>
           <w:p>
@@ -19863,7 +19829,7 @@
               <w:rPr>
                 <w:rtl w:val="0"/>
               </w:rPr>
-              <w:t xml:space="preserve"> = 1 (name)</w:t>
+              <w:t xml:space="preserve"> = “name”</w:t>
             </w:r>
           </w:p>
         </w:tc>
@@ -20018,7 +19984,7 @@
               <w:rPr>
                 <w:rtl w:val="0"/>
               </w:rPr>
-              <w:t xml:space="preserve"> = 1 (ascendant),</w:t>
+              <w:t xml:space="preserve"> = “ascendant”,</w:t>
             </w:r>
           </w:p>
           <w:p>
@@ -20048,7 +20014,7 @@
               <w:rPr>
                 <w:rtl w:val="0"/>
               </w:rPr>
-              <w:t xml:space="preserve"> = 1 (price)</w:t>
+              <w:t xml:space="preserve"> = “price”</w:t>
             </w:r>
           </w:p>
         </w:tc>
@@ -20458,7 +20424,7 @@
               <w:rPr>
                 <w:rtl w:val="0"/>
               </w:rPr>
-              <w:t xml:space="preserve"> = 2 (descendant),</w:t>
+              <w:t xml:space="preserve"> = “descendant”,</w:t>
             </w:r>
           </w:p>
           <w:p>
@@ -20476,7 +20442,7 @@
               <w:rPr>
                 <w:rtl w:val="0"/>
               </w:rPr>
-              <w:t xml:space="preserve"> = 1 (name)</w:t>
+              <w:t xml:space="preserve"> = “name”</w:t>
             </w:r>
           </w:p>
         </w:tc>
@@ -20631,7 +20597,7 @@
               <w:rPr>
                 <w:rtl w:val="0"/>
               </w:rPr>
-              <w:t xml:space="preserve"> = 2 (descendant),</w:t>
+              <w:t xml:space="preserve"> = “descendant”,</w:t>
             </w:r>
           </w:p>
           <w:p>
@@ -20649,7 +20615,7 @@
               <w:rPr>
                 <w:rtl w:val="0"/>
               </w:rPr>
-              <w:t xml:space="preserve"> = 2 (price)</w:t>
+              <w:t xml:space="preserve"> = “price”</w:t>
             </w:r>
           </w:p>
         </w:tc>
@@ -21050,25 +21016,27 @@
         </w:tc>
         <w:tc>
           <w:tcPr>
-            <w:shd w:fill="auto" w:val="clear"/>
-            <w:tcMar>
-              <w:top w:w="100.0" w:type="dxa"/>
-              <w:left w:w="100.0" w:type="dxa"/>
-              <w:bottom w:w="100.0" w:type="dxa"/>
-              <w:right w:w="100.0" w:type="dxa"/>
-            </w:tcMar>
-            <w:vAlign w:val="center"/>
-          </w:tcPr>
-          <w:p>
-            <w:pPr>
-              <w:widowControl w:val="0"/>
-              <w:spacing w:line="240" w:lineRule="auto"/>
-              <w:rPr/>
-            </w:pPr>
-            <w:r>
-              <w:rPr>
-                <w:rtl w:val="0"/>
-              </w:rPr>
+            <w:shd w:fill="d9d9d9" w:val="clear"/>
+            <w:tcMar>
+              <w:top w:w="100.0" w:type="dxa"/>
+              <w:left w:w="100.0" w:type="dxa"/>
+              <w:bottom w:w="100.0" w:type="dxa"/>
+              <w:right w:w="100.0" w:type="dxa"/>
+            </w:tcMar>
+            <w:vAlign w:val="center"/>
+          </w:tcPr>
+          <w:p>
+            <w:pPr>
+              <w:widowControl w:val="0"/>
+              <w:spacing w:line="240" w:lineRule="auto"/>
+              <w:jc w:val="center"/>
+              <w:rPr/>
+            </w:pPr>
+            <w:r>
+              <w:rPr>
+                <w:rtl w:val="0"/>
+              </w:rPr>
+              <w:t xml:space="preserve">none</w:t>
             </w:r>
           </w:p>
         </w:tc>
@@ -21427,25 +21395,27 @@
         </w:tc>
         <w:tc>
           <w:tcPr>
-            <w:shd w:fill="auto" w:val="clear"/>
-            <w:tcMar>
-              <w:top w:w="100.0" w:type="dxa"/>
-              <w:left w:w="100.0" w:type="dxa"/>
-              <w:bottom w:w="100.0" w:type="dxa"/>
-              <w:right w:w="100.0" w:type="dxa"/>
-            </w:tcMar>
-            <w:vAlign w:val="center"/>
-          </w:tcPr>
-          <w:p>
-            <w:pPr>
-              <w:widowControl w:val="0"/>
-              <w:spacing w:line="240" w:lineRule="auto"/>
-              <w:rPr/>
-            </w:pPr>
-            <w:r>
-              <w:rPr>
-                <w:rtl w:val="0"/>
-              </w:rPr>
+            <w:shd w:fill="cccccc" w:val="clear"/>
+            <w:tcMar>
+              <w:top w:w="100.0" w:type="dxa"/>
+              <w:left w:w="100.0" w:type="dxa"/>
+              <w:bottom w:w="100.0" w:type="dxa"/>
+              <w:right w:w="100.0" w:type="dxa"/>
+            </w:tcMar>
+            <w:vAlign w:val="center"/>
+          </w:tcPr>
+          <w:p>
+            <w:pPr>
+              <w:widowControl w:val="0"/>
+              <w:spacing w:line="240" w:lineRule="auto"/>
+              <w:jc w:val="center"/>
+              <w:rPr/>
+            </w:pPr>
+            <w:r>
+              <w:rPr>
+                <w:rtl w:val="0"/>
+              </w:rPr>
+              <w:t xml:space="preserve">none</w:t>
             </w:r>
           </w:p>
         </w:tc>
@@ -21834,25 +21804,27 @@
         </w:tc>
         <w:tc>
           <w:tcPr>
-            <w:shd w:fill="auto" w:val="clear"/>
-            <w:tcMar>
-              <w:top w:w="100.0" w:type="dxa"/>
-              <w:left w:w="100.0" w:type="dxa"/>
-              <w:bottom w:w="100.0" w:type="dxa"/>
-              <w:right w:w="100.0" w:type="dxa"/>
-            </w:tcMar>
-            <w:vAlign w:val="center"/>
-          </w:tcPr>
-          <w:p>
-            <w:pPr>
-              <w:widowControl w:val="0"/>
-              <w:spacing w:line="240" w:lineRule="auto"/>
-              <w:rPr/>
-            </w:pPr>
-            <w:r>
-              <w:rPr>
-                <w:rtl w:val="0"/>
-              </w:rPr>
+            <w:shd w:fill="cccccc" w:val="clear"/>
+            <w:tcMar>
+              <w:top w:w="100.0" w:type="dxa"/>
+              <w:left w:w="100.0" w:type="dxa"/>
+              <w:bottom w:w="100.0" w:type="dxa"/>
+              <w:right w:w="100.0" w:type="dxa"/>
+            </w:tcMar>
+            <w:vAlign w:val="center"/>
+          </w:tcPr>
+          <w:p>
+            <w:pPr>
+              <w:widowControl w:val="0"/>
+              <w:spacing w:line="240" w:lineRule="auto"/>
+              <w:jc w:val="center"/>
+              <w:rPr/>
+            </w:pPr>
+            <w:r>
+              <w:rPr>
+                <w:rtl w:val="0"/>
+              </w:rPr>
+              <w:t xml:space="preserve">none</w:t>
             </w:r>
           </w:p>
         </w:tc>
@@ -22211,25 +22183,27 @@
         </w:tc>
         <w:tc>
           <w:tcPr>
-            <w:shd w:fill="auto" w:val="clear"/>
-            <w:tcMar>
-              <w:top w:w="100.0" w:type="dxa"/>
-              <w:left w:w="100.0" w:type="dxa"/>
-              <w:bottom w:w="100.0" w:type="dxa"/>
-              <w:right w:w="100.0" w:type="dxa"/>
-            </w:tcMar>
-            <w:vAlign w:val="center"/>
-          </w:tcPr>
-          <w:p>
-            <w:pPr>
-              <w:widowControl w:val="0"/>
-              <w:spacing w:line="240" w:lineRule="auto"/>
-              <w:rPr/>
-            </w:pPr>
-            <w:r>
-              <w:rPr>
-                <w:rtl w:val="0"/>
-              </w:rPr>
+            <w:shd w:fill="cccccc" w:val="clear"/>
+            <w:tcMar>
+              <w:top w:w="100.0" w:type="dxa"/>
+              <w:left w:w="100.0" w:type="dxa"/>
+              <w:bottom w:w="100.0" w:type="dxa"/>
+              <w:right w:w="100.0" w:type="dxa"/>
+            </w:tcMar>
+            <w:vAlign w:val="center"/>
+          </w:tcPr>
+          <w:p>
+            <w:pPr>
+              <w:widowControl w:val="0"/>
+              <w:spacing w:line="240" w:lineRule="auto"/>
+              <w:jc w:val="center"/>
+              <w:rPr/>
+            </w:pPr>
+            <w:r>
+              <w:rPr>
+                <w:rtl w:val="0"/>
+              </w:rPr>
+              <w:t xml:space="preserve">none</w:t>
             </w:r>
           </w:p>
         </w:tc>

</xml_diff>

<commit_message>
Tests of requirement 8
</commit_message>
<xml_diff>
--- a/docs/Requirements analysis - IT2.docx
+++ b/docs/Requirements analysis - IT2.docx
@@ -9573,7 +9573,6 @@
               <w:jc w:val="both"/>
               <w:rPr/>
             </w:pPr>
-            <w:commentRangeStart w:id="0"/>
             <w:r>
               <w:rPr>
                 <w:rtl w:val="0"/>
@@ -9624,10 +9623,6 @@
               <w:spacing w:line="240" w:lineRule="auto"/>
               <w:rPr/>
             </w:pPr>
-            <w:commentRangeEnd w:id="0"/>
-            <w:r>
-              <w:commentReference w:id="0"/>
-            </w:r>
             <w:r>
               <w:rPr>
                 <w:rtl w:val="0"/>
@@ -9881,7 +9876,6 @@
               </w:rPr>
               <w:t xml:space="preserve"> }</w:t>
             </w:r>
-            <w:commentRangeStart w:id="1"/>
             <w:r>
               <w:rPr>
                 <w:rtl w:val="0"/>
@@ -9912,11 +9906,6 @@
               <w:jc w:val="both"/>
               <w:rPr/>
             </w:pPr>
-            <w:commentRangeEnd w:id="1"/>
-            <w:r>
-              <w:commentReference w:id="1"/>
-            </w:r>
-            <w:commentRangeStart w:id="2"/>
             <w:r>
               <w:rPr>
                 <w:rtl w:val="0"/>
@@ -9927,7 +9916,7 @@
               <w:rPr>
                 <w:rtl w:val="0"/>
               </w:rPr>
-              <w:t xml:space="preserve">2</w:t>
+              <w:t xml:space="preserve">1</w:t>
             </w:r>
           </w:p>
         </w:tc>
@@ -9977,7 +9966,18 @@
               <w:rPr>
                 <w:rtl w:val="0"/>
               </w:rPr>
-              <w:t xml:space="preserve">Initialize a Store object called “store”. (Previously, a JSON file with 3 products and 2 orders must have been placed in the directory where the project data is stored.)</w:t>
+              <w:t xml:space="preserve">An Store object called “store” is initializated. </w:t>
+            </w:r>
+            <w:r>
+              <w:rPr>
+                <w:rtl w:val="0"/>
+              </w:rPr>
+              <w:t xml:space="preserve">Also, an arrayList with 5 objects of class Product is initialized: productsList = [( “Gamer headphones”, ...), (“Olympic bar”, ...), (“Diapers”, ...), (“Barbie”, ...), (“Lipstick”, …)]. It is assumed that the objects contained in this arrayList were given as a result of a search.</w:t>
+            </w:r>
+            <w:r>
+              <w:rPr>
+                <w:rtl w:val="0"/>
+              </w:rPr>
             </w:r>
           </w:p>
         </w:tc>
@@ -10004,11 +10004,6 @@
               <w:jc w:val="both"/>
               <w:rPr/>
             </w:pPr>
-            <w:commentRangeEnd w:id="2"/>
-            <w:r>
-              <w:commentReference w:id="2"/>
-            </w:r>
-            <w:commentRangeStart w:id="3"/>
             <w:r>
               <w:rPr>
                 <w:rtl w:val="0"/>
@@ -10019,7 +10014,7 @@
               <w:rPr>
                 <w:rtl w:val="0"/>
               </w:rPr>
-              <w:t xml:space="preserve">3</w:t>
+              <w:t xml:space="preserve">2</w:t>
             </w:r>
           </w:p>
         </w:tc>
@@ -10069,7 +10064,12 @@
               <w:rPr>
                 <w:rtl w:val="0"/>
               </w:rPr>
-              <w:t xml:space="preserve">Initialize a Store object called “store”. (The data directory does not exist.)</w:t>
+              <w:t xml:space="preserve">Initialize a Store object called “store”. (Previously, a JSON file with 3 products and 2 orders must have been placed in the directory where the project data is stored.)</w:t>
+            </w:r>
+            <w:r>
+              <w:rPr>
+                <w:rtl w:val="0"/>
+              </w:rPr>
             </w:r>
           </w:p>
         </w:tc>
@@ -10081,6 +10081,7 @@
         </w:trPr>
         <w:tc>
           <w:tcPr>
+            <w:shd w:fill="auto" w:val="clear"/>
             <w:tcMar>
               <w:top w:w="100.0" w:type="dxa"/>
               <w:left w:w="100.0" w:type="dxa"/>
@@ -10095,10 +10096,6 @@
               <w:jc w:val="both"/>
               <w:rPr/>
             </w:pPr>
-            <w:commentRangeEnd w:id="3"/>
-            <w:r>
-              <w:commentReference w:id="3"/>
-            </w:r>
             <w:r>
               <w:rPr>
                 <w:rtl w:val="0"/>
@@ -10109,12 +10106,13 @@
               <w:rPr>
                 <w:rtl w:val="0"/>
               </w:rPr>
-              <w:t xml:space="preserve">1</w:t>
-            </w:r>
-          </w:p>
-        </w:tc>
-        <w:tc>
-          <w:tcPr>
+              <w:t xml:space="preserve">3</w:t>
+            </w:r>
+          </w:p>
+        </w:tc>
+        <w:tc>
+          <w:tcPr>
+            <w:shd w:fill="auto" w:val="clear"/>
             <w:tcMar>
               <w:top w:w="100.0" w:type="dxa"/>
               <w:left w:w="100.0" w:type="dxa"/>
@@ -10133,23 +10131,13 @@
               <w:rPr>
                 <w:rtl w:val="0"/>
               </w:rPr>
-              <w:t xml:space="preserve">S</w:t>
-            </w:r>
-            <w:r>
-              <w:rPr>
-                <w:rtl w:val="0"/>
-              </w:rPr>
-              <w:t xml:space="preserve">earcherTest</w:t>
-            </w:r>
-            <w:r>
-              <w:rPr>
-                <w:rtl w:val="0"/>
-              </w:rPr>
-            </w:r>
-          </w:p>
-        </w:tc>
-        <w:tc>
-          <w:tcPr>
+              <w:t xml:space="preserve">StoreTest</w:t>
+            </w:r>
+          </w:p>
+        </w:tc>
+        <w:tc>
+          <w:tcPr>
+            <w:shd w:fill="auto" w:val="clear"/>
             <w:tcMar>
               <w:top w:w="100.0" w:type="dxa"/>
               <w:left w:w="100.0" w:type="dxa"/>
@@ -10162,80 +10150,13 @@
             <w:pPr>
               <w:widowControl w:val="0"/>
               <w:spacing w:line="240" w:lineRule="auto"/>
-              <w:ind w:left="0" w:firstLine="0"/>
-              <w:rPr/>
-            </w:pPr>
-            <w:r>
-              <w:rPr>
-                <w:rtl w:val="0"/>
-              </w:rPr>
-              <w:t xml:space="preserve">The objects of the Searcher class are initialized. Also, an ArrayList called ‘productsList’ with three objects of the Product class is created: { [ name=”Cboc Two”, description = “An incredible video game console.” , price =</w:t>
-            </w:r>
-            <w:r>
-              <w:rPr>
-                <w:rtl w:val="0"/>
-              </w:rPr>
-              <w:t xml:space="preserve">120000.0</w:t>
-            </w:r>
-          </w:p>
-          <w:p>
-            <w:pPr>
-              <w:widowControl w:val="0"/>
-              <w:spacing w:line="240" w:lineRule="auto"/>
-              <w:ind w:left="0" w:firstLine="0"/>
-              <w:rPr/>
-            </w:pPr>
-            <w:r>
-              <w:rPr>
-                <w:rtl w:val="0"/>
-              </w:rPr>
-              <w:t xml:space="preserve">, quantityAvailable =  2, category = ELECTRONIC, timesPurchased = 6 ], [name = “Ball”, Description =  “Soccer ball”, price = </w:t>
-            </w:r>
-            <w:r>
-              <w:rPr>
-                <w:rtl w:val="0"/>
-              </w:rPr>
-              <w:t xml:space="preserve">200000.0</w:t>
-            </w:r>
-          </w:p>
-          <w:p>
-            <w:pPr>
-              <w:widowControl w:val="0"/>
-              <w:spacing w:line="240" w:lineRule="auto"/>
-              <w:ind w:left="0" w:firstLine="0"/>
-              <w:rPr/>
-            </w:pPr>
-            <w:r>
-              <w:rPr>
-                <w:rtl w:val="0"/>
-              </w:rPr>
-              <w:t xml:space="preserve">, quantityAvailable = 7, category = SPORTS, timesPurchased = 4], [ name = ”Miguel in Wonderland”, description = ”An unexpected adventure awaits Miguel in wonderland. Join him on his journey.”, price = 300000.0</w:t>
-            </w:r>
-          </w:p>
-          <w:p>
-            <w:pPr>
-              <w:widowControl w:val="0"/>
-              <w:spacing w:line="240" w:lineRule="auto"/>
-              <w:ind w:left="0" w:firstLine="0"/>
-              <w:rPr/>
-            </w:pPr>
-            <w:r>
-              <w:rPr>
-                <w:rtl w:val="0"/>
-              </w:rPr>
-              <w:t xml:space="preserve">, </w:t>
-            </w:r>
-            <w:r>
-              <w:rPr>
-                <w:rtl w:val="0"/>
-              </w:rPr>
-              <w:t xml:space="preserve">quantity</w:t>
-            </w:r>
-            <w:r>
-              <w:rPr>
-                <w:rtl w:val="0"/>
-              </w:rPr>
-              <w:t xml:space="preserve">Available = 2, category = BOOKS, timesPurchased = 5] }</w:t>
+              <w:rPr/>
+            </w:pPr>
+            <w:r>
+              <w:rPr>
+                <w:rtl w:val="0"/>
+              </w:rPr>
+              <w:t xml:space="preserve">Initialize a Store object called “store”. (The data directory does not exist.)</w:t>
             </w:r>
           </w:p>
         </w:tc>
@@ -10265,7 +10186,13 @@
               <w:rPr>
                 <w:rtl w:val="0"/>
               </w:rPr>
-              <w:t xml:space="preserve">setupStage2</w:t>
+              <w:t xml:space="preserve">setupStage</w:t>
+            </w:r>
+            <w:r>
+              <w:rPr>
+                <w:rtl w:val="0"/>
+              </w:rPr>
+              <w:t xml:space="preserve">1</w:t>
             </w:r>
           </w:p>
         </w:tc>
@@ -10289,7 +10216,18 @@
               <w:rPr>
                 <w:rtl w:val="0"/>
               </w:rPr>
-              <w:t xml:space="preserve">SearcherTest</w:t>
+              <w:t xml:space="preserve">S</w:t>
+            </w:r>
+            <w:r>
+              <w:rPr>
+                <w:rtl w:val="0"/>
+              </w:rPr>
+              <w:t xml:space="preserve">earcherTest</w:t>
+            </w:r>
+            <w:r>
+              <w:rPr>
+                <w:rtl w:val="0"/>
+              </w:rPr>
             </w:r>
           </w:p>
         </w:tc>
@@ -10307,13 +10245,80 @@
             <w:pPr>
               <w:widowControl w:val="0"/>
               <w:spacing w:line="240" w:lineRule="auto"/>
-              <w:rPr/>
-            </w:pPr>
-            <w:r>
-              <w:rPr>
-                <w:rtl w:val="0"/>
-              </w:rPr>
-              <w:t xml:space="preserve">The objects of the Searcher class are initialized. Also, an ArrayList called ‘productsList’ is inicializated</w:t>
+              <w:ind w:left="0" w:firstLine="0"/>
+              <w:rPr/>
+            </w:pPr>
+            <w:r>
+              <w:rPr>
+                <w:rtl w:val="0"/>
+              </w:rPr>
+              <w:t xml:space="preserve">The objects of the Searcher class are initialized. Also, an ArrayList called ‘productsList’ with three objects of the Product class is created: { [ name=”Cboc Two”, description = “An incredible video game console.” , price =</w:t>
+            </w:r>
+            <w:r>
+              <w:rPr>
+                <w:rtl w:val="0"/>
+              </w:rPr>
+              <w:t xml:space="preserve">120000.0</w:t>
+            </w:r>
+          </w:p>
+          <w:p>
+            <w:pPr>
+              <w:widowControl w:val="0"/>
+              <w:spacing w:line="240" w:lineRule="auto"/>
+              <w:ind w:left="0" w:firstLine="0"/>
+              <w:rPr/>
+            </w:pPr>
+            <w:r>
+              <w:rPr>
+                <w:rtl w:val="0"/>
+              </w:rPr>
+              <w:t xml:space="preserve">, quantityAvailable =  2, category = ELECTRONIC, timesPurchased = 6 ], [name = “Ball”, Description =  “Soccer ball”, price = </w:t>
+            </w:r>
+            <w:r>
+              <w:rPr>
+                <w:rtl w:val="0"/>
+              </w:rPr>
+              <w:t xml:space="preserve">200000.0</w:t>
+            </w:r>
+          </w:p>
+          <w:p>
+            <w:pPr>
+              <w:widowControl w:val="0"/>
+              <w:spacing w:line="240" w:lineRule="auto"/>
+              <w:ind w:left="0" w:firstLine="0"/>
+              <w:rPr/>
+            </w:pPr>
+            <w:r>
+              <w:rPr>
+                <w:rtl w:val="0"/>
+              </w:rPr>
+              <w:t xml:space="preserve">, quantityAvailable = 7, category = SPORTS, timesPurchased = 4], [ name = ”Miguel in Wonderland”, description = ”An unexpected adventure awaits Miguel in wonderland. Join him on his journey.”, price = 300000.0</w:t>
+            </w:r>
+          </w:p>
+          <w:p>
+            <w:pPr>
+              <w:widowControl w:val="0"/>
+              <w:spacing w:line="240" w:lineRule="auto"/>
+              <w:ind w:left="0" w:firstLine="0"/>
+              <w:rPr/>
+            </w:pPr>
+            <w:r>
+              <w:rPr>
+                <w:rtl w:val="0"/>
+              </w:rPr>
+              <w:t xml:space="preserve">, </w:t>
+            </w:r>
+            <w:r>
+              <w:rPr>
+                <w:rtl w:val="0"/>
+              </w:rPr>
+              <w:t xml:space="preserve">quantity</w:t>
+            </w:r>
+            <w:r>
+              <w:rPr>
+                <w:rtl w:val="0"/>
+              </w:rPr>
+              <w:t xml:space="preserve">Available = 2, category = BOOKS, timesPurchased = 5] }</w:t>
             </w:r>
           </w:p>
         </w:tc>
@@ -10343,6 +10348,84 @@
               <w:rPr>
                 <w:rtl w:val="0"/>
               </w:rPr>
+              <w:t xml:space="preserve">setupStage2</w:t>
+            </w:r>
+          </w:p>
+        </w:tc>
+        <w:tc>
+          <w:tcPr>
+            <w:tcMar>
+              <w:top w:w="100.0" w:type="dxa"/>
+              <w:left w:w="100.0" w:type="dxa"/>
+              <w:bottom w:w="100.0" w:type="dxa"/>
+              <w:right w:w="100.0" w:type="dxa"/>
+            </w:tcMar>
+            <w:vAlign w:val="top"/>
+          </w:tcPr>
+          <w:p>
+            <w:pPr>
+              <w:widowControl w:val="0"/>
+              <w:spacing w:line="240" w:lineRule="auto"/>
+              <w:rPr/>
+            </w:pPr>
+            <w:r>
+              <w:rPr>
+                <w:rtl w:val="0"/>
+              </w:rPr>
+              <w:t xml:space="preserve">SearcherTest</w:t>
+            </w:r>
+          </w:p>
+        </w:tc>
+        <w:tc>
+          <w:tcPr>
+            <w:tcMar>
+              <w:top w:w="100.0" w:type="dxa"/>
+              <w:left w:w="100.0" w:type="dxa"/>
+              <w:bottom w:w="100.0" w:type="dxa"/>
+              <w:right w:w="100.0" w:type="dxa"/>
+            </w:tcMar>
+            <w:vAlign w:val="top"/>
+          </w:tcPr>
+          <w:p>
+            <w:pPr>
+              <w:widowControl w:val="0"/>
+              <w:spacing w:line="240" w:lineRule="auto"/>
+              <w:rPr/>
+            </w:pPr>
+            <w:r>
+              <w:rPr>
+                <w:rtl w:val="0"/>
+              </w:rPr>
+              <w:t xml:space="preserve">The objects of the Searcher class are initialized. Also, an ArrayList called ‘productsList’ is inicializated</w:t>
+            </w:r>
+          </w:p>
+        </w:tc>
+      </w:tr>
+      <w:tr>
+        <w:trPr>
+          <w:cantSplit w:val="0"/>
+          <w:tblHeader w:val="0"/>
+        </w:trPr>
+        <w:tc>
+          <w:tcPr>
+            <w:tcMar>
+              <w:top w:w="100.0" w:type="dxa"/>
+              <w:left w:w="100.0" w:type="dxa"/>
+              <w:bottom w:w="100.0" w:type="dxa"/>
+              <w:right w:w="100.0" w:type="dxa"/>
+            </w:tcMar>
+            <w:vAlign w:val="top"/>
+          </w:tcPr>
+          <w:p>
+            <w:pPr>
+              <w:spacing w:line="276" w:lineRule="auto"/>
+              <w:jc w:val="both"/>
+              <w:rPr/>
+            </w:pPr>
+            <w:r>
+              <w:rPr>
+                <w:rtl w:val="0"/>
+              </w:rPr>
               <w:t xml:space="preserve">setupStage3</w:t>
             </w:r>
           </w:p>
@@ -10391,7 +10474,7 @@
               <w:rPr>
                 <w:rtl w:val="0"/>
               </w:rPr>
-              <w:t xml:space="preserve">Some products of the Searcher class are initialized like arrays. After, ordered ArrayList called ‘ordersList’ with three objects of the Order class is created : </w:t>
+              <w:t xml:space="preserve">Some products of the Searcher class are initialized. After, ordered ArrayList called ‘ordersList’ with three objects of the Order class is created : </w:t>
             </w:r>
           </w:p>
           <w:p>
@@ -10417,7 +10500,7 @@
               <w:rPr>
                 <w:rtl w:val="0"/>
               </w:rPr>
-              <w:t xml:space="preserve">ProductsList = [ ( “wood chair”...), ( “wood table”... ) ], </w:t>
+              <w:t xml:space="preserve">productsList = [ ( “wood chair”...), ( “wood table”... ) ], </w:t>
             </w:r>
           </w:p>
           <w:p>
@@ -17556,7 +17639,7 @@
               <w:rPr>
                 <w:rtl w:val="0"/>
               </w:rPr>
-              <w:t xml:space="preserve">searchVariable = 2 (price)</w:t>
+              <w:t xml:space="preserve">searchVariable = “price”</w:t>
             </w:r>
           </w:p>
           <w:p>
@@ -19539,7 +19622,7 @@
               <w:rPr>
                 <w:rtl w:val="0"/>
               </w:rPr>
-              <w:t xml:space="preserve">Verify that the sortSearchResult method of the Search class works correctly, sorting the search results according to the ascendant sort direction and the sort variable selected by the user.</w:t>
+              <w:t xml:space="preserve">Verify that the sortSearchResults method of the Store class works correctly, sorting the search results according to the ascendant sort direction and the sort variable selected by the user.</w:t>
             </w:r>
           </w:p>
         </w:tc>
@@ -19811,7 +19894,7 @@
               <w:rPr>
                 <w:rtl w:val="0"/>
               </w:rPr>
-              <w:t xml:space="preserve"> = “ascendant”,</w:t>
+              <w:t xml:space="preserve"> = 1(ascendant),</w:t>
             </w:r>
           </w:p>
           <w:p>
@@ -19853,7 +19936,7 @@
               <w:rPr>
                 <w:rtl w:val="0"/>
               </w:rPr>
-              <w:t xml:space="preserve">A message with the list of products sorted in ascending order by name is displayed.</w:t>
+              <w:t xml:space="preserve">The list of products sorted in ascending order by name is displayed.</w:t>
             </w:r>
           </w:p>
         </w:tc>
@@ -19984,7 +20067,7 @@
               <w:rPr>
                 <w:rtl w:val="0"/>
               </w:rPr>
-              <w:t xml:space="preserve"> = “ascendant”,</w:t>
+              <w:t xml:space="preserve"> = 1(ascendant),</w:t>
             </w:r>
           </w:p>
           <w:p>
@@ -20038,7 +20121,7 @@
               <w:rPr>
                 <w:rtl w:val="0"/>
               </w:rPr>
-              <w:t xml:space="preserve">A message with the list of products sorted in ascending order by price is displayed.</w:t>
+              <w:t xml:space="preserve">The list of products sorted in ascending order by price is displayed.</w:t>
             </w:r>
           </w:p>
         </w:tc>
@@ -20424,7 +20507,7 @@
               <w:rPr>
                 <w:rtl w:val="0"/>
               </w:rPr>
-              <w:t xml:space="preserve"> = “descendant”,</w:t>
+              <w:t xml:space="preserve"> = 2(descendant),</w:t>
             </w:r>
           </w:p>
           <w:p>
@@ -20597,7 +20680,7 @@
               <w:rPr>
                 <w:rtl w:val="0"/>
               </w:rPr>
-              <w:t xml:space="preserve"> = “descendant”,</w:t>
+              <w:t xml:space="preserve"> = 2(descendant),</w:t>
             </w:r>
           </w:p>
           <w:p>
@@ -22247,236 +22330,14 @@
         </w:rPr>
       </w:r>
     </w:p>
-    <w:p>
-      <w:pPr>
-        <w:spacing w:line="240" w:lineRule="auto"/>
-        <w:rPr>
-          <w:b w:val="1"/>
-        </w:rPr>
-      </w:pPr>
-      <w:r>
-        <w:rPr>
-          <w:rtl w:val="0"/>
-        </w:rPr>
-      </w:r>
-    </w:p>
     <w:sectPr>
-      <w:headerReference r:id="rId7" w:type="default"/>
+      <w:headerReference r:id="rId6" w:type="default"/>
       <w:pgSz w:h="16834" w:w="11909" w:orient="portrait"/>
       <w:pgMar w:bottom="1440" w:top="1440" w:left="1440" w:right="1440" w:header="720" w:footer="720"/>
       <w:pgNumType w:start="1"/>
     </w:sectPr>
   </w:body>
 </w:document>
-</file>
-
-<file path=word/comments.xml><?xml version="1.0" encoding="utf-8"?>
-<w:comments xmlns:mc="http://schemas.openxmlformats.org/markup-compatibility/2006" xmlns:o="urn:schemas-microsoft-com:office:office" xmlns:r="http://schemas.openxmlformats.org/officeDocument/2006/relationships" xmlns:m="http://schemas.openxmlformats.org/officeDocument/2006/math" xmlns:v="urn:schemas-microsoft-com:vml" xmlns:wp="http://schemas.openxmlformats.org/drawingml/2006/wordprocessingDrawing" xmlns:w10="urn:schemas-microsoft-com:office:word" xmlns:w="http://schemas.openxmlformats.org/wordprocessingml/2006/main" xmlns:wne="http://schemas.microsoft.com/office/word/2006/wordml" xmlns:sl="http://schemas.openxmlformats.org/schemaLibrary/2006/main" xmlns:a="http://schemas.openxmlformats.org/drawingml/2006/main" xmlns:pic="http://schemas.openxmlformats.org/drawingml/2006/picture" xmlns:c="http://schemas.openxmlformats.org/drawingml/2006/chart" xmlns:lc="http://schemas.openxmlformats.org/drawingml/2006/lockedCanvas" xmlns:dgm="http://schemas.openxmlformats.org/drawingml/2006/diagram" xmlns:wps="http://schemas.microsoft.com/office/word/2010/wordprocessingShape" xmlns:wpg="http://schemas.microsoft.com/office/word/2010/wordprocessingGroup" xmlns:w14="http://schemas.microsoft.com/office/word/2010/wordml" xmlns:w15="http://schemas.microsoft.com/office/word/2012/wordml">
-  <w:comment w:author="Esteban Gaviria" w:id="0" w:date="2023-05-02T19:10:31Z">
-    <w:p>
-      <w:pPr>
-        <w:keepNext w:val="0"/>
-        <w:keepLines w:val="0"/>
-        <w:pageBreakBefore w:val="0"/>
-        <w:widowControl w:val="0"/>
-        <w:pBdr>
-          <w:top w:space="0" w:sz="0" w:val="nil"/>
-          <w:left w:space="0" w:sz="0" w:val="nil"/>
-          <w:bottom w:space="0" w:sz="0" w:val="nil"/>
-          <w:right w:space="0" w:sz="0" w:val="nil"/>
-          <w:between w:space="0" w:sz="0" w:val="nil"/>
-        </w:pBdr>
-        <w:shd w:fill="auto" w:val="clear"/>
-        <w:spacing w:after="0" w:before="0" w:line="240" w:lineRule="auto"/>
-        <w:ind w:left="0" w:right="0" w:firstLine="0"/>
-        <w:jc w:val="left"/>
-        <w:rPr>
-          <w:rFonts w:ascii="Arial" w:cs="Arial" w:eastAsia="Arial" w:hAnsi="Arial"/>
-          <w:b w:val="0"/>
-          <w:i w:val="0"/>
-          <w:smallCaps w:val="0"/>
-          <w:strike w:val="0"/>
-          <w:color w:val="000000"/>
-          <w:sz w:val="22"/>
-          <w:szCs w:val="22"/>
-          <w:u w:val="none"/>
-          <w:shd w:fill="auto" w:val="clear"/>
-          <w:vertAlign w:val="baseline"/>
-        </w:rPr>
-      </w:pPr>
-      <w:r>
-        <w:rPr>
-          <w:rFonts w:ascii="Arial" w:cs="Arial" w:eastAsia="Arial" w:hAnsi="Arial"/>
-          <w:b w:val="0"/>
-          <w:i w:val="0"/>
-          <w:smallCaps w:val="0"/>
-          <w:strike w:val="0"/>
-          <w:color w:val="000000"/>
-          <w:sz w:val="22"/>
-          <w:szCs w:val="22"/>
-          <w:u w:val="none"/>
-          <w:shd w:fill="auto" w:val="clear"/>
-          <w:vertAlign w:val="baseline"/>
-          <w:rtl w:val="0"/>
-        </w:rPr>
-        <w:t xml:space="preserve">Revisar congruencia con las pruebas (Este recordatorio lo dejo para mí :) )</w:t>
-      </w:r>
-    </w:p>
-  </w:comment>
-  <w:comment w:author="Esteban Gaviria" w:id="1" w:date="2023-05-02T19:10:31Z">
-    <w:p>
-      <w:pPr>
-        <w:keepNext w:val="0"/>
-        <w:keepLines w:val="0"/>
-        <w:pageBreakBefore w:val="0"/>
-        <w:widowControl w:val="0"/>
-        <w:pBdr>
-          <w:top w:space="0" w:sz="0" w:val="nil"/>
-          <w:left w:space="0" w:sz="0" w:val="nil"/>
-          <w:bottom w:space="0" w:sz="0" w:val="nil"/>
-          <w:right w:space="0" w:sz="0" w:val="nil"/>
-          <w:between w:space="0" w:sz="0" w:val="nil"/>
-        </w:pBdr>
-        <w:shd w:fill="auto" w:val="clear"/>
-        <w:spacing w:after="0" w:before="0" w:line="240" w:lineRule="auto"/>
-        <w:ind w:left="0" w:right="0" w:firstLine="0"/>
-        <w:jc w:val="left"/>
-        <w:rPr>
-          <w:rFonts w:ascii="Arial" w:cs="Arial" w:eastAsia="Arial" w:hAnsi="Arial"/>
-          <w:b w:val="0"/>
-          <w:i w:val="0"/>
-          <w:smallCaps w:val="0"/>
-          <w:strike w:val="0"/>
-          <w:color w:val="000000"/>
-          <w:sz w:val="22"/>
-          <w:szCs w:val="22"/>
-          <w:u w:val="none"/>
-          <w:shd w:fill="auto" w:val="clear"/>
-          <w:vertAlign w:val="baseline"/>
-        </w:rPr>
-      </w:pPr>
-      <w:r>
-        <w:rPr>
-          <w:rFonts w:ascii="Arial" w:cs="Arial" w:eastAsia="Arial" w:hAnsi="Arial"/>
-          <w:b w:val="0"/>
-          <w:i w:val="0"/>
-          <w:smallCaps w:val="0"/>
-          <w:strike w:val="0"/>
-          <w:color w:val="000000"/>
-          <w:sz w:val="22"/>
-          <w:szCs w:val="22"/>
-          <w:u w:val="none"/>
-          <w:shd w:fill="auto" w:val="clear"/>
-          <w:vertAlign w:val="baseline"/>
-          <w:rtl w:val="0"/>
-        </w:rPr>
-        <w:t xml:space="preserve">Revisar congruencia con las pruebas (Este recordatorio lo dejo para mí :) )</w:t>
-      </w:r>
-    </w:p>
-  </w:comment>
-  <w:comment w:author="Esteban Gaviria" w:id="2" w:date="2023-05-02T19:10:31Z">
-    <w:p>
-      <w:pPr>
-        <w:keepNext w:val="0"/>
-        <w:keepLines w:val="0"/>
-        <w:pageBreakBefore w:val="0"/>
-        <w:widowControl w:val="0"/>
-        <w:pBdr>
-          <w:top w:space="0" w:sz="0" w:val="nil"/>
-          <w:left w:space="0" w:sz="0" w:val="nil"/>
-          <w:bottom w:space="0" w:sz="0" w:val="nil"/>
-          <w:right w:space="0" w:sz="0" w:val="nil"/>
-          <w:between w:space="0" w:sz="0" w:val="nil"/>
-        </w:pBdr>
-        <w:shd w:fill="auto" w:val="clear"/>
-        <w:spacing w:after="0" w:before="0" w:line="240" w:lineRule="auto"/>
-        <w:ind w:left="0" w:right="0" w:firstLine="0"/>
-        <w:jc w:val="left"/>
-        <w:rPr>
-          <w:rFonts w:ascii="Arial" w:cs="Arial" w:eastAsia="Arial" w:hAnsi="Arial"/>
-          <w:b w:val="0"/>
-          <w:i w:val="0"/>
-          <w:smallCaps w:val="0"/>
-          <w:strike w:val="0"/>
-          <w:color w:val="000000"/>
-          <w:sz w:val="22"/>
-          <w:szCs w:val="22"/>
-          <w:u w:val="none"/>
-          <w:shd w:fill="auto" w:val="clear"/>
-          <w:vertAlign w:val="baseline"/>
-        </w:rPr>
-      </w:pPr>
-      <w:r>
-        <w:rPr>
-          <w:rFonts w:ascii="Arial" w:cs="Arial" w:eastAsia="Arial" w:hAnsi="Arial"/>
-          <w:b w:val="0"/>
-          <w:i w:val="0"/>
-          <w:smallCaps w:val="0"/>
-          <w:strike w:val="0"/>
-          <w:color w:val="000000"/>
-          <w:sz w:val="22"/>
-          <w:szCs w:val="22"/>
-          <w:u w:val="none"/>
-          <w:shd w:fill="auto" w:val="clear"/>
-          <w:vertAlign w:val="baseline"/>
-          <w:rtl w:val="0"/>
-        </w:rPr>
-        <w:t xml:space="preserve">Revisar congruencia con las pruebas (Este recordatorio lo dejo para mí :) )</w:t>
-      </w:r>
-    </w:p>
-  </w:comment>
-  <w:comment w:author="Esteban Gaviria" w:id="3" w:date="2023-05-02T19:10:31Z">
-    <w:p>
-      <w:pPr>
-        <w:keepNext w:val="0"/>
-        <w:keepLines w:val="0"/>
-        <w:pageBreakBefore w:val="0"/>
-        <w:widowControl w:val="0"/>
-        <w:pBdr>
-          <w:top w:space="0" w:sz="0" w:val="nil"/>
-          <w:left w:space="0" w:sz="0" w:val="nil"/>
-          <w:bottom w:space="0" w:sz="0" w:val="nil"/>
-          <w:right w:space="0" w:sz="0" w:val="nil"/>
-          <w:between w:space="0" w:sz="0" w:val="nil"/>
-        </w:pBdr>
-        <w:shd w:fill="auto" w:val="clear"/>
-        <w:spacing w:after="0" w:before="0" w:line="240" w:lineRule="auto"/>
-        <w:ind w:left="0" w:right="0" w:firstLine="0"/>
-        <w:jc w:val="left"/>
-        <w:rPr>
-          <w:rFonts w:ascii="Arial" w:cs="Arial" w:eastAsia="Arial" w:hAnsi="Arial"/>
-          <w:b w:val="0"/>
-          <w:i w:val="0"/>
-          <w:smallCaps w:val="0"/>
-          <w:strike w:val="0"/>
-          <w:color w:val="000000"/>
-          <w:sz w:val="22"/>
-          <w:szCs w:val="22"/>
-          <w:u w:val="none"/>
-          <w:shd w:fill="auto" w:val="clear"/>
-          <w:vertAlign w:val="baseline"/>
-        </w:rPr>
-      </w:pPr>
-      <w:r>
-        <w:rPr>
-          <w:rFonts w:ascii="Arial" w:cs="Arial" w:eastAsia="Arial" w:hAnsi="Arial"/>
-          <w:b w:val="0"/>
-          <w:i w:val="0"/>
-          <w:smallCaps w:val="0"/>
-          <w:strike w:val="0"/>
-          <w:color w:val="000000"/>
-          <w:sz w:val="22"/>
-          <w:szCs w:val="22"/>
-          <w:u w:val="none"/>
-          <w:shd w:fill="auto" w:val="clear"/>
-          <w:vertAlign w:val="baseline"/>
-          <w:rtl w:val="0"/>
-        </w:rPr>
-        <w:t xml:space="preserve">Revisar congruencia con las pruebas (Este recordatorio lo dejo para mí :) )</w:t>
-      </w:r>
-    </w:p>
-  </w:comment>
-</w:comments>
 </file>
 
 <file path=word/header1.xml><?xml version="1.0" encoding="utf-8"?>

</xml_diff>

<commit_message>
Corrections to the interval search method
</commit_message>
<xml_diff>
--- a/docs/Requirements analysis - IT2.docx
+++ b/docs/Requirements analysis - IT2.docx
@@ -4241,23 +4241,6 @@
               <w:rPr>
                 <w:rtl w:val="0"/>
               </w:rPr>
-              <w:t xml:space="preserve">Create a search expression with the entered value.</w:t>
-            </w:r>
-          </w:p>
-          <w:p>
-            <w:pPr>
-              <w:numPr>
-                <w:ilvl w:val="0"/>
-                <w:numId w:val="3"/>
-              </w:numPr>
-              <w:spacing w:line="240" w:lineRule="auto"/>
-              <w:ind w:left="720" w:hanging="360"/>
-              <w:rPr/>
-            </w:pPr>
-            <w:r>
-              <w:rPr>
-                <w:rtl w:val="0"/>
-              </w:rPr>
               <w:t xml:space="preserve">Query the first coincidence that matches.</w:t>
             </w:r>
           </w:p>
@@ -5123,22 +5106,6 @@
                 <w:rtl w:val="0"/>
               </w:rPr>
               <w:t xml:space="preserve">Check the entered value.</w:t>
-            </w:r>
-          </w:p>
-          <w:p>
-            <w:pPr>
-              <w:numPr>
-                <w:ilvl w:val="0"/>
-                <w:numId w:val="5"/>
-              </w:numPr>
-              <w:ind w:left="720" w:hanging="360"/>
-              <w:rPr/>
-            </w:pPr>
-            <w:r>
-              <w:rPr>
-                <w:rtl w:val="0"/>
-              </w:rPr>
-              <w:t xml:space="preserve">Create a search expression with the entered value.</w:t>
             </w:r>
           </w:p>
           <w:p>
@@ -8883,19 +8850,17 @@
         </w:tc>
         <w:tc>
           <w:tcPr>
+            <w:shd w:fill="d9d9d9" w:val="clear"/>
             <w:vAlign w:val="center"/>
           </w:tcPr>
           <w:p>
             <w:pPr>
               <w:spacing w:line="240" w:lineRule="auto"/>
               <w:jc w:val="center"/>
-              <w:rPr>
-                <w:shd w:fill="b7b7b7" w:val="clear"/>
-              </w:rPr>
-            </w:pPr>
-            <w:r>
-              <w:rPr>
-                <w:shd w:fill="b7b7b7" w:val="clear"/>
+              <w:rPr/>
+            </w:pPr>
+            <w:r>
+              <w:rPr>
                 <w:rtl w:val="0"/>
               </w:rPr>
               <w:t xml:space="preserve">none</w:t>
@@ -8904,19 +8869,17 @@
         </w:tc>
         <w:tc>
           <w:tcPr>
+            <w:shd w:fill="d9d9d9" w:val="clear"/>
             <w:vAlign w:val="center"/>
           </w:tcPr>
           <w:p>
             <w:pPr>
               <w:spacing w:line="240" w:lineRule="auto"/>
               <w:jc w:val="center"/>
-              <w:rPr>
-                <w:shd w:fill="b7b7b7" w:val="clear"/>
-              </w:rPr>
-            </w:pPr>
-            <w:r>
-              <w:rPr>
-                <w:shd w:fill="b7b7b7" w:val="clear"/>
+              <w:rPr/>
+            </w:pPr>
+            <w:r>
+              <w:rPr>
                 <w:rtl w:val="0"/>
               </w:rPr>
               <w:t xml:space="preserve">none</w:t>
@@ -8925,18 +8888,16 @@
         </w:tc>
         <w:tc>
           <w:tcPr>
-            <w:vAlign w:val="center"/>
-          </w:tcPr>
-          <w:p>
-            <w:pPr>
-              <w:spacing w:line="240" w:lineRule="auto"/>
-              <w:rPr>
-                <w:shd w:fill="b7b7b7" w:val="clear"/>
-              </w:rPr>
-            </w:pPr>
-            <w:r>
-              <w:rPr>
-                <w:shd w:fill="b7b7b7" w:val="clear"/>
+            <w:shd w:fill="d9d9d9" w:val="clear"/>
+            <w:vAlign w:val="center"/>
+          </w:tcPr>
+          <w:p>
+            <w:pPr>
+              <w:spacing w:line="240" w:lineRule="auto"/>
+              <w:rPr/>
+            </w:pPr>
+            <w:r>
+              <w:rPr>
                 <w:rtl w:val="0"/>
               </w:rPr>
               <w:t xml:space="preserve">none</w:t>
@@ -10252,13 +10213,7 @@
               <w:rPr>
                 <w:rtl w:val="0"/>
               </w:rPr>
-              <w:t xml:space="preserve">The objects of the Searcher class are initialized. Also, an ArrayList called ‘productsList’ with three objects of the Product class is created: { [ name=”Cboc Two”, description = “An incredible video game console.” , price =</w:t>
-            </w:r>
-            <w:r>
-              <w:rPr>
-                <w:rtl w:val="0"/>
-              </w:rPr>
-              <w:t xml:space="preserve">120000.0</w:t>
+              <w:t xml:space="preserve">The objects of the Searcher class are initialized. Also, an ArrayList called ‘productsList’ with three objects of the Product class is created: {</w:t>
             </w:r>
           </w:p>
           <w:p>
@@ -10272,13 +10227,7 @@
               <w:rPr>
                 <w:rtl w:val="0"/>
               </w:rPr>
-              <w:t xml:space="preserve">, quantityAvailable =  2, category = ELECTRONIC, timesPurchased = 6 ], [name = “Ball”, Description =  “Soccer ball”, price = </w:t>
-            </w:r>
-            <w:r>
-              <w:rPr>
-                <w:rtl w:val="0"/>
-              </w:rPr>
-              <w:t xml:space="preserve">200000.0</w:t>
+              <w:t xml:space="preserve">  ["name": "Cboc Two",</w:t>
             </w:r>
           </w:p>
           <w:p>
@@ -10292,7 +10241,7 @@
               <w:rPr>
                 <w:rtl w:val="0"/>
               </w:rPr>
-              <w:t xml:space="preserve">, quantityAvailable = 7, category = SPORTS, timesPurchased = 4], [ name = ”Miguel in Wonderland”, description = ”An unexpected adventure awaits Miguel in wonderland. Join him on his journey.”, price = 300000.0</w:t>
+              <w:t xml:space="preserve">  "description": "An incredible video game console.",</w:t>
             </w:r>
           </w:p>
           <w:p>
@@ -10306,19 +10255,743 @@
               <w:rPr>
                 <w:rtl w:val="0"/>
               </w:rPr>
-              <w:t xml:space="preserve">, </w:t>
-            </w:r>
-            <w:r>
-              <w:rPr>
-                <w:rtl w:val="0"/>
-              </w:rPr>
-              <w:t xml:space="preserve">quantity</w:t>
-            </w:r>
-            <w:r>
-              <w:rPr>
-                <w:rtl w:val="0"/>
-              </w:rPr>
-              <w:t xml:space="preserve">Available = 2, category = BOOKS, timesPurchased = 5] }</w:t>
+              <w:t xml:space="preserve">  "price": 120000.0,</w:t>
+            </w:r>
+          </w:p>
+          <w:p>
+            <w:pPr>
+              <w:widowControl w:val="0"/>
+              <w:spacing w:line="240" w:lineRule="auto"/>
+              <w:ind w:left="0" w:firstLine="0"/>
+              <w:rPr/>
+            </w:pPr>
+            <w:r>
+              <w:rPr>
+                <w:rtl w:val="0"/>
+              </w:rPr>
+              <w:t xml:space="preserve">  "quantity": 2,</w:t>
+            </w:r>
+          </w:p>
+          <w:p>
+            <w:pPr>
+              <w:widowControl w:val="0"/>
+              <w:spacing w:line="240" w:lineRule="auto"/>
+              <w:ind w:left="0" w:firstLine="0"/>
+              <w:rPr/>
+            </w:pPr>
+            <w:r>
+              <w:rPr>
+                <w:rtl w:val="0"/>
+              </w:rPr>
+              <w:t xml:space="preserve">  "category": "ELECTRONIC",</w:t>
+            </w:r>
+          </w:p>
+          <w:p>
+            <w:pPr>
+              <w:widowControl w:val="0"/>
+              <w:spacing w:line="240" w:lineRule="auto"/>
+              <w:ind w:left="0" w:firstLine="0"/>
+              <w:rPr/>
+            </w:pPr>
+            <w:r>
+              <w:rPr>
+                <w:rtl w:val="0"/>
+              </w:rPr>
+              <w:t xml:space="preserve">  "timesPurchased": 6</w:t>
+            </w:r>
+          </w:p>
+          <w:p>
+            <w:pPr>
+              <w:widowControl w:val="0"/>
+              <w:spacing w:line="240" w:lineRule="auto"/>
+              <w:ind w:left="0" w:firstLine="0"/>
+              <w:rPr/>
+            </w:pPr>
+            <w:r>
+              <w:rPr>
+                <w:rtl w:val="0"/>
+              </w:rPr>
+              <w:t xml:space="preserve">] [</w:t>
+            </w:r>
+          </w:p>
+          <w:p>
+            <w:pPr>
+              <w:widowControl w:val="0"/>
+              <w:spacing w:line="240" w:lineRule="auto"/>
+              <w:ind w:left="0" w:firstLine="0"/>
+              <w:rPr/>
+            </w:pPr>
+            <w:r>
+              <w:rPr>
+                <w:rtl w:val="0"/>
+              </w:rPr>
+              <w:t xml:space="preserve">  "name": "Ball",</w:t>
+            </w:r>
+          </w:p>
+          <w:p>
+            <w:pPr>
+              <w:widowControl w:val="0"/>
+              <w:spacing w:line="240" w:lineRule="auto"/>
+              <w:ind w:left="0" w:firstLine="0"/>
+              <w:rPr/>
+            </w:pPr>
+            <w:r>
+              <w:rPr>
+                <w:rtl w:val="0"/>
+              </w:rPr>
+              <w:t xml:space="preserve">  "description": "Soccer ball",</w:t>
+            </w:r>
+          </w:p>
+          <w:p>
+            <w:pPr>
+              <w:widowControl w:val="0"/>
+              <w:spacing w:line="240" w:lineRule="auto"/>
+              <w:ind w:left="0" w:firstLine="0"/>
+              <w:rPr/>
+            </w:pPr>
+            <w:r>
+              <w:rPr>
+                <w:rtl w:val="0"/>
+              </w:rPr>
+              <w:t xml:space="preserve">  "price": 200000.0,</w:t>
+            </w:r>
+          </w:p>
+          <w:p>
+            <w:pPr>
+              <w:widowControl w:val="0"/>
+              <w:spacing w:line="240" w:lineRule="auto"/>
+              <w:ind w:left="0" w:firstLine="0"/>
+              <w:rPr/>
+            </w:pPr>
+            <w:r>
+              <w:rPr>
+                <w:rtl w:val="0"/>
+              </w:rPr>
+              <w:t xml:space="preserve">  "quantity": 7,</w:t>
+            </w:r>
+          </w:p>
+          <w:p>
+            <w:pPr>
+              <w:widowControl w:val="0"/>
+              <w:spacing w:line="240" w:lineRule="auto"/>
+              <w:ind w:left="0" w:firstLine="0"/>
+              <w:rPr/>
+            </w:pPr>
+            <w:r>
+              <w:rPr>
+                <w:rtl w:val="0"/>
+              </w:rPr>
+              <w:t xml:space="preserve">  "category": "SPORTS",</w:t>
+            </w:r>
+          </w:p>
+          <w:p>
+            <w:pPr>
+              <w:widowControl w:val="0"/>
+              <w:spacing w:line="240" w:lineRule="auto"/>
+              <w:ind w:left="0" w:firstLine="0"/>
+              <w:rPr/>
+            </w:pPr>
+            <w:r>
+              <w:rPr>
+                <w:rtl w:val="0"/>
+              </w:rPr>
+              <w:t xml:space="preserve">  "timesPurchased": 4</w:t>
+            </w:r>
+          </w:p>
+          <w:p>
+            <w:pPr>
+              <w:widowControl w:val="0"/>
+              <w:spacing w:line="240" w:lineRule="auto"/>
+              <w:rPr/>
+            </w:pPr>
+            <w:r>
+              <w:rPr>
+                <w:rtl w:val="0"/>
+              </w:rPr>
+              <w:t xml:space="preserve">] [</w:t>
+            </w:r>
+          </w:p>
+          <w:p>
+            <w:pPr>
+              <w:widowControl w:val="0"/>
+              <w:spacing w:line="240" w:lineRule="auto"/>
+              <w:ind w:left="0" w:firstLine="0"/>
+              <w:rPr/>
+            </w:pPr>
+            <w:r>
+              <w:rPr>
+                <w:rtl w:val="0"/>
+              </w:rPr>
+              <w:t xml:space="preserve">  "name": "Miguel in Wonderland",</w:t>
+            </w:r>
+          </w:p>
+          <w:p>
+            <w:pPr>
+              <w:widowControl w:val="0"/>
+              <w:spacing w:line="240" w:lineRule="auto"/>
+              <w:ind w:left="0" w:firstLine="0"/>
+              <w:rPr/>
+            </w:pPr>
+            <w:r>
+              <w:rPr>
+                <w:rtl w:val="0"/>
+              </w:rPr>
+              <w:t xml:space="preserve">  "description": "An unexpected adventure awaits Miguel in wonderland. Join him on his journey.",</w:t>
+            </w:r>
+          </w:p>
+          <w:p>
+            <w:pPr>
+              <w:widowControl w:val="0"/>
+              <w:spacing w:line="240" w:lineRule="auto"/>
+              <w:ind w:left="0" w:firstLine="0"/>
+              <w:rPr/>
+            </w:pPr>
+            <w:r>
+              <w:rPr>
+                <w:rtl w:val="0"/>
+              </w:rPr>
+              <w:t xml:space="preserve">  "price": 300000.0,</w:t>
+            </w:r>
+          </w:p>
+          <w:p>
+            <w:pPr>
+              <w:widowControl w:val="0"/>
+              <w:spacing w:line="240" w:lineRule="auto"/>
+              <w:ind w:left="0" w:firstLine="0"/>
+              <w:rPr/>
+            </w:pPr>
+            <w:r>
+              <w:rPr>
+                <w:rtl w:val="0"/>
+              </w:rPr>
+              <w:t xml:space="preserve">  "quantity": 2,</w:t>
+            </w:r>
+          </w:p>
+          <w:p>
+            <w:pPr>
+              <w:widowControl w:val="0"/>
+              <w:spacing w:line="240" w:lineRule="auto"/>
+              <w:ind w:left="0" w:firstLine="0"/>
+              <w:rPr/>
+            </w:pPr>
+            <w:r>
+              <w:rPr>
+                <w:rtl w:val="0"/>
+              </w:rPr>
+              <w:t xml:space="preserve">  "category": "BOOKS",</w:t>
+            </w:r>
+          </w:p>
+          <w:p>
+            <w:pPr>
+              <w:widowControl w:val="0"/>
+              <w:spacing w:line="240" w:lineRule="auto"/>
+              <w:ind w:left="0" w:firstLine="0"/>
+              <w:rPr/>
+            </w:pPr>
+            <w:r>
+              <w:rPr>
+                <w:rtl w:val="0"/>
+              </w:rPr>
+              <w:t xml:space="preserve">  "timesPurchased": 5</w:t>
+            </w:r>
+          </w:p>
+          <w:p>
+            <w:pPr>
+              <w:widowControl w:val="0"/>
+              <w:spacing w:line="240" w:lineRule="auto"/>
+              <w:rPr/>
+            </w:pPr>
+            <w:r>
+              <w:rPr>
+                <w:rtl w:val="0"/>
+              </w:rPr>
+              <w:t xml:space="preserve">] [</w:t>
+            </w:r>
+          </w:p>
+          <w:p>
+            <w:pPr>
+              <w:widowControl w:val="0"/>
+              <w:spacing w:line="240" w:lineRule="auto"/>
+              <w:ind w:left="0" w:firstLine="0"/>
+              <w:rPr/>
+            </w:pPr>
+            <w:r>
+              <w:rPr>
+                <w:rtl w:val="0"/>
+              </w:rPr>
+              <w:t xml:space="preserve">  "name": "apple watch",</w:t>
+            </w:r>
+          </w:p>
+          <w:p>
+            <w:pPr>
+              <w:widowControl w:val="0"/>
+              <w:spacing w:line="240" w:lineRule="auto"/>
+              <w:ind w:left="0" w:firstLine="0"/>
+              <w:rPr/>
+            </w:pPr>
+            <w:r>
+              <w:rPr>
+                <w:rtl w:val="0"/>
+              </w:rPr>
+              <w:t xml:space="preserve">  "description": "Smartwatch with various features.",</w:t>
+            </w:r>
+          </w:p>
+          <w:p>
+            <w:pPr>
+              <w:widowControl w:val="0"/>
+              <w:spacing w:line="240" w:lineRule="auto"/>
+              <w:ind w:left="0" w:firstLine="0"/>
+              <w:rPr/>
+            </w:pPr>
+            <w:r>
+              <w:rPr>
+                <w:rtl w:val="0"/>
+              </w:rPr>
+              <w:t xml:space="preserve">  "price": 500000.0,</w:t>
+            </w:r>
+          </w:p>
+          <w:p>
+            <w:pPr>
+              <w:widowControl w:val="0"/>
+              <w:spacing w:line="240" w:lineRule="auto"/>
+              <w:ind w:left="0" w:firstLine="0"/>
+              <w:rPr/>
+            </w:pPr>
+            <w:r>
+              <w:rPr>
+                <w:rtl w:val="0"/>
+              </w:rPr>
+              <w:t xml:space="preserve">  "quantity": 3,</w:t>
+            </w:r>
+          </w:p>
+          <w:p>
+            <w:pPr>
+              <w:widowControl w:val="0"/>
+              <w:spacing w:line="240" w:lineRule="auto"/>
+              <w:ind w:left="0" w:firstLine="0"/>
+              <w:rPr/>
+            </w:pPr>
+            <w:r>
+              <w:rPr>
+                <w:rtl w:val="0"/>
+              </w:rPr>
+              <w:t xml:space="preserve">  "category": "ELECTRONIC",</w:t>
+            </w:r>
+          </w:p>
+          <w:p>
+            <w:pPr>
+              <w:widowControl w:val="0"/>
+              <w:spacing w:line="240" w:lineRule="auto"/>
+              <w:ind w:left="0" w:firstLine="0"/>
+              <w:rPr/>
+            </w:pPr>
+            <w:r>
+              <w:rPr>
+                <w:rtl w:val="0"/>
+              </w:rPr>
+              <w:t xml:space="preserve">  "timesPurchased": 0</w:t>
+            </w:r>
+          </w:p>
+          <w:p>
+            <w:pPr>
+              <w:widowControl w:val="0"/>
+              <w:spacing w:line="240" w:lineRule="auto"/>
+              <w:rPr/>
+            </w:pPr>
+            <w:r>
+              <w:rPr>
+                <w:rtl w:val="0"/>
+              </w:rPr>
+              <w:t xml:space="preserve">] [</w:t>
+            </w:r>
+          </w:p>
+          <w:p>
+            <w:pPr>
+              <w:widowControl w:val="0"/>
+              <w:spacing w:line="240" w:lineRule="auto"/>
+              <w:ind w:left="0" w:firstLine="0"/>
+              <w:rPr/>
+            </w:pPr>
+            <w:r>
+              <w:rPr>
+                <w:rtl w:val="0"/>
+              </w:rPr>
+              <w:t xml:space="preserve">  "name": "play state 3",</w:t>
+            </w:r>
+          </w:p>
+          <w:p>
+            <w:pPr>
+              <w:widowControl w:val="0"/>
+              <w:spacing w:line="240" w:lineRule="auto"/>
+              <w:ind w:left="0" w:firstLine="0"/>
+              <w:rPr/>
+            </w:pPr>
+            <w:r>
+              <w:rPr>
+                <w:rtl w:val="0"/>
+              </w:rPr>
+              <w:t xml:space="preserve">  "description": "Video game console with advanced graphics.",</w:t>
+            </w:r>
+          </w:p>
+          <w:p>
+            <w:pPr>
+              <w:widowControl w:val="0"/>
+              <w:spacing w:line="240" w:lineRule="auto"/>
+              <w:ind w:left="0" w:firstLine="0"/>
+              <w:rPr/>
+            </w:pPr>
+            <w:r>
+              <w:rPr>
+                <w:rtl w:val="0"/>
+              </w:rPr>
+              <w:t xml:space="preserve">  "price": 2500000.0,</w:t>
+            </w:r>
+          </w:p>
+          <w:p>
+            <w:pPr>
+              <w:widowControl w:val="0"/>
+              <w:spacing w:line="240" w:lineRule="auto"/>
+              <w:ind w:left="0" w:firstLine="0"/>
+              <w:rPr/>
+            </w:pPr>
+            <w:r>
+              <w:rPr>
+                <w:rtl w:val="0"/>
+              </w:rPr>
+              <w:t xml:space="preserve">  "quantity": 1,</w:t>
+            </w:r>
+          </w:p>
+          <w:p>
+            <w:pPr>
+              <w:widowControl w:val="0"/>
+              <w:spacing w:line="240" w:lineRule="auto"/>
+              <w:ind w:left="0" w:firstLine="0"/>
+              <w:rPr/>
+            </w:pPr>
+            <w:r>
+              <w:rPr>
+                <w:rtl w:val="0"/>
+              </w:rPr>
+              <w:t xml:space="preserve">  "category": "ELECTRONIC",</w:t>
+            </w:r>
+          </w:p>
+          <w:p>
+            <w:pPr>
+              <w:widowControl w:val="0"/>
+              <w:spacing w:line="240" w:lineRule="auto"/>
+              <w:ind w:left="0" w:firstLine="0"/>
+              <w:rPr/>
+            </w:pPr>
+            <w:r>
+              <w:rPr>
+                <w:rtl w:val="0"/>
+              </w:rPr>
+              <w:t xml:space="preserve">  "timesPurchased": 0</w:t>
+            </w:r>
+          </w:p>
+          <w:p>
+            <w:pPr>
+              <w:widowControl w:val="0"/>
+              <w:spacing w:line="240" w:lineRule="auto"/>
+              <w:rPr/>
+            </w:pPr>
+            <w:r>
+              <w:rPr>
+                <w:rtl w:val="0"/>
+              </w:rPr>
+              <w:t xml:space="preserve">] [</w:t>
+            </w:r>
+          </w:p>
+          <w:p>
+            <w:pPr>
+              <w:widowControl w:val="0"/>
+              <w:spacing w:line="240" w:lineRule="auto"/>
+              <w:ind w:left="0" w:firstLine="0"/>
+              <w:rPr/>
+            </w:pPr>
+            <w:r>
+              <w:rPr>
+                <w:rtl w:val="0"/>
+              </w:rPr>
+              <w:t xml:space="preserve">  "name": "wood chair",</w:t>
+            </w:r>
+          </w:p>
+          <w:p>
+            <w:pPr>
+              <w:widowControl w:val="0"/>
+              <w:spacing w:line="240" w:lineRule="auto"/>
+              <w:ind w:left="0" w:firstLine="0"/>
+              <w:rPr/>
+            </w:pPr>
+            <w:r>
+              <w:rPr>
+                <w:rtl w:val="0"/>
+              </w:rPr>
+              <w:t xml:space="preserve">  "description": "Comfortable chair made of solid wood.",</w:t>
+            </w:r>
+          </w:p>
+          <w:p>
+            <w:pPr>
+              <w:widowControl w:val="0"/>
+              <w:spacing w:line="240" w:lineRule="auto"/>
+              <w:ind w:left="0" w:firstLine="0"/>
+              <w:rPr/>
+            </w:pPr>
+            <w:r>
+              <w:rPr>
+                <w:rtl w:val="0"/>
+              </w:rPr>
+              <w:t xml:space="preserve">  "price": 100000,</w:t>
+            </w:r>
+          </w:p>
+          <w:p>
+            <w:pPr>
+              <w:widowControl w:val="0"/>
+              <w:spacing w:line="240" w:lineRule="auto"/>
+              <w:ind w:left="0" w:firstLine="0"/>
+              <w:rPr/>
+            </w:pPr>
+            <w:r>
+              <w:rPr>
+                <w:rtl w:val="0"/>
+              </w:rPr>
+              <w:t xml:space="preserve">  "quantity": 8,</w:t>
+            </w:r>
+          </w:p>
+          <w:p>
+            <w:pPr>
+              <w:widowControl w:val="0"/>
+              <w:spacing w:line="240" w:lineRule="auto"/>
+              <w:ind w:left="0" w:firstLine="0"/>
+              <w:rPr/>
+            </w:pPr>
+            <w:r>
+              <w:rPr>
+                <w:rtl w:val="0"/>
+              </w:rPr>
+              <w:t xml:space="preserve">  "category": "BEAUTY",</w:t>
+            </w:r>
+          </w:p>
+          <w:p>
+            <w:pPr>
+              <w:widowControl w:val="0"/>
+              <w:spacing w:line="240" w:lineRule="auto"/>
+              <w:ind w:left="0" w:firstLine="0"/>
+              <w:rPr/>
+            </w:pPr>
+            <w:r>
+              <w:rPr>
+                <w:rtl w:val="0"/>
+              </w:rPr>
+              <w:t xml:space="preserve">  "timesPurchased": 0</w:t>
+            </w:r>
+          </w:p>
+          <w:p>
+            <w:pPr>
+              <w:widowControl w:val="0"/>
+              <w:spacing w:line="240" w:lineRule="auto"/>
+              <w:rPr/>
+            </w:pPr>
+            <w:r>
+              <w:rPr>
+                <w:rtl w:val="0"/>
+              </w:rPr>
+              <w:t xml:space="preserve">] [</w:t>
+            </w:r>
+          </w:p>
+          <w:p>
+            <w:pPr>
+              <w:widowControl w:val="0"/>
+              <w:spacing w:line="240" w:lineRule="auto"/>
+              <w:ind w:left="0" w:firstLine="0"/>
+              <w:rPr/>
+            </w:pPr>
+            <w:r>
+              <w:rPr>
+                <w:rtl w:val="0"/>
+              </w:rPr>
+              <w:t xml:space="preserve">  "name": "wood table",</w:t>
+            </w:r>
+          </w:p>
+          <w:p>
+            <w:pPr>
+              <w:widowControl w:val="0"/>
+              <w:spacing w:line="240" w:lineRule="auto"/>
+              <w:ind w:left="0" w:firstLine="0"/>
+              <w:rPr/>
+            </w:pPr>
+            <w:r>
+              <w:rPr>
+                <w:rtl w:val="0"/>
+              </w:rPr>
+              <w:t xml:space="preserve">  "description": "Sturdy table made of high-quality wood.",</w:t>
+            </w:r>
+          </w:p>
+          <w:p>
+            <w:pPr>
+              <w:widowControl w:val="0"/>
+              <w:spacing w:line="240" w:lineRule="auto"/>
+              <w:ind w:left="0" w:firstLine="0"/>
+              <w:rPr/>
+            </w:pPr>
+            <w:r>
+              <w:rPr>
+                <w:rtl w:val="0"/>
+              </w:rPr>
+              <w:t xml:space="preserve">  "price": 250000,</w:t>
+            </w:r>
+          </w:p>
+          <w:p>
+            <w:pPr>
+              <w:widowControl w:val="0"/>
+              <w:spacing w:line="240" w:lineRule="auto"/>
+              <w:ind w:left="0" w:firstLine="0"/>
+              <w:rPr/>
+            </w:pPr>
+            <w:r>
+              <w:rPr>
+                <w:rtl w:val="0"/>
+              </w:rPr>
+              <w:t xml:space="preserve">  "quantity": 3,</w:t>
+            </w:r>
+          </w:p>
+          <w:p>
+            <w:pPr>
+              <w:widowControl w:val="0"/>
+              <w:spacing w:line="240" w:lineRule="auto"/>
+              <w:ind w:left="0" w:firstLine="0"/>
+              <w:rPr/>
+            </w:pPr>
+            <w:r>
+              <w:rPr>
+                <w:rtl w:val="0"/>
+              </w:rPr>
+              <w:t xml:space="preserve">  "category": "BEAUTY",</w:t>
+            </w:r>
+          </w:p>
+          <w:p>
+            <w:pPr>
+              <w:widowControl w:val="0"/>
+              <w:spacing w:line="240" w:lineRule="auto"/>
+              <w:ind w:left="0" w:firstLine="0"/>
+              <w:rPr/>
+            </w:pPr>
+            <w:r>
+              <w:rPr>
+                <w:rtl w:val="0"/>
+              </w:rPr>
+              <w:t xml:space="preserve">  "timesPurchased": 0</w:t>
+            </w:r>
+          </w:p>
+          <w:p>
+            <w:pPr>
+              <w:widowControl w:val="0"/>
+              <w:spacing w:line="240" w:lineRule="auto"/>
+              <w:rPr/>
+            </w:pPr>
+            <w:r>
+              <w:rPr>
+                <w:rtl w:val="0"/>
+              </w:rPr>
+              <w:t xml:space="preserve">] [</w:t>
+            </w:r>
+          </w:p>
+          <w:p>
+            <w:pPr>
+              <w:widowControl w:val="0"/>
+              <w:spacing w:line="240" w:lineRule="auto"/>
+              <w:ind w:left="0" w:firstLine="0"/>
+              <w:rPr/>
+            </w:pPr>
+            <w:r>
+              <w:rPr>
+                <w:rtl w:val="0"/>
+              </w:rPr>
+              <w:t xml:space="preserve">  "name": "HD laptop",</w:t>
+            </w:r>
+          </w:p>
+          <w:p>
+            <w:pPr>
+              <w:widowControl w:val="0"/>
+              <w:spacing w:line="240" w:lineRule="auto"/>
+              <w:ind w:left="0" w:firstLine="0"/>
+              <w:rPr/>
+            </w:pPr>
+            <w:r>
+              <w:rPr>
+                <w:rtl w:val="0"/>
+              </w:rPr>
+              <w:t xml:space="preserve">  "description": "Intel Core, 2 Ram, 500GB HDD",</w:t>
+            </w:r>
+          </w:p>
+          <w:p>
+            <w:pPr>
+              <w:widowControl w:val="0"/>
+              <w:spacing w:line="240" w:lineRule="auto"/>
+              <w:ind w:left="0" w:firstLine="0"/>
+              <w:rPr/>
+            </w:pPr>
+            <w:r>
+              <w:rPr>
+                <w:rtl w:val="0"/>
+              </w:rPr>
+              <w:t xml:space="preserve">  "price": 1200000,</w:t>
+            </w:r>
+          </w:p>
+          <w:p>
+            <w:pPr>
+              <w:widowControl w:val="0"/>
+              <w:spacing w:line="240" w:lineRule="auto"/>
+              <w:ind w:left="0" w:firstLine="0"/>
+              <w:rPr/>
+            </w:pPr>
+            <w:r>
+              <w:rPr>
+                <w:rtl w:val="0"/>
+              </w:rPr>
+              <w:t xml:space="preserve">  "quantity": 2,</w:t>
+            </w:r>
+          </w:p>
+          <w:p>
+            <w:pPr>
+              <w:widowControl w:val="0"/>
+              <w:spacing w:line="240" w:lineRule="auto"/>
+              <w:ind w:left="0" w:firstLine="0"/>
+              <w:rPr/>
+            </w:pPr>
+            <w:r>
+              <w:rPr>
+                <w:rtl w:val="0"/>
+              </w:rPr>
+              <w:t xml:space="preserve">  "category": "ELECTRONIC",</w:t>
+            </w:r>
+          </w:p>
+          <w:p>
+            <w:pPr>
+              <w:widowControl w:val="0"/>
+              <w:spacing w:line="240" w:lineRule="auto"/>
+              <w:ind w:left="0" w:firstLine="0"/>
+              <w:rPr/>
+            </w:pPr>
+            <w:r>
+              <w:rPr>
+                <w:rtl w:val="0"/>
+              </w:rPr>
+              <w:t xml:space="preserve">  "timesPurchased": 0</w:t>
+            </w:r>
+          </w:p>
+          <w:p>
+            <w:pPr>
+              <w:widowControl w:val="0"/>
+              <w:spacing w:line="240" w:lineRule="auto"/>
+              <w:ind w:left="0" w:firstLine="0"/>
+              <w:rPr/>
+            </w:pPr>
+            <w:r>
+              <w:rPr>
+                <w:rtl w:val="0"/>
+              </w:rPr>
+              <w:t xml:space="preserve">}</w:t>
             </w:r>
           </w:p>
         </w:tc>
@@ -13731,12 +14404,13 @@
               <w:rPr>
                 <w:rtl w:val="0"/>
               </w:rPr>
-              <w:t xml:space="preserve">setupStage1</w:t>
-            </w:r>
-            <w:r>
-              <w:rPr>
-                <w:rtl w:val="0"/>
-              </w:rPr>
+              <w:t xml:space="preserve">setupStage</w:t>
+            </w:r>
+            <w:r>
+              <w:rPr>
+                <w:rtl w:val="0"/>
+              </w:rPr>
+              <w:t xml:space="preserve">2</w:t>
             </w:r>
           </w:p>
         </w:tc>
@@ -13862,12 +14536,13 @@
               <w:rPr>
                 <w:rtl w:val="0"/>
               </w:rPr>
-              <w:t xml:space="preserve">setupStage1</w:t>
-            </w:r>
-            <w:r>
-              <w:rPr>
-                <w:rtl w:val="0"/>
-              </w:rPr>
+              <w:t xml:space="preserve">setupStage</w:t>
+            </w:r>
+            <w:r>
+              <w:rPr>
+                <w:rtl w:val="0"/>
+              </w:rPr>
+              <w:t xml:space="preserve">2</w:t>
             </w:r>
           </w:p>
         </w:tc>
@@ -14249,12 +14924,13 @@
               <w:rPr>
                 <w:rtl w:val="0"/>
               </w:rPr>
-              <w:t xml:space="preserve">setupStage1</w:t>
-            </w:r>
-            <w:r>
-              <w:rPr>
-                <w:rtl w:val="0"/>
-              </w:rPr>
+              <w:t xml:space="preserve">setupStage</w:t>
+            </w:r>
+            <w:r>
+              <w:rPr>
+                <w:rtl w:val="0"/>
+              </w:rPr>
+              <w:t xml:space="preserve">2</w:t>
             </w:r>
           </w:p>
         </w:tc>
@@ -14380,12 +15056,13 @@
               <w:rPr>
                 <w:rtl w:val="0"/>
               </w:rPr>
-              <w:t xml:space="preserve">setupStage1</w:t>
-            </w:r>
-            <w:r>
-              <w:rPr>
-                <w:rtl w:val="0"/>
-              </w:rPr>
+              <w:t xml:space="preserve">setupStage</w:t>
+            </w:r>
+            <w:r>
+              <w:rPr>
+                <w:rtl w:val="0"/>
+              </w:rPr>
+              <w:t xml:space="preserve">2</w:t>
             </w:r>
           </w:p>
         </w:tc>
@@ -17801,7 +18478,7 @@
               <w:rPr>
                 <w:rtl w:val="0"/>
               </w:rPr>
-              <w:t xml:space="preserve">searchVariable = 2 (price)</w:t>
+              <w:t xml:space="preserve">searchVariable = “price”</w:t>
             </w:r>
           </w:p>
           <w:p>
@@ -17849,7 +18526,169 @@
               <w:rPr>
                 <w:rtl w:val="0"/>
               </w:rPr>
-              <w:t xml:space="preserve">A list with 3 products is returned.</w:t>
+              <w:t xml:space="preserve">A list with all the products added to the productsList is returned.</w:t>
+            </w:r>
+          </w:p>
+        </w:tc>
+      </w:tr>
+      <w:tr>
+        <w:trPr>
+          <w:cantSplit w:val="0"/>
+          <w:tblHeader w:val="0"/>
+        </w:trPr>
+        <w:tc>
+          <w:tcPr>
+            <w:shd w:fill="auto" w:val="clear"/>
+            <w:tcMar>
+              <w:top w:w="100.0" w:type="dxa"/>
+              <w:left w:w="100.0" w:type="dxa"/>
+              <w:bottom w:w="100.0" w:type="dxa"/>
+              <w:right w:w="100.0" w:type="dxa"/>
+            </w:tcMar>
+            <w:vAlign w:val="center"/>
+          </w:tcPr>
+          <w:p>
+            <w:pPr>
+              <w:widowControl w:val="0"/>
+              <w:rPr/>
+            </w:pPr>
+            <w:r>
+              <w:rPr>
+                <w:rtl w:val="0"/>
+              </w:rPr>
+              <w:t xml:space="preserve">Search</w:t>
+            </w:r>
+          </w:p>
+        </w:tc>
+        <w:tc>
+          <w:tcPr>
+            <w:shd w:fill="auto" w:val="clear"/>
+            <w:tcMar>
+              <w:top w:w="100.0" w:type="dxa"/>
+              <w:left w:w="100.0" w:type="dxa"/>
+              <w:bottom w:w="100.0" w:type="dxa"/>
+              <w:right w:w="100.0" w:type="dxa"/>
+            </w:tcMar>
+            <w:vAlign w:val="center"/>
+          </w:tcPr>
+          <w:p>
+            <w:pPr>
+              <w:widowControl w:val="0"/>
+              <w:rPr/>
+            </w:pPr>
+            <w:r>
+              <w:rPr>
+                <w:rtl w:val="0"/>
+              </w:rPr>
+              <w:t xml:space="preserve">searchByRange</w:t>
+            </w:r>
+          </w:p>
+        </w:tc>
+        <w:tc>
+          <w:tcPr>
+            <w:shd w:fill="auto" w:val="clear"/>
+            <w:tcMar>
+              <w:top w:w="100.0" w:type="dxa"/>
+              <w:left w:w="100.0" w:type="dxa"/>
+              <w:bottom w:w="100.0" w:type="dxa"/>
+              <w:right w:w="100.0" w:type="dxa"/>
+            </w:tcMar>
+            <w:vAlign w:val="center"/>
+          </w:tcPr>
+          <w:p>
+            <w:pPr>
+              <w:widowControl w:val="0"/>
+              <w:rPr/>
+            </w:pPr>
+            <w:r>
+              <w:rPr>
+                <w:rtl w:val="0"/>
+              </w:rPr>
+              <w:t xml:space="preserve">setupStage1</w:t>
+            </w:r>
+          </w:p>
+        </w:tc>
+        <w:tc>
+          <w:tcPr>
+            <w:shd w:fill="auto" w:val="clear"/>
+            <w:tcMar>
+              <w:top w:w="100.0" w:type="dxa"/>
+              <w:left w:w="100.0" w:type="dxa"/>
+              <w:bottom w:w="100.0" w:type="dxa"/>
+              <w:right w:w="100.0" w:type="dxa"/>
+            </w:tcMar>
+            <w:vAlign w:val="center"/>
+          </w:tcPr>
+          <w:p>
+            <w:pPr>
+              <w:spacing w:line="240" w:lineRule="auto"/>
+              <w:rPr/>
+            </w:pPr>
+            <w:r>
+              <w:rPr>
+                <w:rtl w:val="0"/>
+              </w:rPr>
+              <w:t xml:space="preserve">products = productsList &amp; </w:t>
+            </w:r>
+          </w:p>
+          <w:p>
+            <w:pPr>
+              <w:spacing w:line="240" w:lineRule="auto"/>
+              <w:rPr/>
+            </w:pPr>
+            <w:r>
+              <w:rPr>
+                <w:rtl w:val="0"/>
+              </w:rPr>
+              <w:t xml:space="preserve">searchVariable = “price”</w:t>
+            </w:r>
+          </w:p>
+          <w:p>
+            <w:pPr>
+              <w:spacing w:line="240" w:lineRule="auto"/>
+              <w:rPr/>
+            </w:pPr>
+            <w:r>
+              <w:rPr>
+                <w:rtl w:val="0"/>
+              </w:rPr>
+              <w:t xml:space="preserve">min = 200000.0&amp; </w:t>
+            </w:r>
+          </w:p>
+          <w:p>
+            <w:pPr>
+              <w:spacing w:line="240" w:lineRule="auto"/>
+              <w:rPr/>
+            </w:pPr>
+            <w:r>
+              <w:rPr>
+                <w:rtl w:val="0"/>
+              </w:rPr>
+              <w:t xml:space="preserve">max  = 300000.0</w:t>
+            </w:r>
+          </w:p>
+        </w:tc>
+        <w:tc>
+          <w:tcPr>
+            <w:shd w:fill="auto" w:val="clear"/>
+            <w:tcMar>
+              <w:top w:w="100.0" w:type="dxa"/>
+              <w:left w:w="100.0" w:type="dxa"/>
+              <w:bottom w:w="100.0" w:type="dxa"/>
+              <w:right w:w="100.0" w:type="dxa"/>
+            </w:tcMar>
+            <w:vAlign w:val="center"/>
+          </w:tcPr>
+          <w:p>
+            <w:pPr>
+              <w:widowControl w:val="0"/>
+              <w:rPr/>
+            </w:pPr>
+            <w:r>
+              <w:rPr>
+                <w:rtl w:val="0"/>
+              </w:rPr>
+              <w:t xml:space="preserve">A list with three products is returned. It contains the products with name “Ball”, “wood table” and "Miguel in Wonderland".</w:t>
             </w:r>
           </w:p>
         </w:tc>
@@ -18929,7 +19768,169 @@
               <w:rPr>
                 <w:rtl w:val="0"/>
               </w:rPr>
-              <w:t xml:space="preserve">A list with two products is returned.</w:t>
+              <w:t xml:space="preserve">A list with one product is returned. It only contains the “Cboc two” product.</w:t>
+            </w:r>
+          </w:p>
+        </w:tc>
+      </w:tr>
+      <w:tr>
+        <w:trPr>
+          <w:cantSplit w:val="0"/>
+          <w:tblHeader w:val="0"/>
+        </w:trPr>
+        <w:tc>
+          <w:tcPr>
+            <w:shd w:fill="auto" w:val="clear"/>
+            <w:tcMar>
+              <w:top w:w="100.0" w:type="dxa"/>
+              <w:left w:w="100.0" w:type="dxa"/>
+              <w:bottom w:w="100.0" w:type="dxa"/>
+              <w:right w:w="100.0" w:type="dxa"/>
+            </w:tcMar>
+            <w:vAlign w:val="center"/>
+          </w:tcPr>
+          <w:p>
+            <w:pPr>
+              <w:widowControl w:val="0"/>
+              <w:rPr/>
+            </w:pPr>
+            <w:r>
+              <w:rPr>
+                <w:rtl w:val="0"/>
+              </w:rPr>
+              <w:t xml:space="preserve">Seacrh</w:t>
+            </w:r>
+          </w:p>
+        </w:tc>
+        <w:tc>
+          <w:tcPr>
+            <w:shd w:fill="auto" w:val="clear"/>
+            <w:tcMar>
+              <w:top w:w="100.0" w:type="dxa"/>
+              <w:left w:w="100.0" w:type="dxa"/>
+              <w:bottom w:w="100.0" w:type="dxa"/>
+              <w:right w:w="100.0" w:type="dxa"/>
+            </w:tcMar>
+            <w:vAlign w:val="center"/>
+          </w:tcPr>
+          <w:p>
+            <w:pPr>
+              <w:widowControl w:val="0"/>
+              <w:rPr/>
+            </w:pPr>
+            <w:r>
+              <w:rPr>
+                <w:rtl w:val="0"/>
+              </w:rPr>
+              <w:t xml:space="preserve">searchByInterval</w:t>
+            </w:r>
+          </w:p>
+        </w:tc>
+        <w:tc>
+          <w:tcPr>
+            <w:shd w:fill="auto" w:val="clear"/>
+            <w:tcMar>
+              <w:top w:w="100.0" w:type="dxa"/>
+              <w:left w:w="100.0" w:type="dxa"/>
+              <w:bottom w:w="100.0" w:type="dxa"/>
+              <w:right w:w="100.0" w:type="dxa"/>
+            </w:tcMar>
+            <w:vAlign w:val="center"/>
+          </w:tcPr>
+          <w:p>
+            <w:pPr>
+              <w:widowControl w:val="0"/>
+              <w:rPr/>
+            </w:pPr>
+            <w:r>
+              <w:rPr>
+                <w:rtl w:val="0"/>
+              </w:rPr>
+              <w:t xml:space="preserve">setupStage1</w:t>
+            </w:r>
+          </w:p>
+        </w:tc>
+        <w:tc>
+          <w:tcPr>
+            <w:shd w:fill="auto" w:val="clear"/>
+            <w:tcMar>
+              <w:top w:w="100.0" w:type="dxa"/>
+              <w:left w:w="100.0" w:type="dxa"/>
+              <w:bottom w:w="100.0" w:type="dxa"/>
+              <w:right w:w="100.0" w:type="dxa"/>
+            </w:tcMar>
+            <w:vAlign w:val="center"/>
+          </w:tcPr>
+          <w:p>
+            <w:pPr>
+              <w:spacing w:line="240" w:lineRule="auto"/>
+              <w:rPr/>
+            </w:pPr>
+            <w:r>
+              <w:rPr>
+                <w:rtl w:val="0"/>
+              </w:rPr>
+              <w:t xml:space="preserve">products = productsList,</w:t>
+            </w:r>
+          </w:p>
+          <w:p>
+            <w:pPr>
+              <w:spacing w:line="240" w:lineRule="auto"/>
+              <w:rPr/>
+            </w:pPr>
+            <w:r>
+              <w:rPr>
+                <w:rtl w:val="0"/>
+              </w:rPr>
+              <w:t xml:space="preserve">searchVariable = “name”</w:t>
+            </w:r>
+          </w:p>
+          <w:p>
+            <w:pPr>
+              <w:spacing w:line="240" w:lineRule="auto"/>
+              <w:rPr/>
+            </w:pPr>
+            <w:r>
+              <w:rPr>
+                <w:rtl w:val="0"/>
+              </w:rPr>
+              <w:t xml:space="preserve">prefix = “C”;</w:t>
+            </w:r>
+          </w:p>
+          <w:p>
+            <w:pPr>
+              <w:spacing w:line="240" w:lineRule="auto"/>
+              <w:rPr/>
+            </w:pPr>
+            <w:r>
+              <w:rPr>
+                <w:rtl w:val="0"/>
+              </w:rPr>
+              <w:t xml:space="preserve">suffix = “P”;</w:t>
+            </w:r>
+          </w:p>
+        </w:tc>
+        <w:tc>
+          <w:tcPr>
+            <w:shd w:fill="auto" w:val="clear"/>
+            <w:tcMar>
+              <w:top w:w="100.0" w:type="dxa"/>
+              <w:left w:w="100.0" w:type="dxa"/>
+              <w:bottom w:w="100.0" w:type="dxa"/>
+              <w:right w:w="100.0" w:type="dxa"/>
+            </w:tcMar>
+            <w:vAlign w:val="center"/>
+          </w:tcPr>
+          <w:p>
+            <w:pPr>
+              <w:widowControl w:val="0"/>
+              <w:rPr/>
+            </w:pPr>
+            <w:r>
+              <w:rPr>
+                <w:rtl w:val="0"/>
+              </w:rPr>
+              <w:t xml:space="preserve">A list with three products is returned. It contains the products with name “Cboc two”, “HD laptop” and "Miguel in Wonderland".</w:t>
             </w:r>
           </w:p>
         </w:tc>

</xml_diff>

<commit_message>
Implementation of requirement 9 tests
</commit_message>
<xml_diff>
--- a/docs/Requirements analysis - IT2.docx
+++ b/docs/Requirements analysis - IT2.docx
@@ -8188,19 +8188,17 @@
         </w:tc>
         <w:tc>
           <w:tcPr>
+            <w:shd w:fill="cccccc" w:val="clear"/>
             <w:vAlign w:val="center"/>
           </w:tcPr>
           <w:p>
             <w:pPr>
               <w:spacing w:line="240" w:lineRule="auto"/>
               <w:jc w:val="center"/>
-              <w:rPr>
-                <w:shd w:fill="b7b7b7" w:val="clear"/>
-              </w:rPr>
-            </w:pPr>
-            <w:r>
-              <w:rPr>
-                <w:shd w:fill="b7b7b7" w:val="clear"/>
+              <w:rPr/>
+            </w:pPr>
+            <w:r>
+              <w:rPr>
                 <w:rtl w:val="0"/>
               </w:rPr>
               <w:t xml:space="preserve">none</w:t>
@@ -8209,19 +8207,17 @@
         </w:tc>
         <w:tc>
           <w:tcPr>
+            <w:shd w:fill="cccccc" w:val="clear"/>
             <w:vAlign w:val="center"/>
           </w:tcPr>
           <w:p>
             <w:pPr>
               <w:spacing w:line="240" w:lineRule="auto"/>
               <w:jc w:val="center"/>
-              <w:rPr>
-                <w:shd w:fill="b7b7b7" w:val="clear"/>
-              </w:rPr>
-            </w:pPr>
-            <w:r>
-              <w:rPr>
-                <w:shd w:fill="b7b7b7" w:val="clear"/>
+              <w:rPr/>
+            </w:pPr>
+            <w:r>
+              <w:rPr>
                 <w:rtl w:val="0"/>
               </w:rPr>
               <w:t xml:space="preserve">none</w:t>
@@ -8230,18 +8226,16 @@
         </w:tc>
         <w:tc>
           <w:tcPr>
-            <w:vAlign w:val="center"/>
-          </w:tcPr>
-          <w:p>
-            <w:pPr>
-              <w:spacing w:line="240" w:lineRule="auto"/>
-              <w:rPr>
-                <w:shd w:fill="b7b7b7" w:val="clear"/>
-              </w:rPr>
-            </w:pPr>
-            <w:r>
-              <w:rPr>
-                <w:shd w:fill="b7b7b7" w:val="clear"/>
+            <w:shd w:fill="cccccc" w:val="clear"/>
+            <w:vAlign w:val="center"/>
+          </w:tcPr>
+          <w:p>
+            <w:pPr>
+              <w:spacing w:line="240" w:lineRule="auto"/>
+              <w:rPr/>
+            </w:pPr>
+            <w:r>
+              <w:rPr>
                 <w:rtl w:val="0"/>
               </w:rPr>
               <w:t xml:space="preserve">none</w:t>
@@ -9950,7 +9944,6 @@
         </w:trPr>
         <w:tc>
           <w:tcPr>
-            <w:shd w:fill="auto" w:val="clear"/>
             <w:tcMar>
               <w:top w:w="100.0" w:type="dxa"/>
               <w:left w:w="100.0" w:type="dxa"/>
@@ -9975,13 +9968,12 @@
               <w:rPr>
                 <w:rtl w:val="0"/>
               </w:rPr>
-              <w:t xml:space="preserve">2</w:t>
-            </w:r>
-          </w:p>
-        </w:tc>
-        <w:tc>
-          <w:tcPr>
-            <w:shd w:fill="auto" w:val="clear"/>
+              <w:t xml:space="preserve">1</w:t>
+            </w:r>
+          </w:p>
+        </w:tc>
+        <w:tc>
+          <w:tcPr>
             <w:tcMar>
               <w:top w:w="100.0" w:type="dxa"/>
               <w:left w:w="100.0" w:type="dxa"/>
@@ -10000,13 +9992,23 @@
               <w:rPr>
                 <w:rtl w:val="0"/>
               </w:rPr>
-              <w:t xml:space="preserve">StoreTest</w:t>
-            </w:r>
-          </w:p>
-        </w:tc>
-        <w:tc>
-          <w:tcPr>
-            <w:shd w:fill="auto" w:val="clear"/>
+              <w:t xml:space="preserve">S</w:t>
+            </w:r>
+            <w:r>
+              <w:rPr>
+                <w:rtl w:val="0"/>
+              </w:rPr>
+              <w:t xml:space="preserve">earcherTest</w:t>
+            </w:r>
+            <w:r>
+              <w:rPr>
+                <w:rtl w:val="0"/>
+              </w:rPr>
+            </w:r>
+          </w:p>
+        </w:tc>
+        <w:tc>
+          <w:tcPr>
             <w:tcMar>
               <w:top w:w="100.0" w:type="dxa"/>
               <w:left w:w="100.0" w:type="dxa"/>
@@ -10019,18 +10021,792 @@
             <w:pPr>
               <w:widowControl w:val="0"/>
               <w:spacing w:line="240" w:lineRule="auto"/>
-              <w:rPr/>
-            </w:pPr>
-            <w:r>
-              <w:rPr>
-                <w:rtl w:val="0"/>
-              </w:rPr>
-              <w:t xml:space="preserve">Initialize a Store object called “store”. (Previously, a JSON file with 3 products and 2 orders must have been placed in the directory where the project data is stored.)</w:t>
-            </w:r>
-            <w:r>
-              <w:rPr>
-                <w:rtl w:val="0"/>
-              </w:rPr>
+              <w:ind w:left="0" w:firstLine="0"/>
+              <w:rPr/>
+            </w:pPr>
+            <w:r>
+              <w:rPr>
+                <w:rtl w:val="0"/>
+              </w:rPr>
+              <w:t xml:space="preserve">The objects of the Searcher class are initialized. Also, an ArrayList called ‘productsList’ with three objects of the Product class is created: {</w:t>
+            </w:r>
+          </w:p>
+          <w:p>
+            <w:pPr>
+              <w:widowControl w:val="0"/>
+              <w:spacing w:line="240" w:lineRule="auto"/>
+              <w:ind w:left="0" w:firstLine="0"/>
+              <w:rPr/>
+            </w:pPr>
+            <w:r>
+              <w:rPr>
+                <w:rtl w:val="0"/>
+              </w:rPr>
+              <w:t xml:space="preserve">  ["name": "Cboc Two",</w:t>
+            </w:r>
+          </w:p>
+          <w:p>
+            <w:pPr>
+              <w:widowControl w:val="0"/>
+              <w:spacing w:line="240" w:lineRule="auto"/>
+              <w:ind w:left="0" w:firstLine="0"/>
+              <w:rPr/>
+            </w:pPr>
+            <w:r>
+              <w:rPr>
+                <w:rtl w:val="0"/>
+              </w:rPr>
+              <w:t xml:space="preserve">  "description": "An incredible video game console.",</w:t>
+            </w:r>
+          </w:p>
+          <w:p>
+            <w:pPr>
+              <w:widowControl w:val="0"/>
+              <w:spacing w:line="240" w:lineRule="auto"/>
+              <w:ind w:left="0" w:firstLine="0"/>
+              <w:rPr/>
+            </w:pPr>
+            <w:r>
+              <w:rPr>
+                <w:rtl w:val="0"/>
+              </w:rPr>
+              <w:t xml:space="preserve">  "price": 120000.0,</w:t>
+            </w:r>
+          </w:p>
+          <w:p>
+            <w:pPr>
+              <w:widowControl w:val="0"/>
+              <w:spacing w:line="240" w:lineRule="auto"/>
+              <w:ind w:left="0" w:firstLine="0"/>
+              <w:rPr/>
+            </w:pPr>
+            <w:r>
+              <w:rPr>
+                <w:rtl w:val="0"/>
+              </w:rPr>
+              <w:t xml:space="preserve">  "quantity": 2,</w:t>
+            </w:r>
+          </w:p>
+          <w:p>
+            <w:pPr>
+              <w:widowControl w:val="0"/>
+              <w:spacing w:line="240" w:lineRule="auto"/>
+              <w:ind w:left="0" w:firstLine="0"/>
+              <w:rPr/>
+            </w:pPr>
+            <w:r>
+              <w:rPr>
+                <w:rtl w:val="0"/>
+              </w:rPr>
+              <w:t xml:space="preserve">  "category": "ELECTRONIC",</w:t>
+            </w:r>
+          </w:p>
+          <w:p>
+            <w:pPr>
+              <w:widowControl w:val="0"/>
+              <w:spacing w:line="240" w:lineRule="auto"/>
+              <w:ind w:left="0" w:firstLine="0"/>
+              <w:rPr/>
+            </w:pPr>
+            <w:r>
+              <w:rPr>
+                <w:rtl w:val="0"/>
+              </w:rPr>
+              <w:t xml:space="preserve">  "timesPurchased": 6</w:t>
+            </w:r>
+          </w:p>
+          <w:p>
+            <w:pPr>
+              <w:widowControl w:val="0"/>
+              <w:spacing w:line="240" w:lineRule="auto"/>
+              <w:ind w:left="0" w:firstLine="0"/>
+              <w:rPr/>
+            </w:pPr>
+            <w:r>
+              <w:rPr>
+                <w:rtl w:val="0"/>
+              </w:rPr>
+              <w:t xml:space="preserve">] [</w:t>
+            </w:r>
+          </w:p>
+          <w:p>
+            <w:pPr>
+              <w:widowControl w:val="0"/>
+              <w:spacing w:line="240" w:lineRule="auto"/>
+              <w:ind w:left="0" w:firstLine="0"/>
+              <w:rPr/>
+            </w:pPr>
+            <w:r>
+              <w:rPr>
+                <w:rtl w:val="0"/>
+              </w:rPr>
+              <w:t xml:space="preserve">  "name": "Ball",</w:t>
+            </w:r>
+          </w:p>
+          <w:p>
+            <w:pPr>
+              <w:widowControl w:val="0"/>
+              <w:spacing w:line="240" w:lineRule="auto"/>
+              <w:ind w:left="0" w:firstLine="0"/>
+              <w:rPr/>
+            </w:pPr>
+            <w:r>
+              <w:rPr>
+                <w:rtl w:val="0"/>
+              </w:rPr>
+              <w:t xml:space="preserve">  "description": "Soccer ball",</w:t>
+            </w:r>
+          </w:p>
+          <w:p>
+            <w:pPr>
+              <w:widowControl w:val="0"/>
+              <w:spacing w:line="240" w:lineRule="auto"/>
+              <w:ind w:left="0" w:firstLine="0"/>
+              <w:rPr/>
+            </w:pPr>
+            <w:r>
+              <w:rPr>
+                <w:rtl w:val="0"/>
+              </w:rPr>
+              <w:t xml:space="preserve">  "price": 200000.0,</w:t>
+            </w:r>
+          </w:p>
+          <w:p>
+            <w:pPr>
+              <w:widowControl w:val="0"/>
+              <w:spacing w:line="240" w:lineRule="auto"/>
+              <w:ind w:left="0" w:firstLine="0"/>
+              <w:rPr/>
+            </w:pPr>
+            <w:r>
+              <w:rPr>
+                <w:rtl w:val="0"/>
+              </w:rPr>
+              <w:t xml:space="preserve">  "quantity": 7,</w:t>
+            </w:r>
+          </w:p>
+          <w:p>
+            <w:pPr>
+              <w:widowControl w:val="0"/>
+              <w:spacing w:line="240" w:lineRule="auto"/>
+              <w:ind w:left="0" w:firstLine="0"/>
+              <w:rPr/>
+            </w:pPr>
+            <w:r>
+              <w:rPr>
+                <w:rtl w:val="0"/>
+              </w:rPr>
+              <w:t xml:space="preserve">  "category": "SPORTS",</w:t>
+            </w:r>
+          </w:p>
+          <w:p>
+            <w:pPr>
+              <w:widowControl w:val="0"/>
+              <w:spacing w:line="240" w:lineRule="auto"/>
+              <w:ind w:left="0" w:firstLine="0"/>
+              <w:rPr/>
+            </w:pPr>
+            <w:r>
+              <w:rPr>
+                <w:rtl w:val="0"/>
+              </w:rPr>
+              <w:t xml:space="preserve">  "timesPurchased": 4</w:t>
+            </w:r>
+          </w:p>
+          <w:p>
+            <w:pPr>
+              <w:widowControl w:val="0"/>
+              <w:spacing w:line="240" w:lineRule="auto"/>
+              <w:rPr/>
+            </w:pPr>
+            <w:r>
+              <w:rPr>
+                <w:rtl w:val="0"/>
+              </w:rPr>
+              <w:t xml:space="preserve">] [</w:t>
+            </w:r>
+          </w:p>
+          <w:p>
+            <w:pPr>
+              <w:widowControl w:val="0"/>
+              <w:spacing w:line="240" w:lineRule="auto"/>
+              <w:ind w:left="0" w:firstLine="0"/>
+              <w:rPr/>
+            </w:pPr>
+            <w:r>
+              <w:rPr>
+                <w:rtl w:val="0"/>
+              </w:rPr>
+              <w:t xml:space="preserve">  "name": "Miguel in Wonderland",</w:t>
+            </w:r>
+          </w:p>
+          <w:p>
+            <w:pPr>
+              <w:widowControl w:val="0"/>
+              <w:spacing w:line="240" w:lineRule="auto"/>
+              <w:ind w:left="0" w:firstLine="0"/>
+              <w:rPr/>
+            </w:pPr>
+            <w:r>
+              <w:rPr>
+                <w:rtl w:val="0"/>
+              </w:rPr>
+              <w:t xml:space="preserve">  "description": "An unexpected adventure awaits Miguel in wonderland. Join him on his journey.",</w:t>
+            </w:r>
+          </w:p>
+          <w:p>
+            <w:pPr>
+              <w:widowControl w:val="0"/>
+              <w:spacing w:line="240" w:lineRule="auto"/>
+              <w:ind w:left="0" w:firstLine="0"/>
+              <w:rPr/>
+            </w:pPr>
+            <w:r>
+              <w:rPr>
+                <w:rtl w:val="0"/>
+              </w:rPr>
+              <w:t xml:space="preserve">  "price": 300000.0,</w:t>
+            </w:r>
+          </w:p>
+          <w:p>
+            <w:pPr>
+              <w:widowControl w:val="0"/>
+              <w:spacing w:line="240" w:lineRule="auto"/>
+              <w:ind w:left="0" w:firstLine="0"/>
+              <w:rPr/>
+            </w:pPr>
+            <w:r>
+              <w:rPr>
+                <w:rtl w:val="0"/>
+              </w:rPr>
+              <w:t xml:space="preserve">  "quantity": 2,</w:t>
+            </w:r>
+          </w:p>
+          <w:p>
+            <w:pPr>
+              <w:widowControl w:val="0"/>
+              <w:spacing w:line="240" w:lineRule="auto"/>
+              <w:ind w:left="0" w:firstLine="0"/>
+              <w:rPr/>
+            </w:pPr>
+            <w:r>
+              <w:rPr>
+                <w:rtl w:val="0"/>
+              </w:rPr>
+              <w:t xml:space="preserve">  "category": "BOOKS",</w:t>
+            </w:r>
+          </w:p>
+          <w:p>
+            <w:pPr>
+              <w:widowControl w:val="0"/>
+              <w:spacing w:line="240" w:lineRule="auto"/>
+              <w:ind w:left="0" w:firstLine="0"/>
+              <w:rPr/>
+            </w:pPr>
+            <w:r>
+              <w:rPr>
+                <w:rtl w:val="0"/>
+              </w:rPr>
+              <w:t xml:space="preserve">  "timesPurchased": 5</w:t>
+            </w:r>
+          </w:p>
+          <w:p>
+            <w:pPr>
+              <w:widowControl w:val="0"/>
+              <w:spacing w:line="240" w:lineRule="auto"/>
+              <w:rPr/>
+            </w:pPr>
+            <w:r>
+              <w:rPr>
+                <w:rtl w:val="0"/>
+              </w:rPr>
+              <w:t xml:space="preserve">] [</w:t>
+            </w:r>
+          </w:p>
+          <w:p>
+            <w:pPr>
+              <w:widowControl w:val="0"/>
+              <w:spacing w:line="240" w:lineRule="auto"/>
+              <w:ind w:left="0" w:firstLine="0"/>
+              <w:rPr/>
+            </w:pPr>
+            <w:r>
+              <w:rPr>
+                <w:rtl w:val="0"/>
+              </w:rPr>
+              <w:t xml:space="preserve">  "name": "apple watch",</w:t>
+            </w:r>
+          </w:p>
+          <w:p>
+            <w:pPr>
+              <w:widowControl w:val="0"/>
+              <w:spacing w:line="240" w:lineRule="auto"/>
+              <w:ind w:left="0" w:firstLine="0"/>
+              <w:rPr/>
+            </w:pPr>
+            <w:r>
+              <w:rPr>
+                <w:rtl w:val="0"/>
+              </w:rPr>
+              <w:t xml:space="preserve">  "description": "Smartwatch with various features.",</w:t>
+            </w:r>
+          </w:p>
+          <w:p>
+            <w:pPr>
+              <w:widowControl w:val="0"/>
+              <w:spacing w:line="240" w:lineRule="auto"/>
+              <w:ind w:left="0" w:firstLine="0"/>
+              <w:rPr/>
+            </w:pPr>
+            <w:r>
+              <w:rPr>
+                <w:rtl w:val="0"/>
+              </w:rPr>
+              <w:t xml:space="preserve">  "price": 500000.0,</w:t>
+            </w:r>
+          </w:p>
+          <w:p>
+            <w:pPr>
+              <w:widowControl w:val="0"/>
+              <w:spacing w:line="240" w:lineRule="auto"/>
+              <w:ind w:left="0" w:firstLine="0"/>
+              <w:rPr/>
+            </w:pPr>
+            <w:r>
+              <w:rPr>
+                <w:rtl w:val="0"/>
+              </w:rPr>
+              <w:t xml:space="preserve">  "quantity": 3,</w:t>
+            </w:r>
+          </w:p>
+          <w:p>
+            <w:pPr>
+              <w:widowControl w:val="0"/>
+              <w:spacing w:line="240" w:lineRule="auto"/>
+              <w:ind w:left="0" w:firstLine="0"/>
+              <w:rPr/>
+            </w:pPr>
+            <w:r>
+              <w:rPr>
+                <w:rtl w:val="0"/>
+              </w:rPr>
+              <w:t xml:space="preserve">  "category": "ELECTRONIC",</w:t>
+            </w:r>
+          </w:p>
+          <w:p>
+            <w:pPr>
+              <w:widowControl w:val="0"/>
+              <w:spacing w:line="240" w:lineRule="auto"/>
+              <w:ind w:left="0" w:firstLine="0"/>
+              <w:rPr/>
+            </w:pPr>
+            <w:r>
+              <w:rPr>
+                <w:rtl w:val="0"/>
+              </w:rPr>
+              <w:t xml:space="preserve">  "timesPurchased": 0</w:t>
+            </w:r>
+          </w:p>
+          <w:p>
+            <w:pPr>
+              <w:widowControl w:val="0"/>
+              <w:spacing w:line="240" w:lineRule="auto"/>
+              <w:rPr/>
+            </w:pPr>
+            <w:r>
+              <w:rPr>
+                <w:rtl w:val="0"/>
+              </w:rPr>
+              <w:t xml:space="preserve">] [</w:t>
+            </w:r>
+          </w:p>
+          <w:p>
+            <w:pPr>
+              <w:widowControl w:val="0"/>
+              <w:spacing w:line="240" w:lineRule="auto"/>
+              <w:ind w:left="0" w:firstLine="0"/>
+              <w:rPr/>
+            </w:pPr>
+            <w:r>
+              <w:rPr>
+                <w:rtl w:val="0"/>
+              </w:rPr>
+              <w:t xml:space="preserve">  "name": "play state 3",</w:t>
+            </w:r>
+          </w:p>
+          <w:p>
+            <w:pPr>
+              <w:widowControl w:val="0"/>
+              <w:spacing w:line="240" w:lineRule="auto"/>
+              <w:ind w:left="0" w:firstLine="0"/>
+              <w:rPr/>
+            </w:pPr>
+            <w:r>
+              <w:rPr>
+                <w:rtl w:val="0"/>
+              </w:rPr>
+              <w:t xml:space="preserve">  "description": "Video game console with advanced graphics.",</w:t>
+            </w:r>
+          </w:p>
+          <w:p>
+            <w:pPr>
+              <w:widowControl w:val="0"/>
+              <w:spacing w:line="240" w:lineRule="auto"/>
+              <w:ind w:left="0" w:firstLine="0"/>
+              <w:rPr/>
+            </w:pPr>
+            <w:r>
+              <w:rPr>
+                <w:rtl w:val="0"/>
+              </w:rPr>
+              <w:t xml:space="preserve">  "price": 2500000.0,</w:t>
+            </w:r>
+          </w:p>
+          <w:p>
+            <w:pPr>
+              <w:widowControl w:val="0"/>
+              <w:spacing w:line="240" w:lineRule="auto"/>
+              <w:ind w:left="0" w:firstLine="0"/>
+              <w:rPr/>
+            </w:pPr>
+            <w:r>
+              <w:rPr>
+                <w:rtl w:val="0"/>
+              </w:rPr>
+              <w:t xml:space="preserve">  "quantity": 1,</w:t>
+            </w:r>
+          </w:p>
+          <w:p>
+            <w:pPr>
+              <w:widowControl w:val="0"/>
+              <w:spacing w:line="240" w:lineRule="auto"/>
+              <w:ind w:left="0" w:firstLine="0"/>
+              <w:rPr/>
+            </w:pPr>
+            <w:r>
+              <w:rPr>
+                <w:rtl w:val="0"/>
+              </w:rPr>
+              <w:t xml:space="preserve">  "category": "ELECTRONIC",</w:t>
+            </w:r>
+          </w:p>
+          <w:p>
+            <w:pPr>
+              <w:widowControl w:val="0"/>
+              <w:spacing w:line="240" w:lineRule="auto"/>
+              <w:ind w:left="0" w:firstLine="0"/>
+              <w:rPr/>
+            </w:pPr>
+            <w:r>
+              <w:rPr>
+                <w:rtl w:val="0"/>
+              </w:rPr>
+              <w:t xml:space="preserve">  "timesPurchased": 0</w:t>
+            </w:r>
+          </w:p>
+          <w:p>
+            <w:pPr>
+              <w:widowControl w:val="0"/>
+              <w:spacing w:line="240" w:lineRule="auto"/>
+              <w:rPr/>
+            </w:pPr>
+            <w:r>
+              <w:rPr>
+                <w:rtl w:val="0"/>
+              </w:rPr>
+              <w:t xml:space="preserve">] [</w:t>
+            </w:r>
+          </w:p>
+          <w:p>
+            <w:pPr>
+              <w:widowControl w:val="0"/>
+              <w:spacing w:line="240" w:lineRule="auto"/>
+              <w:ind w:left="0" w:firstLine="0"/>
+              <w:rPr/>
+            </w:pPr>
+            <w:r>
+              <w:rPr>
+                <w:rtl w:val="0"/>
+              </w:rPr>
+              <w:t xml:space="preserve">  "name": "wood chair",</w:t>
+            </w:r>
+          </w:p>
+          <w:p>
+            <w:pPr>
+              <w:widowControl w:val="0"/>
+              <w:spacing w:line="240" w:lineRule="auto"/>
+              <w:ind w:left="0" w:firstLine="0"/>
+              <w:rPr/>
+            </w:pPr>
+            <w:r>
+              <w:rPr>
+                <w:rtl w:val="0"/>
+              </w:rPr>
+              <w:t xml:space="preserve">  "description": "Comfortable chair made of solid wood.",</w:t>
+            </w:r>
+          </w:p>
+          <w:p>
+            <w:pPr>
+              <w:widowControl w:val="0"/>
+              <w:spacing w:line="240" w:lineRule="auto"/>
+              <w:ind w:left="0" w:firstLine="0"/>
+              <w:rPr/>
+            </w:pPr>
+            <w:r>
+              <w:rPr>
+                <w:rtl w:val="0"/>
+              </w:rPr>
+              <w:t xml:space="preserve">  "price": 100000,</w:t>
+            </w:r>
+          </w:p>
+          <w:p>
+            <w:pPr>
+              <w:widowControl w:val="0"/>
+              <w:spacing w:line="240" w:lineRule="auto"/>
+              <w:ind w:left="0" w:firstLine="0"/>
+              <w:rPr/>
+            </w:pPr>
+            <w:r>
+              <w:rPr>
+                <w:rtl w:val="0"/>
+              </w:rPr>
+              <w:t xml:space="preserve">  "quantity": 8,</w:t>
+            </w:r>
+          </w:p>
+          <w:p>
+            <w:pPr>
+              <w:widowControl w:val="0"/>
+              <w:spacing w:line="240" w:lineRule="auto"/>
+              <w:ind w:left="0" w:firstLine="0"/>
+              <w:rPr/>
+            </w:pPr>
+            <w:r>
+              <w:rPr>
+                <w:rtl w:val="0"/>
+              </w:rPr>
+              <w:t xml:space="preserve">  "category": "BEAUTY",</w:t>
+            </w:r>
+          </w:p>
+          <w:p>
+            <w:pPr>
+              <w:widowControl w:val="0"/>
+              <w:spacing w:line="240" w:lineRule="auto"/>
+              <w:ind w:left="0" w:firstLine="0"/>
+              <w:rPr/>
+            </w:pPr>
+            <w:r>
+              <w:rPr>
+                <w:rtl w:val="0"/>
+              </w:rPr>
+              <w:t xml:space="preserve">  "timesPurchased": 0</w:t>
+            </w:r>
+          </w:p>
+          <w:p>
+            <w:pPr>
+              <w:widowControl w:val="0"/>
+              <w:spacing w:line="240" w:lineRule="auto"/>
+              <w:rPr/>
+            </w:pPr>
+            <w:r>
+              <w:rPr>
+                <w:rtl w:val="0"/>
+              </w:rPr>
+              <w:t xml:space="preserve">] [</w:t>
+            </w:r>
+          </w:p>
+          <w:p>
+            <w:pPr>
+              <w:widowControl w:val="0"/>
+              <w:spacing w:line="240" w:lineRule="auto"/>
+              <w:ind w:left="0" w:firstLine="0"/>
+              <w:rPr/>
+            </w:pPr>
+            <w:r>
+              <w:rPr>
+                <w:rtl w:val="0"/>
+              </w:rPr>
+              <w:t xml:space="preserve">  "name": "wood table",</w:t>
+            </w:r>
+          </w:p>
+          <w:p>
+            <w:pPr>
+              <w:widowControl w:val="0"/>
+              <w:spacing w:line="240" w:lineRule="auto"/>
+              <w:ind w:left="0" w:firstLine="0"/>
+              <w:rPr/>
+            </w:pPr>
+            <w:r>
+              <w:rPr>
+                <w:rtl w:val="0"/>
+              </w:rPr>
+              <w:t xml:space="preserve">  "description": "Sturdy table made of high-quality wood.",</w:t>
+            </w:r>
+          </w:p>
+          <w:p>
+            <w:pPr>
+              <w:widowControl w:val="0"/>
+              <w:spacing w:line="240" w:lineRule="auto"/>
+              <w:ind w:left="0" w:firstLine="0"/>
+              <w:rPr/>
+            </w:pPr>
+            <w:r>
+              <w:rPr>
+                <w:rtl w:val="0"/>
+              </w:rPr>
+              <w:t xml:space="preserve">  "price": 250000,</w:t>
+            </w:r>
+          </w:p>
+          <w:p>
+            <w:pPr>
+              <w:widowControl w:val="0"/>
+              <w:spacing w:line="240" w:lineRule="auto"/>
+              <w:ind w:left="0" w:firstLine="0"/>
+              <w:rPr/>
+            </w:pPr>
+            <w:r>
+              <w:rPr>
+                <w:rtl w:val="0"/>
+              </w:rPr>
+              <w:t xml:space="preserve">  "quantity": 3,</w:t>
+            </w:r>
+          </w:p>
+          <w:p>
+            <w:pPr>
+              <w:widowControl w:val="0"/>
+              <w:spacing w:line="240" w:lineRule="auto"/>
+              <w:ind w:left="0" w:firstLine="0"/>
+              <w:rPr/>
+            </w:pPr>
+            <w:r>
+              <w:rPr>
+                <w:rtl w:val="0"/>
+              </w:rPr>
+              <w:t xml:space="preserve">  "category": "BEAUTY",</w:t>
+            </w:r>
+          </w:p>
+          <w:p>
+            <w:pPr>
+              <w:widowControl w:val="0"/>
+              <w:spacing w:line="240" w:lineRule="auto"/>
+              <w:ind w:left="0" w:firstLine="0"/>
+              <w:rPr/>
+            </w:pPr>
+            <w:r>
+              <w:rPr>
+                <w:rtl w:val="0"/>
+              </w:rPr>
+              <w:t xml:space="preserve">  "timesPurchased": 0</w:t>
+            </w:r>
+          </w:p>
+          <w:p>
+            <w:pPr>
+              <w:widowControl w:val="0"/>
+              <w:spacing w:line="240" w:lineRule="auto"/>
+              <w:rPr/>
+            </w:pPr>
+            <w:r>
+              <w:rPr>
+                <w:rtl w:val="0"/>
+              </w:rPr>
+              <w:t xml:space="preserve">] [</w:t>
+            </w:r>
+          </w:p>
+          <w:p>
+            <w:pPr>
+              <w:widowControl w:val="0"/>
+              <w:spacing w:line="240" w:lineRule="auto"/>
+              <w:ind w:left="0" w:firstLine="0"/>
+              <w:rPr/>
+            </w:pPr>
+            <w:r>
+              <w:rPr>
+                <w:rtl w:val="0"/>
+              </w:rPr>
+              <w:t xml:space="preserve">  "name": "HD laptop",</w:t>
+            </w:r>
+          </w:p>
+          <w:p>
+            <w:pPr>
+              <w:widowControl w:val="0"/>
+              <w:spacing w:line="240" w:lineRule="auto"/>
+              <w:ind w:left="0" w:firstLine="0"/>
+              <w:rPr/>
+            </w:pPr>
+            <w:r>
+              <w:rPr>
+                <w:rtl w:val="0"/>
+              </w:rPr>
+              <w:t xml:space="preserve">  "description": "Intel Core, 2 Ram, 500GB HDD",</w:t>
+            </w:r>
+          </w:p>
+          <w:p>
+            <w:pPr>
+              <w:widowControl w:val="0"/>
+              <w:spacing w:line="240" w:lineRule="auto"/>
+              <w:ind w:left="0" w:firstLine="0"/>
+              <w:rPr/>
+            </w:pPr>
+            <w:r>
+              <w:rPr>
+                <w:rtl w:val="0"/>
+              </w:rPr>
+              <w:t xml:space="preserve">  "price": 1200000,</w:t>
+            </w:r>
+          </w:p>
+          <w:p>
+            <w:pPr>
+              <w:widowControl w:val="0"/>
+              <w:spacing w:line="240" w:lineRule="auto"/>
+              <w:ind w:left="0" w:firstLine="0"/>
+              <w:rPr/>
+            </w:pPr>
+            <w:r>
+              <w:rPr>
+                <w:rtl w:val="0"/>
+              </w:rPr>
+              <w:t xml:space="preserve">  "quantity": 2,</w:t>
+            </w:r>
+          </w:p>
+          <w:p>
+            <w:pPr>
+              <w:widowControl w:val="0"/>
+              <w:spacing w:line="240" w:lineRule="auto"/>
+              <w:ind w:left="0" w:firstLine="0"/>
+              <w:rPr/>
+            </w:pPr>
+            <w:r>
+              <w:rPr>
+                <w:rtl w:val="0"/>
+              </w:rPr>
+              <w:t xml:space="preserve">  "category": "ELECTRONIC",</w:t>
+            </w:r>
+          </w:p>
+          <w:p>
+            <w:pPr>
+              <w:widowControl w:val="0"/>
+              <w:spacing w:line="240" w:lineRule="auto"/>
+              <w:ind w:left="0" w:firstLine="0"/>
+              <w:rPr/>
+            </w:pPr>
+            <w:r>
+              <w:rPr>
+                <w:rtl w:val="0"/>
+              </w:rPr>
+              <w:t xml:space="preserve">  "timesPurchased": 0</w:t>
+            </w:r>
+          </w:p>
+          <w:p>
+            <w:pPr>
+              <w:widowControl w:val="0"/>
+              <w:spacing w:line="240" w:lineRule="auto"/>
+              <w:ind w:left="0" w:firstLine="0"/>
+              <w:rPr/>
+            </w:pPr>
+            <w:r>
+              <w:rPr>
+                <w:rtl w:val="0"/>
+              </w:rPr>
+              <w:t xml:space="preserve">}</w:t>
             </w:r>
           </w:p>
         </w:tc>
@@ -10042,7 +10818,6 @@
         </w:trPr>
         <w:tc>
           <w:tcPr>
-            <w:shd w:fill="auto" w:val="clear"/>
             <w:tcMar>
               <w:top w:w="100.0" w:type="dxa"/>
               <w:left w:w="100.0" w:type="dxa"/>
@@ -10061,19 +10836,12 @@
               <w:rPr>
                 <w:rtl w:val="0"/>
               </w:rPr>
-              <w:t xml:space="preserve">setupStage</w:t>
-            </w:r>
-            <w:r>
-              <w:rPr>
-                <w:rtl w:val="0"/>
-              </w:rPr>
-              <w:t xml:space="preserve">3</w:t>
-            </w:r>
-          </w:p>
-        </w:tc>
-        <w:tc>
-          <w:tcPr>
-            <w:shd w:fill="auto" w:val="clear"/>
+              <w:t xml:space="preserve">setupStage2</w:t>
+            </w:r>
+          </w:p>
+        </w:tc>
+        <w:tc>
+          <w:tcPr>
             <w:tcMar>
               <w:top w:w="100.0" w:type="dxa"/>
               <w:left w:w="100.0" w:type="dxa"/>
@@ -10092,13 +10860,12 @@
               <w:rPr>
                 <w:rtl w:val="0"/>
               </w:rPr>
-              <w:t xml:space="preserve">StoreTest</w:t>
-            </w:r>
-          </w:p>
-        </w:tc>
-        <w:tc>
-          <w:tcPr>
-            <w:shd w:fill="auto" w:val="clear"/>
+              <w:t xml:space="preserve">SearcherTest</w:t>
+            </w:r>
+          </w:p>
+        </w:tc>
+        <w:tc>
+          <w:tcPr>
             <w:tcMar>
               <w:top w:w="100.0" w:type="dxa"/>
               <w:left w:w="100.0" w:type="dxa"/>
@@ -10117,7 +10884,7 @@
               <w:rPr>
                 <w:rtl w:val="0"/>
               </w:rPr>
-              <w:t xml:space="preserve">Initialize a Store object called “store”. (The data directory does not exist.)</w:t>
+              <w:t xml:space="preserve">The objects of the Searcher class are initialized. Also, an ArrayList called ‘productsList’ is inicializated</w:t>
             </w:r>
           </w:p>
         </w:tc>
@@ -10147,13 +10914,7 @@
               <w:rPr>
                 <w:rtl w:val="0"/>
               </w:rPr>
-              <w:t xml:space="preserve">setupStage</w:t>
-            </w:r>
-            <w:r>
-              <w:rPr>
-                <w:rtl w:val="0"/>
-              </w:rPr>
-              <w:t xml:space="preserve">1</w:t>
+              <w:t xml:space="preserve">setupStage3</w:t>
             </w:r>
           </w:p>
         </w:tc>
@@ -10177,18 +10938,7 @@
               <w:rPr>
                 <w:rtl w:val="0"/>
               </w:rPr>
-              <w:t xml:space="preserve">S</w:t>
-            </w:r>
-            <w:r>
-              <w:rPr>
-                <w:rtl w:val="0"/>
-              </w:rPr>
-              <w:t xml:space="preserve">earcherTest</w:t>
-            </w:r>
-            <w:r>
-              <w:rPr>
-                <w:rtl w:val="0"/>
-              </w:rPr>
+              <w:t xml:space="preserve">SearcherTest</w:t>
             </w:r>
           </w:p>
         </w:tc>
@@ -10206,792 +10956,256 @@
             <w:pPr>
               <w:widowControl w:val="0"/>
               <w:spacing w:line="240" w:lineRule="auto"/>
-              <w:ind w:left="0" w:firstLine="0"/>
-              <w:rPr/>
-            </w:pPr>
-            <w:r>
-              <w:rPr>
-                <w:rtl w:val="0"/>
-              </w:rPr>
-              <w:t xml:space="preserve">The objects of the Searcher class are initialized. Also, an ArrayList called ‘productsList’ with three objects of the Product class is created: {</w:t>
-            </w:r>
-          </w:p>
-          <w:p>
-            <w:pPr>
-              <w:widowControl w:val="0"/>
-              <w:spacing w:line="240" w:lineRule="auto"/>
-              <w:ind w:left="0" w:firstLine="0"/>
-              <w:rPr/>
-            </w:pPr>
-            <w:r>
-              <w:rPr>
-                <w:rtl w:val="0"/>
-              </w:rPr>
-              <w:t xml:space="preserve">  ["name": "Cboc Two",</w:t>
-            </w:r>
-          </w:p>
-          <w:p>
-            <w:pPr>
-              <w:widowControl w:val="0"/>
-              <w:spacing w:line="240" w:lineRule="auto"/>
-              <w:ind w:left="0" w:firstLine="0"/>
-              <w:rPr/>
-            </w:pPr>
-            <w:r>
-              <w:rPr>
-                <w:rtl w:val="0"/>
-              </w:rPr>
-              <w:t xml:space="preserve">  "description": "An incredible video game console.",</w:t>
-            </w:r>
-          </w:p>
-          <w:p>
-            <w:pPr>
-              <w:widowControl w:val="0"/>
-              <w:spacing w:line="240" w:lineRule="auto"/>
-              <w:ind w:left="0" w:firstLine="0"/>
-              <w:rPr/>
-            </w:pPr>
-            <w:r>
-              <w:rPr>
-                <w:rtl w:val="0"/>
-              </w:rPr>
-              <w:t xml:space="preserve">  "price": 120000.0,</w:t>
-            </w:r>
-          </w:p>
-          <w:p>
-            <w:pPr>
-              <w:widowControl w:val="0"/>
-              <w:spacing w:line="240" w:lineRule="auto"/>
-              <w:ind w:left="0" w:firstLine="0"/>
-              <w:rPr/>
-            </w:pPr>
-            <w:r>
-              <w:rPr>
-                <w:rtl w:val="0"/>
-              </w:rPr>
-              <w:t xml:space="preserve">  "quantity": 2,</w:t>
-            </w:r>
-          </w:p>
-          <w:p>
-            <w:pPr>
-              <w:widowControl w:val="0"/>
-              <w:spacing w:line="240" w:lineRule="auto"/>
-              <w:ind w:left="0" w:firstLine="0"/>
-              <w:rPr/>
-            </w:pPr>
-            <w:r>
-              <w:rPr>
-                <w:rtl w:val="0"/>
-              </w:rPr>
-              <w:t xml:space="preserve">  "category": "ELECTRONIC",</w:t>
-            </w:r>
-          </w:p>
-          <w:p>
-            <w:pPr>
-              <w:widowControl w:val="0"/>
-              <w:spacing w:line="240" w:lineRule="auto"/>
-              <w:ind w:left="0" w:firstLine="0"/>
-              <w:rPr/>
-            </w:pPr>
-            <w:r>
-              <w:rPr>
-                <w:rtl w:val="0"/>
-              </w:rPr>
-              <w:t xml:space="preserve">  "timesPurchased": 6</w:t>
-            </w:r>
-          </w:p>
-          <w:p>
-            <w:pPr>
-              <w:widowControl w:val="0"/>
-              <w:spacing w:line="240" w:lineRule="auto"/>
-              <w:ind w:left="0" w:firstLine="0"/>
-              <w:rPr/>
-            </w:pPr>
-            <w:r>
-              <w:rPr>
-                <w:rtl w:val="0"/>
-              </w:rPr>
-              <w:t xml:space="preserve">] [</w:t>
-            </w:r>
-          </w:p>
-          <w:p>
-            <w:pPr>
-              <w:widowControl w:val="0"/>
-              <w:spacing w:line="240" w:lineRule="auto"/>
-              <w:ind w:left="0" w:firstLine="0"/>
-              <w:rPr/>
-            </w:pPr>
-            <w:r>
-              <w:rPr>
-                <w:rtl w:val="0"/>
-              </w:rPr>
-              <w:t xml:space="preserve">  "name": "Ball",</w:t>
-            </w:r>
-          </w:p>
-          <w:p>
-            <w:pPr>
-              <w:widowControl w:val="0"/>
-              <w:spacing w:line="240" w:lineRule="auto"/>
-              <w:ind w:left="0" w:firstLine="0"/>
-              <w:rPr/>
-            </w:pPr>
-            <w:r>
-              <w:rPr>
-                <w:rtl w:val="0"/>
-              </w:rPr>
-              <w:t xml:space="preserve">  "description": "Soccer ball",</w:t>
-            </w:r>
-          </w:p>
-          <w:p>
-            <w:pPr>
-              <w:widowControl w:val="0"/>
-              <w:spacing w:line="240" w:lineRule="auto"/>
-              <w:ind w:left="0" w:firstLine="0"/>
-              <w:rPr/>
-            </w:pPr>
-            <w:r>
-              <w:rPr>
-                <w:rtl w:val="0"/>
-              </w:rPr>
-              <w:t xml:space="preserve">  "price": 200000.0,</w:t>
-            </w:r>
-          </w:p>
-          <w:p>
-            <w:pPr>
-              <w:widowControl w:val="0"/>
-              <w:spacing w:line="240" w:lineRule="auto"/>
-              <w:ind w:left="0" w:firstLine="0"/>
-              <w:rPr/>
-            </w:pPr>
-            <w:r>
-              <w:rPr>
-                <w:rtl w:val="0"/>
-              </w:rPr>
-              <w:t xml:space="preserve">  "quantity": 7,</w:t>
-            </w:r>
-          </w:p>
-          <w:p>
-            <w:pPr>
-              <w:widowControl w:val="0"/>
-              <w:spacing w:line="240" w:lineRule="auto"/>
-              <w:ind w:left="0" w:firstLine="0"/>
-              <w:rPr/>
-            </w:pPr>
-            <w:r>
-              <w:rPr>
-                <w:rtl w:val="0"/>
-              </w:rPr>
-              <w:t xml:space="preserve">  "category": "SPORTS",</w:t>
-            </w:r>
-          </w:p>
-          <w:p>
-            <w:pPr>
-              <w:widowControl w:val="0"/>
-              <w:spacing w:line="240" w:lineRule="auto"/>
-              <w:ind w:left="0" w:firstLine="0"/>
-              <w:rPr/>
-            </w:pPr>
-            <w:r>
-              <w:rPr>
-                <w:rtl w:val="0"/>
-              </w:rPr>
-              <w:t xml:space="preserve">  "timesPurchased": 4</w:t>
-            </w:r>
-          </w:p>
-          <w:p>
-            <w:pPr>
-              <w:widowControl w:val="0"/>
-              <w:spacing w:line="240" w:lineRule="auto"/>
-              <w:rPr/>
-            </w:pPr>
-            <w:r>
-              <w:rPr>
-                <w:rtl w:val="0"/>
-              </w:rPr>
-              <w:t xml:space="preserve">] [</w:t>
-            </w:r>
-          </w:p>
-          <w:p>
-            <w:pPr>
-              <w:widowControl w:val="0"/>
-              <w:spacing w:line="240" w:lineRule="auto"/>
-              <w:ind w:left="0" w:firstLine="0"/>
-              <w:rPr/>
-            </w:pPr>
-            <w:r>
-              <w:rPr>
-                <w:rtl w:val="0"/>
-              </w:rPr>
-              <w:t xml:space="preserve">  "name": "Miguel in Wonderland",</w:t>
-            </w:r>
-          </w:p>
-          <w:p>
-            <w:pPr>
-              <w:widowControl w:val="0"/>
-              <w:spacing w:line="240" w:lineRule="auto"/>
-              <w:ind w:left="0" w:firstLine="0"/>
-              <w:rPr/>
-            </w:pPr>
-            <w:r>
-              <w:rPr>
-                <w:rtl w:val="0"/>
-              </w:rPr>
-              <w:t xml:space="preserve">  "description": "An unexpected adventure awaits Miguel in wonderland. Join him on his journey.",</w:t>
-            </w:r>
-          </w:p>
-          <w:p>
-            <w:pPr>
-              <w:widowControl w:val="0"/>
-              <w:spacing w:line="240" w:lineRule="auto"/>
-              <w:ind w:left="0" w:firstLine="0"/>
-              <w:rPr/>
-            </w:pPr>
-            <w:r>
-              <w:rPr>
-                <w:rtl w:val="0"/>
-              </w:rPr>
-              <w:t xml:space="preserve">  "price": 300000.0,</w:t>
-            </w:r>
-          </w:p>
-          <w:p>
-            <w:pPr>
-              <w:widowControl w:val="0"/>
-              <w:spacing w:line="240" w:lineRule="auto"/>
-              <w:ind w:left="0" w:firstLine="0"/>
-              <w:rPr/>
-            </w:pPr>
-            <w:r>
-              <w:rPr>
-                <w:rtl w:val="0"/>
-              </w:rPr>
-              <w:t xml:space="preserve">  "quantity": 2,</w:t>
-            </w:r>
-          </w:p>
-          <w:p>
-            <w:pPr>
-              <w:widowControl w:val="0"/>
-              <w:spacing w:line="240" w:lineRule="auto"/>
-              <w:ind w:left="0" w:firstLine="0"/>
-              <w:rPr/>
-            </w:pPr>
-            <w:r>
-              <w:rPr>
-                <w:rtl w:val="0"/>
-              </w:rPr>
-              <w:t xml:space="preserve">  "category": "BOOKS",</w:t>
-            </w:r>
-          </w:p>
-          <w:p>
-            <w:pPr>
-              <w:widowControl w:val="0"/>
-              <w:spacing w:line="240" w:lineRule="auto"/>
-              <w:ind w:left="0" w:firstLine="0"/>
-              <w:rPr/>
-            </w:pPr>
-            <w:r>
-              <w:rPr>
-                <w:rtl w:val="0"/>
-              </w:rPr>
-              <w:t xml:space="preserve">  "timesPurchased": 5</w:t>
-            </w:r>
-          </w:p>
-          <w:p>
-            <w:pPr>
-              <w:widowControl w:val="0"/>
-              <w:spacing w:line="240" w:lineRule="auto"/>
-              <w:rPr/>
-            </w:pPr>
-            <w:r>
-              <w:rPr>
-                <w:rtl w:val="0"/>
-              </w:rPr>
-              <w:t xml:space="preserve">] [</w:t>
-            </w:r>
-          </w:p>
-          <w:p>
-            <w:pPr>
-              <w:widowControl w:val="0"/>
-              <w:spacing w:line="240" w:lineRule="auto"/>
-              <w:ind w:left="0" w:firstLine="0"/>
-              <w:rPr/>
-            </w:pPr>
-            <w:r>
-              <w:rPr>
-                <w:rtl w:val="0"/>
-              </w:rPr>
-              <w:t xml:space="preserve">  "name": "apple watch",</w:t>
-            </w:r>
-          </w:p>
-          <w:p>
-            <w:pPr>
-              <w:widowControl w:val="0"/>
-              <w:spacing w:line="240" w:lineRule="auto"/>
-              <w:ind w:left="0" w:firstLine="0"/>
-              <w:rPr/>
-            </w:pPr>
-            <w:r>
-              <w:rPr>
-                <w:rtl w:val="0"/>
-              </w:rPr>
-              <w:t xml:space="preserve">  "description": "Smartwatch with various features.",</w:t>
-            </w:r>
-          </w:p>
-          <w:p>
-            <w:pPr>
-              <w:widowControl w:val="0"/>
-              <w:spacing w:line="240" w:lineRule="auto"/>
-              <w:ind w:left="0" w:firstLine="0"/>
-              <w:rPr/>
-            </w:pPr>
-            <w:r>
-              <w:rPr>
-                <w:rtl w:val="0"/>
-              </w:rPr>
-              <w:t xml:space="preserve">  "price": 500000.0,</w:t>
-            </w:r>
-          </w:p>
-          <w:p>
-            <w:pPr>
-              <w:widowControl w:val="0"/>
-              <w:spacing w:line="240" w:lineRule="auto"/>
-              <w:ind w:left="0" w:firstLine="0"/>
-              <w:rPr/>
-            </w:pPr>
-            <w:r>
-              <w:rPr>
-                <w:rtl w:val="0"/>
-              </w:rPr>
-              <w:t xml:space="preserve">  "quantity": 3,</w:t>
-            </w:r>
-          </w:p>
-          <w:p>
-            <w:pPr>
-              <w:widowControl w:val="0"/>
-              <w:spacing w:line="240" w:lineRule="auto"/>
-              <w:ind w:left="0" w:firstLine="0"/>
-              <w:rPr/>
-            </w:pPr>
-            <w:r>
-              <w:rPr>
-                <w:rtl w:val="0"/>
-              </w:rPr>
-              <w:t xml:space="preserve">  "category": "ELECTRONIC",</w:t>
-            </w:r>
-          </w:p>
-          <w:p>
-            <w:pPr>
-              <w:widowControl w:val="0"/>
-              <w:spacing w:line="240" w:lineRule="auto"/>
-              <w:ind w:left="0" w:firstLine="0"/>
-              <w:rPr/>
-            </w:pPr>
-            <w:r>
-              <w:rPr>
-                <w:rtl w:val="0"/>
-              </w:rPr>
-              <w:t xml:space="preserve">  "timesPurchased": 0</w:t>
-            </w:r>
-          </w:p>
-          <w:p>
-            <w:pPr>
-              <w:widowControl w:val="0"/>
-              <w:spacing w:line="240" w:lineRule="auto"/>
-              <w:rPr/>
-            </w:pPr>
-            <w:r>
-              <w:rPr>
-                <w:rtl w:val="0"/>
-              </w:rPr>
-              <w:t xml:space="preserve">] [</w:t>
-            </w:r>
-          </w:p>
-          <w:p>
-            <w:pPr>
-              <w:widowControl w:val="0"/>
-              <w:spacing w:line="240" w:lineRule="auto"/>
-              <w:ind w:left="0" w:firstLine="0"/>
-              <w:rPr/>
-            </w:pPr>
-            <w:r>
-              <w:rPr>
-                <w:rtl w:val="0"/>
-              </w:rPr>
-              <w:t xml:space="preserve">  "name": "play state 3",</w:t>
-            </w:r>
-          </w:p>
-          <w:p>
-            <w:pPr>
-              <w:widowControl w:val="0"/>
-              <w:spacing w:line="240" w:lineRule="auto"/>
-              <w:ind w:left="0" w:firstLine="0"/>
-              <w:rPr/>
-            </w:pPr>
-            <w:r>
-              <w:rPr>
-                <w:rtl w:val="0"/>
-              </w:rPr>
-              <w:t xml:space="preserve">  "description": "Video game console with advanced graphics.",</w:t>
-            </w:r>
-          </w:p>
-          <w:p>
-            <w:pPr>
-              <w:widowControl w:val="0"/>
-              <w:spacing w:line="240" w:lineRule="auto"/>
-              <w:ind w:left="0" w:firstLine="0"/>
-              <w:rPr/>
-            </w:pPr>
-            <w:r>
-              <w:rPr>
-                <w:rtl w:val="0"/>
-              </w:rPr>
-              <w:t xml:space="preserve">  "price": 2500000.0,</w:t>
-            </w:r>
-          </w:p>
-          <w:p>
-            <w:pPr>
-              <w:widowControl w:val="0"/>
-              <w:spacing w:line="240" w:lineRule="auto"/>
-              <w:ind w:left="0" w:firstLine="0"/>
-              <w:rPr/>
-            </w:pPr>
-            <w:r>
-              <w:rPr>
-                <w:rtl w:val="0"/>
-              </w:rPr>
-              <w:t xml:space="preserve">  "quantity": 1,</w:t>
-            </w:r>
-          </w:p>
-          <w:p>
-            <w:pPr>
-              <w:widowControl w:val="0"/>
-              <w:spacing w:line="240" w:lineRule="auto"/>
-              <w:ind w:left="0" w:firstLine="0"/>
-              <w:rPr/>
-            </w:pPr>
-            <w:r>
-              <w:rPr>
-                <w:rtl w:val="0"/>
-              </w:rPr>
-              <w:t xml:space="preserve">  "category": "ELECTRONIC",</w:t>
-            </w:r>
-          </w:p>
-          <w:p>
-            <w:pPr>
-              <w:widowControl w:val="0"/>
-              <w:spacing w:line="240" w:lineRule="auto"/>
-              <w:ind w:left="0" w:firstLine="0"/>
-              <w:rPr/>
-            </w:pPr>
-            <w:r>
-              <w:rPr>
-                <w:rtl w:val="0"/>
-              </w:rPr>
-              <w:t xml:space="preserve">  "timesPurchased": 0</w:t>
-            </w:r>
-          </w:p>
-          <w:p>
-            <w:pPr>
-              <w:widowControl w:val="0"/>
-              <w:spacing w:line="240" w:lineRule="auto"/>
-              <w:rPr/>
-            </w:pPr>
-            <w:r>
-              <w:rPr>
-                <w:rtl w:val="0"/>
-              </w:rPr>
-              <w:t xml:space="preserve">] [</w:t>
-            </w:r>
-          </w:p>
-          <w:p>
-            <w:pPr>
-              <w:widowControl w:val="0"/>
-              <w:spacing w:line="240" w:lineRule="auto"/>
-              <w:ind w:left="0" w:firstLine="0"/>
-              <w:rPr/>
-            </w:pPr>
-            <w:r>
-              <w:rPr>
-                <w:rtl w:val="0"/>
-              </w:rPr>
-              <w:t xml:space="preserve">  "name": "wood chair",</w:t>
-            </w:r>
-          </w:p>
-          <w:p>
-            <w:pPr>
-              <w:widowControl w:val="0"/>
-              <w:spacing w:line="240" w:lineRule="auto"/>
-              <w:ind w:left="0" w:firstLine="0"/>
-              <w:rPr/>
-            </w:pPr>
-            <w:r>
-              <w:rPr>
-                <w:rtl w:val="0"/>
-              </w:rPr>
-              <w:t xml:space="preserve">  "description": "Comfortable chair made of solid wood.",</w:t>
-            </w:r>
-          </w:p>
-          <w:p>
-            <w:pPr>
-              <w:widowControl w:val="0"/>
-              <w:spacing w:line="240" w:lineRule="auto"/>
-              <w:ind w:left="0" w:firstLine="0"/>
-              <w:rPr/>
-            </w:pPr>
-            <w:r>
-              <w:rPr>
-                <w:rtl w:val="0"/>
-              </w:rPr>
-              <w:t xml:space="preserve">  "price": 100000,</w:t>
-            </w:r>
-          </w:p>
-          <w:p>
-            <w:pPr>
-              <w:widowControl w:val="0"/>
-              <w:spacing w:line="240" w:lineRule="auto"/>
-              <w:ind w:left="0" w:firstLine="0"/>
-              <w:rPr/>
-            </w:pPr>
-            <w:r>
-              <w:rPr>
-                <w:rtl w:val="0"/>
-              </w:rPr>
-              <w:t xml:space="preserve">  "quantity": 8,</w:t>
-            </w:r>
-          </w:p>
-          <w:p>
-            <w:pPr>
-              <w:widowControl w:val="0"/>
-              <w:spacing w:line="240" w:lineRule="auto"/>
-              <w:ind w:left="0" w:firstLine="0"/>
-              <w:rPr/>
-            </w:pPr>
-            <w:r>
-              <w:rPr>
-                <w:rtl w:val="0"/>
-              </w:rPr>
-              <w:t xml:space="preserve">  "category": "BEAUTY",</w:t>
-            </w:r>
-          </w:p>
-          <w:p>
-            <w:pPr>
-              <w:widowControl w:val="0"/>
-              <w:spacing w:line="240" w:lineRule="auto"/>
-              <w:ind w:left="0" w:firstLine="0"/>
-              <w:rPr/>
-            </w:pPr>
-            <w:r>
-              <w:rPr>
-                <w:rtl w:val="0"/>
-              </w:rPr>
-              <w:t xml:space="preserve">  "timesPurchased": 0</w:t>
-            </w:r>
-          </w:p>
-          <w:p>
-            <w:pPr>
-              <w:widowControl w:val="0"/>
-              <w:spacing w:line="240" w:lineRule="auto"/>
-              <w:rPr/>
-            </w:pPr>
-            <w:r>
-              <w:rPr>
-                <w:rtl w:val="0"/>
-              </w:rPr>
-              <w:t xml:space="preserve">] [</w:t>
-            </w:r>
-          </w:p>
-          <w:p>
-            <w:pPr>
-              <w:widowControl w:val="0"/>
-              <w:spacing w:line="240" w:lineRule="auto"/>
-              <w:ind w:left="0" w:firstLine="0"/>
-              <w:rPr/>
-            </w:pPr>
-            <w:r>
-              <w:rPr>
-                <w:rtl w:val="0"/>
-              </w:rPr>
-              <w:t xml:space="preserve">  "name": "wood table",</w:t>
-            </w:r>
-          </w:p>
-          <w:p>
-            <w:pPr>
-              <w:widowControl w:val="0"/>
-              <w:spacing w:line="240" w:lineRule="auto"/>
-              <w:ind w:left="0" w:firstLine="0"/>
-              <w:rPr/>
-            </w:pPr>
-            <w:r>
-              <w:rPr>
-                <w:rtl w:val="0"/>
-              </w:rPr>
-              <w:t xml:space="preserve">  "description": "Sturdy table made of high-quality wood.",</w:t>
-            </w:r>
-          </w:p>
-          <w:p>
-            <w:pPr>
-              <w:widowControl w:val="0"/>
-              <w:spacing w:line="240" w:lineRule="auto"/>
-              <w:ind w:left="0" w:firstLine="0"/>
-              <w:rPr/>
-            </w:pPr>
-            <w:r>
-              <w:rPr>
-                <w:rtl w:val="0"/>
-              </w:rPr>
-              <w:t xml:space="preserve">  "price": 250000,</w:t>
-            </w:r>
-          </w:p>
-          <w:p>
-            <w:pPr>
-              <w:widowControl w:val="0"/>
-              <w:spacing w:line="240" w:lineRule="auto"/>
-              <w:ind w:left="0" w:firstLine="0"/>
-              <w:rPr/>
-            </w:pPr>
-            <w:r>
-              <w:rPr>
-                <w:rtl w:val="0"/>
-              </w:rPr>
-              <w:t xml:space="preserve">  "quantity": 3,</w:t>
-            </w:r>
-          </w:p>
-          <w:p>
-            <w:pPr>
-              <w:widowControl w:val="0"/>
-              <w:spacing w:line="240" w:lineRule="auto"/>
-              <w:ind w:left="0" w:firstLine="0"/>
-              <w:rPr/>
-            </w:pPr>
-            <w:r>
-              <w:rPr>
-                <w:rtl w:val="0"/>
-              </w:rPr>
-              <w:t xml:space="preserve">  "category": "BEAUTY",</w:t>
-            </w:r>
-          </w:p>
-          <w:p>
-            <w:pPr>
-              <w:widowControl w:val="0"/>
-              <w:spacing w:line="240" w:lineRule="auto"/>
-              <w:ind w:left="0" w:firstLine="0"/>
-              <w:rPr/>
-            </w:pPr>
-            <w:r>
-              <w:rPr>
-                <w:rtl w:val="0"/>
-              </w:rPr>
-              <w:t xml:space="preserve">  "timesPurchased": 0</w:t>
-            </w:r>
-          </w:p>
-          <w:p>
-            <w:pPr>
-              <w:widowControl w:val="0"/>
-              <w:spacing w:line="240" w:lineRule="auto"/>
-              <w:rPr/>
-            </w:pPr>
-            <w:r>
-              <w:rPr>
-                <w:rtl w:val="0"/>
-              </w:rPr>
-              <w:t xml:space="preserve">] [</w:t>
-            </w:r>
-          </w:p>
-          <w:p>
-            <w:pPr>
-              <w:widowControl w:val="0"/>
-              <w:spacing w:line="240" w:lineRule="auto"/>
-              <w:ind w:left="0" w:firstLine="0"/>
-              <w:rPr/>
-            </w:pPr>
-            <w:r>
-              <w:rPr>
-                <w:rtl w:val="0"/>
-              </w:rPr>
-              <w:t xml:space="preserve">  "name": "HD laptop",</w:t>
-            </w:r>
-          </w:p>
-          <w:p>
-            <w:pPr>
-              <w:widowControl w:val="0"/>
-              <w:spacing w:line="240" w:lineRule="auto"/>
-              <w:ind w:left="0" w:firstLine="0"/>
-              <w:rPr/>
-            </w:pPr>
-            <w:r>
-              <w:rPr>
-                <w:rtl w:val="0"/>
-              </w:rPr>
-              <w:t xml:space="preserve">  "description": "Intel Core, 2 Ram, 500GB HDD",</w:t>
-            </w:r>
-          </w:p>
-          <w:p>
-            <w:pPr>
-              <w:widowControl w:val="0"/>
-              <w:spacing w:line="240" w:lineRule="auto"/>
-              <w:ind w:left="0" w:firstLine="0"/>
-              <w:rPr/>
-            </w:pPr>
-            <w:r>
-              <w:rPr>
-                <w:rtl w:val="0"/>
-              </w:rPr>
-              <w:t xml:space="preserve">  "price": 1200000,</w:t>
-            </w:r>
-          </w:p>
-          <w:p>
-            <w:pPr>
-              <w:widowControl w:val="0"/>
-              <w:spacing w:line="240" w:lineRule="auto"/>
-              <w:ind w:left="0" w:firstLine="0"/>
-              <w:rPr/>
-            </w:pPr>
-            <w:r>
-              <w:rPr>
-                <w:rtl w:val="0"/>
-              </w:rPr>
-              <w:t xml:space="preserve">  "quantity": 2,</w:t>
-            </w:r>
-          </w:p>
-          <w:p>
-            <w:pPr>
-              <w:widowControl w:val="0"/>
-              <w:spacing w:line="240" w:lineRule="auto"/>
-              <w:ind w:left="0" w:firstLine="0"/>
-              <w:rPr/>
-            </w:pPr>
-            <w:r>
-              <w:rPr>
-                <w:rtl w:val="0"/>
-              </w:rPr>
-              <w:t xml:space="preserve">  "category": "ELECTRONIC",</w:t>
-            </w:r>
-          </w:p>
-          <w:p>
-            <w:pPr>
-              <w:widowControl w:val="0"/>
-              <w:spacing w:line="240" w:lineRule="auto"/>
-              <w:ind w:left="0" w:firstLine="0"/>
-              <w:rPr/>
-            </w:pPr>
-            <w:r>
-              <w:rPr>
-                <w:rtl w:val="0"/>
-              </w:rPr>
-              <w:t xml:space="preserve">  "timesPurchased": 0</w:t>
-            </w:r>
-          </w:p>
-          <w:p>
-            <w:pPr>
-              <w:widowControl w:val="0"/>
-              <w:spacing w:line="240" w:lineRule="auto"/>
-              <w:ind w:left="0" w:firstLine="0"/>
-              <w:rPr/>
-            </w:pPr>
-            <w:r>
-              <w:rPr>
-                <w:rtl w:val="0"/>
-              </w:rPr>
-              <w:t xml:space="preserve">}</w:t>
+              <w:rPr/>
+            </w:pPr>
+            <w:r>
+              <w:rPr>
+                <w:rtl w:val="0"/>
+              </w:rPr>
+              <w:t xml:space="preserve">Some products of the Searcher class are initialized. After, ordered ArrayList called ‘ordersList’ with three objects of the Order class is created : </w:t>
+            </w:r>
+          </w:p>
+          <w:p>
+            <w:pPr>
+              <w:widowControl w:val="0"/>
+              <w:spacing w:line="240" w:lineRule="auto"/>
+              <w:rPr/>
+            </w:pPr>
+            <w:r>
+              <w:rPr>
+                <w:rtl w:val="0"/>
+              </w:rPr>
+              <w:t xml:space="preserve">{ [ buyerName = “Camilo“, </w:t>
+            </w:r>
+          </w:p>
+          <w:p>
+            <w:pPr>
+              <w:widowControl w:val="0"/>
+              <w:spacing w:line="240" w:lineRule="auto"/>
+              <w:rPr/>
+            </w:pPr>
+            <w:r>
+              <w:rPr>
+                <w:rtl w:val="0"/>
+              </w:rPr>
+              <w:t xml:space="preserve">productsList = [ ( “wood chair”...), ( “wood table”... ) ], </w:t>
+            </w:r>
+          </w:p>
+          <w:p>
+            <w:pPr>
+              <w:widowControl w:val="0"/>
+              <w:spacing w:line="240" w:lineRule="auto"/>
+              <w:rPr/>
+            </w:pPr>
+            <w:r>
+              <w:rPr>
+                <w:rtl w:val="0"/>
+              </w:rPr>
+              <w:t xml:space="preserve">totalPrice = 1’550.000, </w:t>
+            </w:r>
+          </w:p>
+          <w:p>
+            <w:pPr>
+              <w:widowControl w:val="0"/>
+              <w:spacing w:line="240" w:lineRule="auto"/>
+              <w:rPr/>
+            </w:pPr>
+            <w:r>
+              <w:rPr>
+                <w:rtl w:val="0"/>
+              </w:rPr>
+              <w:t xml:space="preserve">datePurchase = </w:t>
+            </w:r>
+            <w:r>
+              <w:rPr>
+                <w:i w:val="1"/>
+                <w:rtl w:val="0"/>
+              </w:rPr>
+              <w:t xml:space="preserve">currentDate</w:t>
+            </w:r>
+            <w:r>
+              <w:rPr>
+                <w:rtl w:val="0"/>
+              </w:rPr>
+              <w:t xml:space="preserve"> ], </w:t>
+            </w:r>
+          </w:p>
+          <w:p>
+            <w:pPr>
+              <w:widowControl w:val="0"/>
+              <w:spacing w:line="240" w:lineRule="auto"/>
+              <w:rPr/>
+            </w:pPr>
+            <w:r>
+              <w:rPr>
+                <w:rtl w:val="0"/>
+              </w:rPr>
+              <w:t xml:space="preserve">[ buyerName = “Esteban”, </w:t>
+            </w:r>
+          </w:p>
+          <w:p>
+            <w:pPr>
+              <w:widowControl w:val="0"/>
+              <w:spacing w:line="240" w:lineRule="auto"/>
+              <w:rPr/>
+            </w:pPr>
+            <w:r>
+              <w:rPr>
+                <w:rtl w:val="0"/>
+              </w:rPr>
+              <w:t xml:space="preserve">productList = [(“</w:t>
+            </w:r>
+            <w:r>
+              <w:rPr>
+                <w:rtl w:val="0"/>
+              </w:rPr>
+              <w:t xml:space="preserve">Play state</w:t>
+            </w:r>
+            <w:r>
+              <w:rPr>
+                <w:rtl w:val="0"/>
+              </w:rPr>
+              <w:t xml:space="preserve"> 3”…)], </w:t>
+            </w:r>
+          </w:p>
+          <w:p>
+            <w:pPr>
+              <w:widowControl w:val="0"/>
+              <w:spacing w:line="240" w:lineRule="auto"/>
+              <w:rPr/>
+            </w:pPr>
+            <w:r>
+              <w:rPr>
+                <w:rtl w:val="0"/>
+              </w:rPr>
+              <w:t xml:space="preserve">totalPrice = 2500000, </w:t>
+            </w:r>
+          </w:p>
+          <w:p>
+            <w:pPr>
+              <w:widowControl w:val="0"/>
+              <w:spacing w:line="240" w:lineRule="auto"/>
+              <w:rPr/>
+            </w:pPr>
+            <w:r>
+              <w:rPr>
+                <w:rtl w:val="0"/>
+              </w:rPr>
+              <w:t xml:space="preserve">datePurchase = </w:t>
+            </w:r>
+            <w:r>
+              <w:rPr>
+                <w:i w:val="1"/>
+                <w:rtl w:val="0"/>
+              </w:rPr>
+              <w:t xml:space="preserve">currentDate</w:t>
+            </w:r>
+            <w:r>
+              <w:rPr>
+                <w:rtl w:val="0"/>
+              </w:rPr>
+              <w:t xml:space="preserve"> ], </w:t>
+            </w:r>
+          </w:p>
+          <w:p>
+            <w:pPr>
+              <w:widowControl w:val="0"/>
+              <w:spacing w:line="240" w:lineRule="auto"/>
+              <w:rPr/>
+            </w:pPr>
+            <w:r>
+              <w:rPr>
+                <w:rtl w:val="0"/>
+              </w:rPr>
+              <w:t xml:space="preserve">[ buyerName = “Sara”, </w:t>
+            </w:r>
+          </w:p>
+          <w:p>
+            <w:pPr>
+              <w:widowControl w:val="0"/>
+              <w:spacing w:line="240" w:lineRule="auto"/>
+              <w:rPr/>
+            </w:pPr>
+            <w:r>
+              <w:rPr>
+                <w:rtl w:val="0"/>
+              </w:rPr>
+              <w:t xml:space="preserve">productList = [ (“HP laptop”, …), (“ apple watch  “, …) ], </w:t>
+            </w:r>
+          </w:p>
+          <w:p>
+            <w:pPr>
+              <w:widowControl w:val="0"/>
+              <w:spacing w:line="240" w:lineRule="auto"/>
+              <w:rPr/>
+            </w:pPr>
+            <w:r>
+              <w:rPr>
+                <w:rtl w:val="0"/>
+              </w:rPr>
+              <w:t xml:space="preserve">totalPrice = 3’900.000 , </w:t>
+            </w:r>
+          </w:p>
+          <w:p>
+            <w:pPr>
+              <w:widowControl w:val="0"/>
+              <w:spacing w:line="240" w:lineRule="auto"/>
+              <w:rPr/>
+            </w:pPr>
+            <w:r>
+              <w:rPr>
+                <w:rtl w:val="0"/>
+              </w:rPr>
+              <w:t xml:space="preserve">datePurchase = </w:t>
+            </w:r>
+            <w:r>
+              <w:rPr>
+                <w:i w:val="1"/>
+                <w:rtl w:val="0"/>
+              </w:rPr>
+              <w:t xml:space="preserve">currentDate</w:t>
+            </w:r>
+            <w:r>
+              <w:rPr>
+                <w:rtl w:val="0"/>
+              </w:rPr>
+              <w:t xml:space="preserve"> ] }</w:t>
+            </w:r>
+          </w:p>
+          <w:p>
+            <w:pPr>
+              <w:widowControl w:val="0"/>
+              <w:spacing w:line="240" w:lineRule="auto"/>
+              <w:rPr/>
+            </w:pPr>
+            <w:r>
+              <w:rPr>
+                <w:rtl w:val="0"/>
+              </w:rPr>
+            </w:r>
+          </w:p>
+          <w:p>
+            <w:pPr>
+              <w:widowControl w:val="0"/>
+              <w:spacing w:line="240" w:lineRule="auto"/>
+              <w:rPr>
+                <w:i w:val="1"/>
+              </w:rPr>
+            </w:pPr>
+            <w:r>
+              <w:rPr>
+                <w:b w:val="1"/>
+                <w:i w:val="1"/>
+                <w:rtl w:val="0"/>
+              </w:rPr>
+              <w:t xml:space="preserve">Clarification: </w:t>
+            </w:r>
+            <w:r>
+              <w:rPr>
+                <w:i w:val="1"/>
+                <w:rtl w:val="0"/>
+              </w:rPr>
+              <w:t xml:space="preserve">Differences between order registration dates are seconds.</w:t>
             </w:r>
           </w:p>
         </w:tc>
@@ -11003,6 +11217,7 @@
         </w:trPr>
         <w:tc>
           <w:tcPr>
+            <w:shd w:fill="auto" w:val="clear"/>
             <w:tcMar>
               <w:top w:w="100.0" w:type="dxa"/>
               <w:left w:w="100.0" w:type="dxa"/>
@@ -11021,12 +11236,19 @@
               <w:rPr>
                 <w:rtl w:val="0"/>
               </w:rPr>
-              <w:t xml:space="preserve">setupStage2</w:t>
-            </w:r>
-          </w:p>
-        </w:tc>
-        <w:tc>
-          <w:tcPr>
+              <w:t xml:space="preserve">setupStage</w:t>
+            </w:r>
+            <w:r>
+              <w:rPr>
+                <w:rtl w:val="0"/>
+              </w:rPr>
+              <w:t xml:space="preserve">1</w:t>
+            </w:r>
+          </w:p>
+        </w:tc>
+        <w:tc>
+          <w:tcPr>
+            <w:shd w:fill="auto" w:val="clear"/>
             <w:tcMar>
               <w:top w:w="100.0" w:type="dxa"/>
               <w:left w:w="100.0" w:type="dxa"/>
@@ -11045,12 +11267,19 @@
               <w:rPr>
                 <w:rtl w:val="0"/>
               </w:rPr>
-              <w:t xml:space="preserve">SearcherTest</w:t>
-            </w:r>
-          </w:p>
-        </w:tc>
-        <w:tc>
-          <w:tcPr>
+              <w:t xml:space="preserve">Writer</w:t>
+            </w:r>
+            <w:r>
+              <w:rPr>
+                <w:rtl w:val="0"/>
+              </w:rPr>
+              <w:t xml:space="preserve">Test</w:t>
+            </w:r>
+          </w:p>
+        </w:tc>
+        <w:tc>
+          <w:tcPr>
+            <w:shd w:fill="auto" w:val="clear"/>
             <w:tcMar>
               <w:top w:w="100.0" w:type="dxa"/>
               <w:left w:w="100.0" w:type="dxa"/>
@@ -11069,7 +11298,280 @@
               <w:rPr>
                 <w:rtl w:val="0"/>
               </w:rPr>
-              <w:t xml:space="preserve">The objects of the Searcher class are initialized. Also, an ArrayList called ‘productsList’ is inicializated</w:t>
+              <w:t xml:space="preserve">An object of class Gson is initialized. In addition, a list of products and a list of orders is also initialized. The product list contains the following three objects of class Product: {</w:t>
+            </w:r>
+          </w:p>
+          <w:p>
+            <w:pPr>
+              <w:widowControl w:val="0"/>
+              <w:spacing w:line="240" w:lineRule="auto"/>
+              <w:rPr/>
+            </w:pPr>
+            <w:r>
+              <w:rPr>
+                <w:rtl w:val="0"/>
+              </w:rPr>
+              <w:t xml:space="preserve">  ["name": "Cboc Two",</w:t>
+            </w:r>
+          </w:p>
+          <w:p>
+            <w:pPr>
+              <w:widowControl w:val="0"/>
+              <w:spacing w:line="240" w:lineRule="auto"/>
+              <w:rPr/>
+            </w:pPr>
+            <w:r>
+              <w:rPr>
+                <w:rtl w:val="0"/>
+              </w:rPr>
+              <w:t xml:space="preserve">  "description": "An incredible video game console.",</w:t>
+            </w:r>
+          </w:p>
+          <w:p>
+            <w:pPr>
+              <w:widowControl w:val="0"/>
+              <w:spacing w:line="240" w:lineRule="auto"/>
+              <w:rPr/>
+            </w:pPr>
+            <w:r>
+              <w:rPr>
+                <w:rtl w:val="0"/>
+              </w:rPr>
+              <w:t xml:space="preserve">  "price": 120000.0,</w:t>
+            </w:r>
+          </w:p>
+          <w:p>
+            <w:pPr>
+              <w:widowControl w:val="0"/>
+              <w:spacing w:line="240" w:lineRule="auto"/>
+              <w:rPr/>
+            </w:pPr>
+            <w:r>
+              <w:rPr>
+                <w:rtl w:val="0"/>
+              </w:rPr>
+              <w:t xml:space="preserve">  "quantity": 2,</w:t>
+            </w:r>
+          </w:p>
+          <w:p>
+            <w:pPr>
+              <w:widowControl w:val="0"/>
+              <w:spacing w:line="240" w:lineRule="auto"/>
+              <w:rPr/>
+            </w:pPr>
+            <w:r>
+              <w:rPr>
+                <w:rtl w:val="0"/>
+              </w:rPr>
+              <w:t xml:space="preserve">  "category": "ELECTRONIC",</w:t>
+            </w:r>
+          </w:p>
+          <w:p>
+            <w:pPr>
+              <w:widowControl w:val="0"/>
+              <w:spacing w:line="240" w:lineRule="auto"/>
+              <w:rPr/>
+            </w:pPr>
+            <w:r>
+              <w:rPr>
+                <w:rtl w:val="0"/>
+              </w:rPr>
+              <w:t xml:space="preserve">  "timesPurchased": 6</w:t>
+            </w:r>
+          </w:p>
+          <w:p>
+            <w:pPr>
+              <w:widowControl w:val="0"/>
+              <w:spacing w:line="240" w:lineRule="auto"/>
+              <w:rPr/>
+            </w:pPr>
+            <w:r>
+              <w:rPr>
+                <w:rtl w:val="0"/>
+              </w:rPr>
+              <w:t xml:space="preserve">] [</w:t>
+            </w:r>
+          </w:p>
+          <w:p>
+            <w:pPr>
+              <w:widowControl w:val="0"/>
+              <w:spacing w:line="240" w:lineRule="auto"/>
+              <w:rPr/>
+            </w:pPr>
+            <w:r>
+              <w:rPr>
+                <w:rtl w:val="0"/>
+              </w:rPr>
+              <w:t xml:space="preserve">  "name": "Ball",</w:t>
+            </w:r>
+          </w:p>
+          <w:p>
+            <w:pPr>
+              <w:widowControl w:val="0"/>
+              <w:spacing w:line="240" w:lineRule="auto"/>
+              <w:rPr/>
+            </w:pPr>
+            <w:r>
+              <w:rPr>
+                <w:rtl w:val="0"/>
+              </w:rPr>
+              <w:t xml:space="preserve">  "description": "Soccer ball",</w:t>
+            </w:r>
+          </w:p>
+          <w:p>
+            <w:pPr>
+              <w:widowControl w:val="0"/>
+              <w:spacing w:line="240" w:lineRule="auto"/>
+              <w:rPr/>
+            </w:pPr>
+            <w:r>
+              <w:rPr>
+                <w:rtl w:val="0"/>
+              </w:rPr>
+              <w:t xml:space="preserve">  "price": 200000.0,</w:t>
+            </w:r>
+          </w:p>
+          <w:p>
+            <w:pPr>
+              <w:widowControl w:val="0"/>
+              <w:spacing w:line="240" w:lineRule="auto"/>
+              <w:rPr/>
+            </w:pPr>
+            <w:r>
+              <w:rPr>
+                <w:rtl w:val="0"/>
+              </w:rPr>
+              <w:t xml:space="preserve">  "quantity": 7,</w:t>
+            </w:r>
+          </w:p>
+          <w:p>
+            <w:pPr>
+              <w:widowControl w:val="0"/>
+              <w:spacing w:line="240" w:lineRule="auto"/>
+              <w:rPr/>
+            </w:pPr>
+            <w:r>
+              <w:rPr>
+                <w:rtl w:val="0"/>
+              </w:rPr>
+              <w:t xml:space="preserve">  "category": "SPORTS",</w:t>
+            </w:r>
+          </w:p>
+          <w:p>
+            <w:pPr>
+              <w:widowControl w:val="0"/>
+              <w:spacing w:line="240" w:lineRule="auto"/>
+              <w:rPr/>
+            </w:pPr>
+            <w:r>
+              <w:rPr>
+                <w:rtl w:val="0"/>
+              </w:rPr>
+              <w:t xml:space="preserve">  "timesPurchased": 4</w:t>
+            </w:r>
+          </w:p>
+          <w:p>
+            <w:pPr>
+              <w:widowControl w:val="0"/>
+              <w:spacing w:line="240" w:lineRule="auto"/>
+              <w:rPr/>
+            </w:pPr>
+            <w:r>
+              <w:rPr>
+                <w:rtl w:val="0"/>
+              </w:rPr>
+              <w:t xml:space="preserve">] [</w:t>
+            </w:r>
+          </w:p>
+          <w:p>
+            <w:pPr>
+              <w:widowControl w:val="0"/>
+              <w:spacing w:line="240" w:lineRule="auto"/>
+              <w:rPr/>
+            </w:pPr>
+            <w:r>
+              <w:rPr>
+                <w:rtl w:val="0"/>
+              </w:rPr>
+              <w:t xml:space="preserve">  "name": "Miguel in Wonderland",</w:t>
+            </w:r>
+          </w:p>
+          <w:p>
+            <w:pPr>
+              <w:widowControl w:val="0"/>
+              <w:spacing w:line="240" w:lineRule="auto"/>
+              <w:rPr/>
+            </w:pPr>
+            <w:r>
+              <w:rPr>
+                <w:rtl w:val="0"/>
+              </w:rPr>
+              <w:t xml:space="preserve">  "description": "An unexpected adventure awaits Miguel in wonderland. Join him on his journey.",</w:t>
+            </w:r>
+          </w:p>
+          <w:p>
+            <w:pPr>
+              <w:widowControl w:val="0"/>
+              <w:spacing w:line="240" w:lineRule="auto"/>
+              <w:rPr/>
+            </w:pPr>
+            <w:r>
+              <w:rPr>
+                <w:rtl w:val="0"/>
+              </w:rPr>
+              <w:t xml:space="preserve">  "price": 300000.0,</w:t>
+            </w:r>
+          </w:p>
+          <w:p>
+            <w:pPr>
+              <w:widowControl w:val="0"/>
+              <w:spacing w:line="240" w:lineRule="auto"/>
+              <w:rPr/>
+            </w:pPr>
+            <w:r>
+              <w:rPr>
+                <w:rtl w:val="0"/>
+              </w:rPr>
+              <w:t xml:space="preserve">  "quantity": 2,</w:t>
+            </w:r>
+          </w:p>
+          <w:p>
+            <w:pPr>
+              <w:widowControl w:val="0"/>
+              <w:spacing w:line="240" w:lineRule="auto"/>
+              <w:rPr/>
+            </w:pPr>
+            <w:r>
+              <w:rPr>
+                <w:rtl w:val="0"/>
+              </w:rPr>
+              <w:t xml:space="preserve">  "category": "BOOKS",</w:t>
+            </w:r>
+          </w:p>
+          <w:p>
+            <w:pPr>
+              <w:widowControl w:val="0"/>
+              <w:spacing w:line="240" w:lineRule="auto"/>
+              <w:rPr/>
+            </w:pPr>
+            <w:r>
+              <w:rPr>
+                <w:rtl w:val="0"/>
+              </w:rPr>
+              <w:t xml:space="preserve">  "timesPurchased": 5</w:t>
+            </w:r>
+          </w:p>
+          <w:p>
+            <w:pPr>
+              <w:widowControl w:val="0"/>
+              <w:spacing w:line="240" w:lineRule="auto"/>
+              <w:rPr/>
+            </w:pPr>
+            <w:r>
+              <w:rPr>
+                <w:rtl w:val="0"/>
+              </w:rPr>
+              <w:t xml:space="preserve">] }</w:t>
             </w:r>
           </w:p>
         </w:tc>
@@ -11081,6 +11583,7 @@
         </w:trPr>
         <w:tc>
           <w:tcPr>
+            <w:shd w:fill="auto" w:val="clear"/>
             <w:tcMar>
               <w:top w:w="100.0" w:type="dxa"/>
               <w:left w:w="100.0" w:type="dxa"/>
@@ -11099,12 +11602,19 @@
               <w:rPr>
                 <w:rtl w:val="0"/>
               </w:rPr>
-              <w:t xml:space="preserve">setupStage3</w:t>
-            </w:r>
-          </w:p>
-        </w:tc>
-        <w:tc>
-          <w:tcPr>
+              <w:t xml:space="preserve">setupStage</w:t>
+            </w:r>
+            <w:r>
+              <w:rPr>
+                <w:rtl w:val="0"/>
+              </w:rPr>
+              <w:t xml:space="preserve">1</w:t>
+            </w:r>
+          </w:p>
+        </w:tc>
+        <w:tc>
+          <w:tcPr>
+            <w:shd w:fill="auto" w:val="clear"/>
             <w:tcMar>
               <w:top w:w="100.0" w:type="dxa"/>
               <w:left w:w="100.0" w:type="dxa"/>
@@ -11123,12 +11633,19 @@
               <w:rPr>
                 <w:rtl w:val="0"/>
               </w:rPr>
-              <w:t xml:space="preserve">SearcherTest</w:t>
-            </w:r>
-          </w:p>
-        </w:tc>
-        <w:tc>
-          <w:tcPr>
+              <w:t xml:space="preserve">Writer</w:t>
+            </w:r>
+            <w:r>
+              <w:rPr>
+                <w:rtl w:val="0"/>
+              </w:rPr>
+              <w:t xml:space="preserve">Test</w:t>
+            </w:r>
+          </w:p>
+        </w:tc>
+        <w:tc>
+          <w:tcPr>
+            <w:shd w:fill="auto" w:val="clear"/>
             <w:tcMar>
               <w:top w:w="100.0" w:type="dxa"/>
               <w:left w:w="100.0" w:type="dxa"/>
@@ -11147,175 +11664,12 @@
               <w:rPr>
                 <w:rtl w:val="0"/>
               </w:rPr>
-              <w:t xml:space="preserve">Some products of the Searcher class are initialized. After, ordered ArrayList called ‘ordersList’ with three objects of the Order class is created : </w:t>
-            </w:r>
-          </w:p>
-          <w:p>
-            <w:pPr>
-              <w:widowControl w:val="0"/>
-              <w:spacing w:line="240" w:lineRule="auto"/>
-              <w:rPr/>
-            </w:pPr>
-            <w:r>
-              <w:rPr>
-                <w:rtl w:val="0"/>
-              </w:rPr>
-              <w:t xml:space="preserve">{ [ buyerName = “Camilo“, </w:t>
-            </w:r>
-          </w:p>
-          <w:p>
-            <w:pPr>
-              <w:widowControl w:val="0"/>
-              <w:spacing w:line="240" w:lineRule="auto"/>
-              <w:rPr/>
-            </w:pPr>
-            <w:r>
-              <w:rPr>
-                <w:rtl w:val="0"/>
-              </w:rPr>
-              <w:t xml:space="preserve">productsList = [ ( “wood chair”...), ( “wood table”... ) ], </w:t>
-            </w:r>
-          </w:p>
-          <w:p>
-            <w:pPr>
-              <w:widowControl w:val="0"/>
-              <w:spacing w:line="240" w:lineRule="auto"/>
-              <w:rPr/>
-            </w:pPr>
-            <w:r>
-              <w:rPr>
-                <w:rtl w:val="0"/>
-              </w:rPr>
-              <w:t xml:space="preserve">totalPrice = 1’550.000, </w:t>
-            </w:r>
-          </w:p>
-          <w:p>
-            <w:pPr>
-              <w:widowControl w:val="0"/>
-              <w:spacing w:line="240" w:lineRule="auto"/>
-              <w:rPr/>
-            </w:pPr>
-            <w:r>
-              <w:rPr>
-                <w:rtl w:val="0"/>
-              </w:rPr>
-              <w:t xml:space="preserve">datePurchase = march 16 2023 ], </w:t>
-            </w:r>
-          </w:p>
-          <w:p>
-            <w:pPr>
-              <w:widowControl w:val="0"/>
-              <w:spacing w:line="240" w:lineRule="auto"/>
-              <w:rPr/>
-            </w:pPr>
-            <w:r>
-              <w:rPr>
-                <w:rtl w:val="0"/>
-              </w:rPr>
-              <w:t xml:space="preserve">[ buyerName = “Esteban”, </w:t>
-            </w:r>
-          </w:p>
-          <w:p>
-            <w:pPr>
-              <w:widowControl w:val="0"/>
-              <w:spacing w:line="240" w:lineRule="auto"/>
-              <w:rPr/>
-            </w:pPr>
-            <w:r>
-              <w:rPr>
-                <w:rtl w:val="0"/>
-              </w:rPr>
-              <w:t xml:space="preserve">productList = [(“</w:t>
-            </w:r>
-            <w:r>
-              <w:rPr>
-                <w:rtl w:val="0"/>
-              </w:rPr>
-              <w:t xml:space="preserve">Play state</w:t>
-            </w:r>
-            <w:r>
-              <w:rPr>
-                <w:rtl w:val="0"/>
-              </w:rPr>
-              <w:t xml:space="preserve"> 3”…)], </w:t>
-            </w:r>
-          </w:p>
-          <w:p>
-            <w:pPr>
-              <w:widowControl w:val="0"/>
-              <w:spacing w:line="240" w:lineRule="auto"/>
-              <w:rPr/>
-            </w:pPr>
-            <w:r>
-              <w:rPr>
-                <w:rtl w:val="0"/>
-              </w:rPr>
-              <w:t xml:space="preserve">totalPrice = 2500000, </w:t>
-            </w:r>
-          </w:p>
-          <w:p>
-            <w:pPr>
-              <w:widowControl w:val="0"/>
-              <w:spacing w:line="240" w:lineRule="auto"/>
-              <w:rPr/>
-            </w:pPr>
-            <w:r>
-              <w:rPr>
-                <w:rtl w:val="0"/>
-              </w:rPr>
-              <w:t xml:space="preserve">datePurchase = apr 13 2023  ], </w:t>
-            </w:r>
-          </w:p>
-          <w:p>
-            <w:pPr>
-              <w:widowControl w:val="0"/>
-              <w:spacing w:line="240" w:lineRule="auto"/>
-              <w:rPr/>
-            </w:pPr>
-            <w:r>
-              <w:rPr>
-                <w:rtl w:val="0"/>
-              </w:rPr>
-              <w:t xml:space="preserve">[ buyerName = “Sara”, </w:t>
-            </w:r>
-          </w:p>
-          <w:p>
-            <w:pPr>
-              <w:widowControl w:val="0"/>
-              <w:spacing w:line="240" w:lineRule="auto"/>
-              <w:rPr/>
-            </w:pPr>
-            <w:r>
-              <w:rPr>
-                <w:rtl w:val="0"/>
-              </w:rPr>
-              <w:t xml:space="preserve">productList = [ (“HP laptop”, …), (“ apple watch  “, …) ], </w:t>
-            </w:r>
-          </w:p>
-          <w:p>
-            <w:pPr>
-              <w:widowControl w:val="0"/>
-              <w:spacing w:line="240" w:lineRule="auto"/>
-              <w:rPr/>
-            </w:pPr>
-            <w:r>
-              <w:rPr>
-                <w:rtl w:val="0"/>
-              </w:rPr>
-              <w:t xml:space="preserve">totalPrice = 3’900.000 , </w:t>
-            </w:r>
-          </w:p>
-          <w:p>
-            <w:pPr>
-              <w:widowControl w:val="0"/>
-              <w:spacing w:line="240" w:lineRule="auto"/>
-              <w:rPr/>
-            </w:pPr>
-            <w:r>
-              <w:rPr>
-                <w:rtl w:val="0"/>
-              </w:rPr>
-              <w:t xml:space="preserve">datePurchase =may 01 2023  ] }</w:t>
+              <w:t xml:space="preserve">A setup with the same characteristics as setupStage1 will be created. The difference is that in this setupStage an Order object is created with the list of products and that these, both the products and the order created with them, are stored in two Json files. One for products and one for orders.</w:t>
+            </w:r>
+            <w:r>
+              <w:rPr>
+                <w:rtl w:val="0"/>
+              </w:rPr>
             </w:r>
           </w:p>
         </w:tc>
@@ -16464,7 +16818,7 @@
           <w:b w:val="1"/>
           <w:rtl w:val="0"/>
         </w:rPr>
-        <w:t xml:space="preserve">FR5 - Search order</w:t>
+        <w:t xml:space="preserve">FR5 - registerProduct();registerProduct();registerProduct();registerProduct();registerProduct();registerProduct();</w:t>
       </w:r>
     </w:p>
     <w:p>
@@ -21866,7 +22220,7 @@
               <w:rPr>
                 <w:rtl w:val="0"/>
               </w:rPr>
-              <w:t xml:space="preserve"> Verify that the saveInformation method of the Store class correctly saves the information of the products and orders in JSON’s format files.</w:t>
+              <w:t xml:space="preserve"> Verify that the save's methods of the Writer class correctly saves the information of the products and orders in JSON’s format files.</w:t>
             </w:r>
           </w:p>
         </w:tc>
@@ -22044,7 +22398,7 @@
               <w:rPr>
                 <w:rtl w:val="0"/>
               </w:rPr>
-              <w:t xml:space="preserve">Store</w:t>
+              <w:t xml:space="preserve">Writer</w:t>
             </w:r>
           </w:p>
         </w:tc>
@@ -22069,7 +22423,7 @@
               <w:rPr>
                 <w:rtl w:val="0"/>
               </w:rPr>
-              <w:t xml:space="preserve">saveInformation</w:t>
+              <w:t xml:space="preserve">saveProducts &amp;&amp; saveOrders</w:t>
             </w:r>
           </w:p>
         </w:tc>
@@ -22423,7 +22777,7 @@
               <w:rPr>
                 <w:rtl w:val="0"/>
               </w:rPr>
-              <w:t xml:space="preserve">Store</w:t>
+              <w:t xml:space="preserve">Writer</w:t>
             </w:r>
           </w:p>
         </w:tc>
@@ -22448,7 +22802,7 @@
               <w:rPr>
                 <w:rtl w:val="0"/>
               </w:rPr>
-              <w:t xml:space="preserve">saveInformation</w:t>
+              <w:t xml:space="preserve">saveProducts &amp;&amp; saveOrders</w:t>
             </w:r>
           </w:p>
         </w:tc>
@@ -22654,7 +23008,7 @@
               <w:rPr>
                 <w:rtl w:val="0"/>
               </w:rPr>
-              <w:t xml:space="preserve"> Verify that the loadInformation method of the Store class correctly reads a file in JSON format.</w:t>
+              <w:t xml:space="preserve"> Verify that the readGson method of the Reader class correctly reads a file in JSON format.</w:t>
             </w:r>
           </w:p>
         </w:tc>
@@ -22832,7 +23186,7 @@
               <w:rPr>
                 <w:rtl w:val="0"/>
               </w:rPr>
-              <w:t xml:space="preserve">Store</w:t>
+              <w:t xml:space="preserve">Reader</w:t>
             </w:r>
           </w:p>
         </w:tc>
@@ -22857,7 +23211,7 @@
               <w:rPr>
                 <w:rtl w:val="0"/>
               </w:rPr>
-              <w:t xml:space="preserve">loadInformation</w:t>
+              <w:t xml:space="preserve">readGson</w:t>
             </w:r>
           </w:p>
         </w:tc>
@@ -22882,7 +23236,6 @@
               <w:rPr>
                 <w:rtl w:val="0"/>
               </w:rPr>
-              <w:t xml:space="preserve">setupStage2</w:t>
             </w:r>
           </w:p>
         </w:tc>
@@ -23211,7 +23564,7 @@
               <w:rPr>
                 <w:rtl w:val="0"/>
               </w:rPr>
-              <w:t xml:space="preserve">Store</w:t>
+              <w:t xml:space="preserve">Reader</w:t>
             </w:r>
           </w:p>
         </w:tc>
@@ -23236,7 +23589,7 @@
               <w:rPr>
                 <w:rtl w:val="0"/>
               </w:rPr>
-              <w:t xml:space="preserve">loadInformation</w:t>
+              <w:t xml:space="preserve">readGson</w:t>
             </w:r>
           </w:p>
         </w:tc>
@@ -23261,7 +23614,6 @@
               <w:rPr>
                 <w:rtl w:val="0"/>
               </w:rPr>
-              <w:t xml:space="preserve">setupStage3</w:t>
             </w:r>
           </w:p>
         </w:tc>
@@ -23312,7 +23664,7 @@
               <w:rPr>
                 <w:rtl w:val="0"/>
               </w:rPr>
-              <w:t xml:space="preserve">The Store class must not have any objects created, since there is no JSON file, but the data folder must have been created.</w:t>
+              <w:t xml:space="preserve">The Reader class must not have any objects created, since there is no JSON file, but the data folder must have been created.</w:t>
             </w:r>
           </w:p>
         </w:tc>

</xml_diff>